<commit_message>
tmux, WSL2, Windows 2004
</commit_message>
<xml_diff>
--- a/Settings/Windows10/WSL2.docx
+++ b/Settings/Windows10/WSL2.docx
@@ -4,7 +4,7 @@
   <w:body>
     <w:p>
       <w:pPr>
-        <w:pStyle w:val="berschrift2"/>
+        <w:pStyle w:val="berschrift1"/>
         <w:rPr>
           <w:lang w:val="en-US"/>
         </w:rPr>
@@ -149,19 +149,11 @@
           <w:lang w:val="en-US"/>
         </w:rPr>
       </w:pPr>
-      <w:proofErr w:type="spellStart"/>
-      <w:r>
-        <w:rPr>
-          <w:lang w:val="en-US"/>
-        </w:rPr>
-        <w:t>tmux</w:t>
-      </w:r>
-      <w:proofErr w:type="spellEnd"/>
-      <w:r>
-        <w:rPr>
-          <w:lang w:val="en-US"/>
-        </w:rPr>
-        <w:t xml:space="preserve"> </w:t>
+      <w:r>
+        <w:rPr>
+          <w:lang w:val="en-US"/>
+        </w:rPr>
+        <w:t xml:space="preserve">tmux </w:t>
       </w:r>
       <w:r>
         <w:rPr>
@@ -452,23 +444,7 @@
         </w:numPr>
       </w:pPr>
       <w:r>
-        <w:t xml:space="preserve">nach </w:t>
-      </w:r>
-      <w:proofErr w:type="spellStart"/>
-      <w:r>
-        <w:t>windows</w:t>
-      </w:r>
-      <w:proofErr w:type="spellEnd"/>
-      <w:r>
-        <w:t xml:space="preserve"> </w:t>
-      </w:r>
-      <w:proofErr w:type="spellStart"/>
-      <w:r>
-        <w:t>updates</w:t>
-      </w:r>
-      <w:proofErr w:type="spellEnd"/>
-      <w:r>
-        <w:t xml:space="preserve"> suchen und installieren</w:t>
+        <w:t>nach windows updates suchen und installieren</w:t>
       </w:r>
     </w:p>
     <w:p>
@@ -480,15 +456,7 @@
         </w:numPr>
       </w:pPr>
       <w:r>
-        <w:t xml:space="preserve">Media </w:t>
-      </w:r>
-      <w:proofErr w:type="spellStart"/>
-      <w:r>
-        <w:t>Creation</w:t>
-      </w:r>
-      <w:proofErr w:type="spellEnd"/>
-      <w:r>
-        <w:t xml:space="preserve"> Tool 2004 herunterladen und ausführen</w:t>
+        <w:t>Media Creation Tool 2004 herunterladen und ausführen</w:t>
       </w:r>
     </w:p>
     <w:p>
@@ -564,9 +532,103 @@
           <w:szCs w:val="18"/>
           <w:lang w:val="en-US"/>
         </w:rPr>
-        <w:t>dism.exe /online /enable-feature /</w:t>
-      </w:r>
-      <w:proofErr w:type="spellStart"/>
+        <w:t>dism.exe /online /enable-feature /featurename:VirtualMachinePlatform /all /norestart</w:t>
+      </w:r>
+    </w:p>
+    <w:p>
+      <w:pPr>
+        <w:pStyle w:val="Listenabsatz"/>
+        <w:numPr>
+          <w:ilvl w:val="0"/>
+          <w:numId w:val="7"/>
+        </w:numPr>
+        <w:rPr>
+          <w:rFonts w:ascii="Consolas" w:hAnsi="Consolas"/>
+        </w:rPr>
+      </w:pPr>
+      <w:r>
+        <w:rPr>
+          <w:rFonts w:ascii="Consolas" w:hAnsi="Consolas"/>
+        </w:rPr>
+        <w:t>wsl --set-default-version 2</w:t>
+      </w:r>
+    </w:p>
+    <w:p>
+      <w:pPr>
+        <w:pStyle w:val="Listenabsatz"/>
+        <w:numPr>
+          <w:ilvl w:val="0"/>
+          <w:numId w:val="7"/>
+        </w:numPr>
+        <w:rPr>
+          <w:rFonts w:ascii="Consolas" w:hAnsi="Consolas"/>
+        </w:rPr>
+      </w:pPr>
+      <w:r>
+        <w:rPr>
+          <w:rFonts w:ascii="Consolas" w:hAnsi="Consolas"/>
+        </w:rPr>
+        <w:t>wsl --set-version Ubuntu 2</w:t>
+      </w:r>
+      <w:r>
+        <w:rPr>
+          <w:rFonts w:asciiTheme="minorHAnsi" w:hAnsiTheme="minorHAnsi" w:cstheme="minorHAnsi"/>
+        </w:rPr>
+        <w:t xml:space="preserve"> (nach Ubuntu Installation, falls nötig)</w:t>
+      </w:r>
+    </w:p>
+    <w:p>
+      <w:pPr>
+        <w:pStyle w:val="berschrift2"/>
+      </w:pPr>
+      <w:r>
+        <w:t>Ubuntu</w:t>
+      </w:r>
+    </w:p>
+    <w:p>
+      <w:pPr>
+        <w:pStyle w:val="Listenabsatz"/>
+        <w:numPr>
+          <w:ilvl w:val="0"/>
+          <w:numId w:val="7"/>
+        </w:numPr>
+      </w:pPr>
+      <w:r>
+        <w:t>aus dem Store Ubuntu installieren und starten</w:t>
+      </w:r>
+    </w:p>
+    <w:p>
+      <w:pPr>
+        <w:pStyle w:val="Listenabsatz"/>
+        <w:numPr>
+          <w:ilvl w:val="0"/>
+          <w:numId w:val="7"/>
+        </w:numPr>
+      </w:pPr>
+      <w:r>
+        <w:t>dotfiles installieren</w:t>
+      </w:r>
+    </w:p>
+    <w:p>
+      <w:pPr>
+        <w:pStyle w:val="Listenabsatz"/>
+      </w:pPr>
+      <w:r>
+        <w:t>Option A</w:t>
+      </w:r>
+    </w:p>
+    <w:p>
+      <w:pPr>
+        <w:pStyle w:val="Listenabsatz"/>
+        <w:numPr>
+          <w:ilvl w:val="1"/>
+          <w:numId w:val="7"/>
+        </w:numPr>
+        <w:rPr>
+          <w:rFonts w:ascii="Consolas" w:hAnsi="Consolas"/>
+          <w:lang w:val="en-US"/>
+        </w:rPr>
+      </w:pPr>
       <w:r>
         <w:rPr>
           <w:rFonts w:ascii="Consolas" w:hAnsi="Consolas"/>
@@ -574,9 +636,8 @@
           <w:szCs w:val="18"/>
           <w:lang w:val="en-US"/>
         </w:rPr>
-        <w:t>featurename:VirtualMachinePlatform</w:t>
-      </w:r>
-      <w:proofErr w:type="spellEnd"/>
+        <w:t>curl -L https://vipc.de/bootstrap -o boot</w:t>
+      </w:r>
       <w:r>
         <w:rPr>
           <w:rFonts w:ascii="Consolas" w:hAnsi="Consolas"/>
@@ -584,9 +645,8 @@
           <w:szCs w:val="18"/>
           <w:lang w:val="en-US"/>
         </w:rPr>
-        <w:t xml:space="preserve"> /all /</w:t>
-      </w:r>
-      <w:proofErr w:type="spellStart"/>
+        <w:t>st</w:t>
+      </w:r>
       <w:r>
         <w:rPr>
           <w:rFonts w:ascii="Consolas" w:hAnsi="Consolas"/>
@@ -594,102 +654,205 @@
           <w:szCs w:val="18"/>
           <w:lang w:val="en-US"/>
         </w:rPr>
-        <w:t>norestart</w:t>
-      </w:r>
-      <w:proofErr w:type="spellEnd"/>
-    </w:p>
-    <w:p>
-      <w:pPr>
-        <w:pStyle w:val="Listenabsatz"/>
-        <w:numPr>
-          <w:ilvl w:val="0"/>
+        <w:t xml:space="preserve">rap.sh &amp;&amp; bash bootstrap.sh </w:t>
+      </w:r>
+    </w:p>
+    <w:p>
+      <w:pPr>
+        <w:ind w:left="708"/>
+        <w:rPr>
+          <w:rFonts w:asciiTheme="minorHAnsi" w:hAnsiTheme="minorHAnsi" w:cstheme="minorHAnsi"/>
+          <w:lang w:val="en-US"/>
+        </w:rPr>
+      </w:pPr>
+      <w:r>
+        <w:rPr>
+          <w:rFonts w:asciiTheme="minorHAnsi" w:hAnsiTheme="minorHAnsi" w:cstheme="minorHAnsi"/>
+          <w:lang w:val="en-US"/>
+        </w:rPr>
+        <w:t>Option B</w:t>
+      </w:r>
+    </w:p>
+    <w:p>
+      <w:pPr>
+        <w:pStyle w:val="Listenabsatz"/>
+        <w:numPr>
+          <w:ilvl w:val="1"/>
           <w:numId w:val="7"/>
         </w:numPr>
         <w:rPr>
           <w:rFonts w:ascii="Consolas" w:hAnsi="Consolas"/>
-        </w:rPr>
-      </w:pPr>
-      <w:proofErr w:type="spellStart"/>
+          <w:lang w:val="en-US"/>
+        </w:rPr>
+      </w:pPr>
       <w:r>
         <w:rPr>
           <w:rFonts w:ascii="Consolas" w:hAnsi="Consolas"/>
-        </w:rPr>
-        <w:t>wsl</w:t>
-      </w:r>
-      <w:proofErr w:type="spellEnd"/>
+          <w:sz w:val="18"/>
+          <w:szCs w:val="18"/>
+          <w:lang w:val="en-US"/>
+        </w:rPr>
+        <w:t>eval $(ssh-agent -s) &amp;&amp; ssh-add ~/.ssh/</w:t>
+      </w:r>
       <w:r>
         <w:rPr>
           <w:rFonts w:ascii="Consolas" w:hAnsi="Consolas"/>
-        </w:rPr>
-        <w:t xml:space="preserve"> --</w:t>
-      </w:r>
-      <w:proofErr w:type="spellStart"/>
-      <w:r>
+          <w:sz w:val="18"/>
+          <w:szCs w:val="18"/>
+          <w:lang w:val="en-US"/>
+        </w:rPr>
+        <w:t>&lt;your-keyfile&gt;</w:t>
+      </w:r>
+    </w:p>
+    <w:p>
+      <w:pPr>
+        <w:pStyle w:val="Listenabsatz"/>
+        <w:numPr>
+          <w:ilvl w:val="1"/>
+          <w:numId w:val="7"/>
+        </w:numPr>
         <w:rPr>
           <w:rFonts w:ascii="Consolas" w:hAnsi="Consolas"/>
-        </w:rPr>
-        <w:t>set</w:t>
-      </w:r>
-      <w:proofErr w:type="spellEnd"/>
+          <w:sz w:val="18"/>
+          <w:szCs w:val="18"/>
+          <w:lang w:val="en-US"/>
+        </w:rPr>
+      </w:pPr>
       <w:r>
         <w:rPr>
           <w:rFonts w:ascii="Consolas" w:hAnsi="Consolas"/>
-        </w:rPr>
-        <w:t>-default-version 2</w:t>
-      </w:r>
-    </w:p>
-    <w:p>
-      <w:pPr>
-        <w:pStyle w:val="Listenabsatz"/>
-        <w:numPr>
-          <w:ilvl w:val="0"/>
+          <w:sz w:val="18"/>
+          <w:szCs w:val="18"/>
+          <w:lang w:val="en-US"/>
+        </w:rPr>
+        <w:t>git clone git@gitlab.com:psicho/dotfiles.git</w:t>
+      </w:r>
+    </w:p>
+    <w:p>
+      <w:pPr>
+        <w:pStyle w:val="Listenabsatz"/>
+        <w:numPr>
+          <w:ilvl w:val="1"/>
           <w:numId w:val="7"/>
         </w:numPr>
         <w:rPr>
           <w:rFonts w:ascii="Consolas" w:hAnsi="Consolas"/>
-        </w:rPr>
-      </w:pPr>
-      <w:proofErr w:type="spellStart"/>
+          <w:sz w:val="18"/>
+          <w:szCs w:val="18"/>
+          <w:lang w:val="en-US"/>
+        </w:rPr>
+      </w:pPr>
       <w:r>
         <w:rPr>
           <w:rFonts w:ascii="Consolas" w:hAnsi="Consolas"/>
-        </w:rPr>
-        <w:t>wsl</w:t>
-      </w:r>
-      <w:proofErr w:type="spellEnd"/>
+          <w:sz w:val="18"/>
+          <w:szCs w:val="18"/>
+          <w:lang w:val="en-US"/>
+        </w:rPr>
+        <w:t>echo "</w:t>
+      </w:r>
       <w:r>
         <w:rPr>
           <w:rFonts w:ascii="Consolas" w:hAnsi="Consolas"/>
-        </w:rPr>
-        <w:t xml:space="preserve"> --</w:t>
-      </w:r>
-      <w:proofErr w:type="spellStart"/>
+          <w:sz w:val="18"/>
+          <w:szCs w:val="18"/>
+          <w:lang w:val="en-US"/>
+        </w:rPr>
+        <w:t>eval $(ssh-agent -s) &amp;&amp; ssh-add ~/.ssh/</w:t>
+      </w:r>
       <w:r>
         <w:rPr>
           <w:rFonts w:ascii="Consolas" w:hAnsi="Consolas"/>
-        </w:rPr>
-        <w:t>set</w:t>
-      </w:r>
-      <w:proofErr w:type="spellEnd"/>
+          <w:sz w:val="18"/>
+          <w:szCs w:val="18"/>
+          <w:lang w:val="en-US"/>
+        </w:rPr>
+        <w:t>&lt;your-keyfile&gt;</w:t>
+      </w:r>
       <w:r>
         <w:rPr>
           <w:rFonts w:ascii="Consolas" w:hAnsi="Consolas"/>
-        </w:rPr>
-        <w:t>-version Ubuntu 2</w:t>
-      </w:r>
-      <w:r>
-        <w:rPr>
-          <w:rFonts w:asciiTheme="minorHAnsi" w:hAnsiTheme="minorHAnsi" w:cstheme="minorHAnsi"/>
-        </w:rPr>
-        <w:t xml:space="preserve"> (nach Ubuntu Installation, falls nötig)</w:t>
+          <w:sz w:val="18"/>
+          <w:szCs w:val="18"/>
+          <w:lang w:val="en-US"/>
+        </w:rPr>
+        <w:t>" &gt;&gt; .custom</w:t>
+      </w:r>
+    </w:p>
+    <w:p>
+      <w:pPr>
+        <w:pStyle w:val="Listenabsatz"/>
+        <w:numPr>
+          <w:ilvl w:val="0"/>
+          <w:numId w:val="7"/>
+        </w:numPr>
+        <w:rPr>
+          <w:lang w:val="en-US"/>
+        </w:rPr>
+      </w:pPr>
+      <w:r>
+        <w:rPr>
+          <w:lang w:val="en-US"/>
+        </w:rPr>
+        <w:t xml:space="preserve">Alle Mounts symlinken: </w:t>
+      </w:r>
+      <w:r>
+        <w:rPr>
+          <w:rFonts w:ascii="Consolas" w:hAnsi="Consolas"/>
+          <w:lang w:val="en-US"/>
+        </w:rPr>
+        <w:t>sudo ln -s /mnt/c/ /c</w:t>
+      </w:r>
+    </w:p>
+    <w:p>
+      <w:pPr>
+        <w:pStyle w:val="Listenabsatz"/>
+        <w:numPr>
+          <w:ilvl w:val="0"/>
+          <w:numId w:val="7"/>
+        </w:numPr>
+        <w:rPr>
+          <w:lang w:val="en-US"/>
+        </w:rPr>
+      </w:pPr>
+      <w:r>
+        <w:rPr>
+          <w:rFonts w:ascii="Consolas" w:hAnsi="Consolas"/>
+          <w:lang w:val="en-US"/>
+        </w:rPr>
+        <w:t>~/.ssh</w:t>
+      </w:r>
+      <w:r>
+        <w:rPr>
+          <w:lang w:val="en-US"/>
+        </w:rPr>
+        <w:t xml:space="preserve"> </w:t>
+      </w:r>
+      <w:r>
+        <w:rPr>
+          <w:lang w:val="en-US"/>
+        </w:rPr>
+        <w:t xml:space="preserve">von Windows </w:t>
+      </w:r>
+      <w:r>
+        <w:rPr>
+          <w:lang w:val="en-US"/>
+        </w:rPr>
+        <w:t>hinzu</w:t>
       </w:r>
     </w:p>
     <w:p>
       <w:pPr>
         <w:pStyle w:val="berschrift2"/>
-      </w:pPr>
-      <w:r>
-        <w:t>Ubuntu</w:t>
+        <w:rPr>
+          <w:lang w:val="en-US"/>
+        </w:rPr>
+      </w:pPr>
+      <w:r>
+        <w:rPr>
+          <w:lang w:val="en-US"/>
+        </w:rPr>
+        <w:t>docker</w:t>
       </w:r>
     </w:p>
     <w:p>
@@ -699,9 +862,15 @@
           <w:ilvl w:val="0"/>
           <w:numId w:val="7"/>
         </w:numPr>
-      </w:pPr>
-      <w:r>
-        <w:t>aus dem Store Ubuntu installieren und starten</w:t>
+        <w:rPr>
+          <w:lang w:val="en-US"/>
+        </w:rPr>
+      </w:pPr>
+      <w:r>
+        <w:rPr>
+          <w:lang w:val="en-US"/>
+        </w:rPr>
+        <w:t>Upgrade docker to at least 2.3.0.2</w:t>
       </w:r>
     </w:p>
     <w:p>
@@ -719,16 +888,20 @@
         <w:rPr>
           <w:lang w:val="en-US"/>
         </w:rPr>
-        <w:t xml:space="preserve">dotfiles </w:t>
-      </w:r>
-      <w:proofErr w:type="spellStart"/>
-      <w:r>
-        <w:rPr>
-          <w:lang w:val="en-US"/>
-        </w:rPr>
-        <w:t>installieren</w:t>
-      </w:r>
-      <w:proofErr w:type="spellEnd"/>
+        <w:t xml:space="preserve">General &gt; </w:t>
+      </w:r>
+      <w:r>
+        <w:rPr>
+          <w:lang w:val="en-US"/>
+        </w:rPr>
+        <w:t>Use the</w:t>
+      </w:r>
+      <w:r>
+        <w:rPr>
+          <w:lang w:val="en-US"/>
+        </w:rPr>
+        <w:t xml:space="preserve"> WSL 2 based engine</w:t>
+      </w:r>
     </w:p>
     <w:p>
       <w:pPr>
@@ -737,362 +910,208 @@
           <w:ilvl w:val="0"/>
           <w:numId w:val="7"/>
         </w:numPr>
-        <w:rPr>
-          <w:lang w:val="en-US"/>
-        </w:rPr>
-      </w:pPr>
-      <w:proofErr w:type="spellStart"/>
-      <w:r>
-        <w:rPr>
-          <w:lang w:val="en-US"/>
-        </w:rPr>
-        <w:t>Alle</w:t>
-      </w:r>
-      <w:proofErr w:type="spellEnd"/>
-      <w:r>
-        <w:rPr>
-          <w:lang w:val="en-US"/>
-        </w:rPr>
-        <w:t xml:space="preserve"> Mounts </w:t>
-      </w:r>
-      <w:proofErr w:type="spellStart"/>
-      <w:r>
-        <w:rPr>
-          <w:lang w:val="en-US"/>
-        </w:rPr>
-        <w:t>symlinken</w:t>
-      </w:r>
-      <w:proofErr w:type="spellEnd"/>
-      <w:r>
-        <w:rPr>
-          <w:lang w:val="en-US"/>
-        </w:rPr>
-        <w:t xml:space="preserve">: </w:t>
-      </w:r>
-      <w:proofErr w:type="spellStart"/>
+      </w:pPr>
+      <w:r>
+        <w:t>Resources &gt; WSL Integration &gt; Ubuntu aktivieren</w:t>
+      </w:r>
+    </w:p>
+    <w:p>
+      <w:pPr>
+        <w:pStyle w:val="berschrift2"/>
+      </w:pPr>
+      <w:r>
+        <w:t>VS Code</w:t>
+      </w:r>
+    </w:p>
+    <w:p>
+      <w:pPr>
+        <w:pStyle w:val="Listenabsatz"/>
+        <w:numPr>
+          <w:ilvl w:val="0"/>
+          <w:numId w:val="7"/>
+        </w:numPr>
+      </w:pPr>
+      <w:r>
+        <w:t>Remote - WSL installieren</w:t>
+      </w:r>
+    </w:p>
+    <w:p>
+      <w:pPr>
+        <w:pStyle w:val="berschrift2"/>
+      </w:pPr>
+      <w:r>
+        <w:t>Windows Terminal</w:t>
+      </w:r>
+    </w:p>
+    <w:p>
+      <w:pPr>
+        <w:pStyle w:val="Listenabsatz"/>
+        <w:numPr>
+          <w:ilvl w:val="0"/>
+          <w:numId w:val="7"/>
+        </w:numPr>
+      </w:pPr>
+      <w:r>
+        <w:t xml:space="preserve">Neue </w:t>
+      </w:r>
       <w:r>
         <w:rPr>
           <w:rFonts w:ascii="Consolas" w:hAnsi="Consolas"/>
-          <w:lang w:val="en-US"/>
-        </w:rPr>
-        <w:t>sudo</w:t>
-      </w:r>
-      <w:proofErr w:type="spellEnd"/>
+        </w:rPr>
+        <w:t>settings.json</w:t>
+      </w:r>
+      <w:r>
+        <w:t xml:space="preserve"> verwenden</w:t>
+      </w:r>
+    </w:p>
+    <w:p>
+      <w:pPr>
+        <w:spacing w:after="200" w:line="276" w:lineRule="auto"/>
+        <w:rPr>
+          <w:rFonts w:asciiTheme="majorHAnsi" w:eastAsiaTheme="majorEastAsia" w:hAnsiTheme="majorHAnsi" w:cstheme="majorBidi"/>
+          <w:color w:val="365F91" w:themeColor="accent1" w:themeShade="BF"/>
+          <w:sz w:val="26"/>
+          <w:szCs w:val="26"/>
+          <w:lang w:val="en-US"/>
+        </w:rPr>
+      </w:pPr>
+      <w:r>
+        <w:rPr>
+          <w:lang w:val="en-US"/>
+        </w:rPr>
+        <w:br w:type="page"/>
+      </w:r>
+    </w:p>
+    <w:p>
+      <w:pPr>
+        <w:pStyle w:val="berschrift1"/>
+        <w:rPr>
+          <w:lang w:val="en-US"/>
+        </w:rPr>
+      </w:pPr>
+      <w:r>
+        <w:rPr>
+          <w:lang w:val="en-US"/>
+        </w:rPr>
+        <w:lastRenderedPageBreak/>
+        <w:t>ToDo</w:t>
+      </w:r>
+    </w:p>
+    <w:p>
+      <w:hyperlink r:id="rId13" w:history="1">
+        <w:r>
+          <w:rPr>
+            <w:rStyle w:val="Hyperlink"/>
+          </w:rPr>
+          <w:t>https://github.com/wslutilities/wslu</w:t>
+        </w:r>
+      </w:hyperlink>
+      <w:r>
+        <w:t xml:space="preserve"> testen</w:t>
+      </w:r>
+    </w:p>
+    <w:p>
+      <w:pPr>
+        <w:pStyle w:val="berschrift2"/>
+      </w:pPr>
+      <w:r>
+        <w:t>git-bash portieren zu dotfiles</w:t>
+      </w:r>
+    </w:p>
+    <w:p>
+      <w:pPr>
+        <w:pStyle w:val="Listenabsatz"/>
+        <w:numPr>
+          <w:ilvl w:val="0"/>
+          <w:numId w:val="8"/>
+        </w:numPr>
+      </w:pPr>
+      <w:r>
+        <w:t>login</w:t>
+      </w:r>
+    </w:p>
+    <w:p>
+      <w:pPr>
+        <w:pStyle w:val="Listenabsatz"/>
+        <w:numPr>
+          <w:ilvl w:val="0"/>
+          <w:numId w:val="8"/>
+        </w:numPr>
+        <w:rPr>
+          <w:lang w:val="en-US"/>
+        </w:rPr>
+      </w:pPr>
+      <w:r>
+        <w:rPr>
+          <w:lang w:val="en-US"/>
+        </w:rPr>
+        <w:t>pj</w:t>
+      </w:r>
+    </w:p>
+    <w:p>
+      <w:pPr>
+        <w:pStyle w:val="Listenabsatz"/>
+        <w:numPr>
+          <w:ilvl w:val="0"/>
+          <w:numId w:val="8"/>
+        </w:numPr>
+        <w:rPr>
+          <w:lang w:val="en-US"/>
+        </w:rPr>
+      </w:pPr>
+      <w:r>
+        <w:rPr>
+          <w:lang w:val="en-US"/>
+        </w:rPr>
+        <w:t>Themes</w:t>
+      </w:r>
+    </w:p>
+    <w:p>
+      <w:pPr>
+        <w:pStyle w:val="Listenabsatz"/>
+        <w:numPr>
+          <w:ilvl w:val="0"/>
+          <w:numId w:val="8"/>
+        </w:numPr>
+        <w:rPr>
+          <w:lang w:val="en-US"/>
+        </w:rPr>
+      </w:pPr>
+      <w:r>
+        <w:rPr>
+          <w:lang w:val="en-US"/>
+        </w:rPr>
+        <w:t>…</w:t>
+      </w:r>
+    </w:p>
+    <w:p>
+      <w:pPr>
+        <w:pStyle w:val="berschrift2"/>
+        <w:rPr>
+          <w:lang w:val="en-US"/>
+        </w:rPr>
+      </w:pPr>
+      <w:r>
+        <w:rPr>
+          <w:lang w:val="en-US"/>
+        </w:rPr>
+        <w:t>git</w:t>
+      </w:r>
+    </w:p>
+    <w:p>
+      <w:pPr>
+        <w:pStyle w:val="Listenabsatz"/>
+        <w:numPr>
+          <w:ilvl w:val="0"/>
+          <w:numId w:val="8"/>
+        </w:numPr>
+      </w:pPr>
       <w:r>
         <w:rPr>
           <w:rFonts w:ascii="Consolas" w:hAnsi="Consolas"/>
-          <w:lang w:val="en-US"/>
-        </w:rPr>
-        <w:t xml:space="preserve"> ln -s /</w:t>
-      </w:r>
-      <w:proofErr w:type="spellStart"/>
-      <w:r>
-        <w:rPr>
-          <w:rFonts w:ascii="Consolas" w:hAnsi="Consolas"/>
-          <w:lang w:val="en-US"/>
-        </w:rPr>
-        <w:t>mnt</w:t>
-      </w:r>
-      <w:proofErr w:type="spellEnd"/>
-      <w:r>
-        <w:rPr>
-          <w:rFonts w:ascii="Consolas" w:hAnsi="Consolas"/>
-          <w:lang w:val="en-US"/>
-        </w:rPr>
-        <w:t>/c/ /c</w:t>
-      </w:r>
-    </w:p>
-    <w:p>
-      <w:pPr>
-        <w:pStyle w:val="Listenabsatz"/>
-        <w:numPr>
-          <w:ilvl w:val="0"/>
-          <w:numId w:val="7"/>
-        </w:numPr>
-        <w:rPr>
-          <w:lang w:val="en-US"/>
-        </w:rPr>
-      </w:pPr>
-      <w:r>
-        <w:rPr>
-          <w:rFonts w:ascii="Consolas" w:hAnsi="Consolas"/>
-          <w:lang w:val="en-US"/>
-        </w:rPr>
-        <w:t>~/.</w:t>
-      </w:r>
-      <w:proofErr w:type="spellStart"/>
-      <w:r>
-        <w:rPr>
-          <w:rFonts w:ascii="Consolas" w:hAnsi="Consolas"/>
-          <w:lang w:val="en-US"/>
-        </w:rPr>
-        <w:t>ssh</w:t>
-      </w:r>
-      <w:proofErr w:type="spellEnd"/>
-      <w:r>
-        <w:rPr>
-          <w:lang w:val="en-US"/>
-        </w:rPr>
-        <w:t xml:space="preserve"> </w:t>
-      </w:r>
-      <w:r>
-        <w:rPr>
-          <w:lang w:val="en-US"/>
-        </w:rPr>
-        <w:t xml:space="preserve">von Windows </w:t>
-      </w:r>
-      <w:proofErr w:type="spellStart"/>
-      <w:r>
-        <w:rPr>
-          <w:lang w:val="en-US"/>
-        </w:rPr>
-        <w:t>hinzu</w:t>
-      </w:r>
-      <w:proofErr w:type="spellEnd"/>
-    </w:p>
-    <w:p>
-      <w:pPr>
-        <w:pStyle w:val="berschrift2"/>
-        <w:rPr>
-          <w:lang w:val="en-US"/>
-        </w:rPr>
-      </w:pPr>
-      <w:r>
-        <w:rPr>
-          <w:lang w:val="en-US"/>
-        </w:rPr>
-        <w:t>docker</w:t>
-      </w:r>
-    </w:p>
-    <w:p>
-      <w:pPr>
-        <w:pStyle w:val="Listenabsatz"/>
-        <w:numPr>
-          <w:ilvl w:val="0"/>
-          <w:numId w:val="7"/>
-        </w:numPr>
-        <w:rPr>
-          <w:lang w:val="en-US"/>
-        </w:rPr>
-      </w:pPr>
-      <w:r>
-        <w:rPr>
-          <w:lang w:val="en-US"/>
-        </w:rPr>
-        <w:t>Upgrade docker to at least 2.3.0.2</w:t>
-      </w:r>
-    </w:p>
-    <w:p>
-      <w:pPr>
-        <w:pStyle w:val="Listenabsatz"/>
-        <w:numPr>
-          <w:ilvl w:val="0"/>
-          <w:numId w:val="7"/>
-        </w:numPr>
-        <w:rPr>
-          <w:lang w:val="en-US"/>
-        </w:rPr>
-      </w:pPr>
-      <w:r>
-        <w:rPr>
-          <w:lang w:val="en-US"/>
-        </w:rPr>
-        <w:t xml:space="preserve">General &gt; </w:t>
-      </w:r>
-      <w:r>
-        <w:rPr>
-          <w:lang w:val="en-US"/>
-        </w:rPr>
-        <w:t>Use the</w:t>
-      </w:r>
-      <w:r>
-        <w:rPr>
-          <w:lang w:val="en-US"/>
-        </w:rPr>
-        <w:t xml:space="preserve"> WSL 2 based engine</w:t>
-      </w:r>
-    </w:p>
-    <w:p>
-      <w:pPr>
-        <w:pStyle w:val="Listenabsatz"/>
-        <w:numPr>
-          <w:ilvl w:val="0"/>
-          <w:numId w:val="7"/>
-        </w:numPr>
-      </w:pPr>
-      <w:r>
-        <w:t>Resources &gt; WSL Integration &gt; Ubuntu aktivieren</w:t>
-      </w:r>
-    </w:p>
-    <w:p>
-      <w:pPr>
-        <w:pStyle w:val="berschrift2"/>
-      </w:pPr>
-      <w:r>
-        <w:t>VS Code</w:t>
-      </w:r>
-    </w:p>
-    <w:p>
-      <w:pPr>
-        <w:pStyle w:val="Listenabsatz"/>
-        <w:numPr>
-          <w:ilvl w:val="0"/>
-          <w:numId w:val="7"/>
-        </w:numPr>
-      </w:pPr>
-      <w:r>
-        <w:t>Remote - WSL installieren</w:t>
-      </w:r>
-    </w:p>
-    <w:p>
-      <w:pPr>
-        <w:pStyle w:val="berschrift2"/>
-      </w:pPr>
-      <w:r>
-        <w:t>Windows Terminal</w:t>
-      </w:r>
-    </w:p>
-    <w:p>
-      <w:pPr>
-        <w:pStyle w:val="Listenabsatz"/>
-        <w:numPr>
-          <w:ilvl w:val="0"/>
-          <w:numId w:val="7"/>
-        </w:numPr>
-      </w:pPr>
-      <w:r>
-        <w:t xml:space="preserve">Neue </w:t>
-      </w:r>
-      <w:proofErr w:type="spellStart"/>
-      <w:r>
-        <w:rPr>
-          <w:rFonts w:ascii="Consolas" w:hAnsi="Consolas"/>
-        </w:rPr>
-        <w:t>settings.json</w:t>
-      </w:r>
-      <w:proofErr w:type="spellEnd"/>
-      <w:r>
-        <w:t xml:space="preserve"> verwenden</w:t>
-      </w:r>
-    </w:p>
-    <w:p>
-      <w:pPr>
-        <w:pStyle w:val="berschrift2"/>
-      </w:pPr>
-      <w:proofErr w:type="spellStart"/>
-      <w:r>
-        <w:t>git</w:t>
-      </w:r>
-      <w:proofErr w:type="spellEnd"/>
-      <w:r>
-        <w:t xml:space="preserve">-bash portieren zu </w:t>
-      </w:r>
-      <w:proofErr w:type="spellStart"/>
-      <w:r>
-        <w:t>dotfiles</w:t>
-      </w:r>
-      <w:proofErr w:type="spellEnd"/>
-    </w:p>
-    <w:p>
-      <w:pPr>
-        <w:pStyle w:val="Listenabsatz"/>
-        <w:numPr>
-          <w:ilvl w:val="0"/>
-          <w:numId w:val="8"/>
-        </w:numPr>
-      </w:pPr>
-      <w:proofErr w:type="spellStart"/>
-      <w:r>
-        <w:t>login</w:t>
-      </w:r>
-      <w:proofErr w:type="spellEnd"/>
-    </w:p>
-    <w:p>
-      <w:pPr>
-        <w:pStyle w:val="Listenabsatz"/>
-        <w:numPr>
-          <w:ilvl w:val="0"/>
-          <w:numId w:val="8"/>
-        </w:numPr>
-        <w:rPr>
-          <w:lang w:val="en-US"/>
-        </w:rPr>
-      </w:pPr>
-      <w:proofErr w:type="spellStart"/>
-      <w:r>
-        <w:rPr>
-          <w:lang w:val="en-US"/>
-        </w:rPr>
-        <w:t>pj</w:t>
-      </w:r>
-      <w:proofErr w:type="spellEnd"/>
-    </w:p>
-    <w:p>
-      <w:pPr>
-        <w:pStyle w:val="Listenabsatz"/>
-        <w:numPr>
-          <w:ilvl w:val="0"/>
-          <w:numId w:val="8"/>
-        </w:numPr>
-        <w:rPr>
-          <w:lang w:val="en-US"/>
-        </w:rPr>
-      </w:pPr>
-      <w:r>
-        <w:rPr>
-          <w:lang w:val="en-US"/>
-        </w:rPr>
-        <w:t>Themes</w:t>
-      </w:r>
-    </w:p>
-    <w:p>
-      <w:pPr>
-        <w:pStyle w:val="Listenabsatz"/>
-        <w:numPr>
-          <w:ilvl w:val="0"/>
-          <w:numId w:val="8"/>
-        </w:numPr>
-        <w:rPr>
-          <w:lang w:val="en-US"/>
-        </w:rPr>
-      </w:pPr>
-      <w:r>
-        <w:rPr>
-          <w:lang w:val="en-US"/>
-        </w:rPr>
-        <w:t>…</w:t>
-      </w:r>
-    </w:p>
-    <w:p>
-      <w:pPr>
-        <w:pStyle w:val="berschrift2"/>
-        <w:rPr>
-          <w:lang w:val="en-US"/>
-        </w:rPr>
-      </w:pPr>
-      <w:r>
-        <w:rPr>
-          <w:lang w:val="en-US"/>
-        </w:rPr>
-        <w:t>git</w:t>
-      </w:r>
-    </w:p>
-    <w:p>
-      <w:pPr>
-        <w:pStyle w:val="Listenabsatz"/>
-        <w:numPr>
-          <w:ilvl w:val="0"/>
-          <w:numId w:val="8"/>
-        </w:numPr>
-      </w:pPr>
-      <w:proofErr w:type="spellStart"/>
-      <w:r>
-        <w:rPr>
-          <w:rFonts w:ascii="Consolas" w:hAnsi="Consolas"/>
         </w:rPr>
         <w:t>core.autocrlf</w:t>
       </w:r>
-      <w:proofErr w:type="spellEnd"/>
       <w:r>
         <w:t xml:space="preserve"> fixen</w:t>
       </w:r>
@@ -1105,14 +1124,12 @@
           <w:numId w:val="8"/>
         </w:numPr>
       </w:pPr>
-      <w:proofErr w:type="spellStart"/>
       <w:r>
         <w:rPr>
           <w:rFonts w:ascii="Consolas" w:hAnsi="Consolas"/>
         </w:rPr>
         <w:t>input</w:t>
       </w:r>
-      <w:proofErr w:type="spellEnd"/>
       <w:r>
         <w:t xml:space="preserve"> benutzen und alles neu auschecken?</w:t>
       </w:r>
@@ -1128,14 +1145,12 @@
       <w:r>
         <w:t xml:space="preserve">oder </w:t>
       </w:r>
-      <w:proofErr w:type="spellStart"/>
       <w:r>
         <w:rPr>
           <w:rFonts w:ascii="Consolas" w:hAnsi="Consolas"/>
         </w:rPr>
         <w:t>true</w:t>
       </w:r>
-      <w:proofErr w:type="spellEnd"/>
       <w:r>
         <w:t xml:space="preserve"> benutzen?</w:t>
       </w:r>
@@ -1149,23 +1164,7 @@
         </w:numPr>
       </w:pPr>
       <w:r>
-        <w:t xml:space="preserve">Empfehlung: </w:t>
-      </w:r>
-      <w:proofErr w:type="spellStart"/>
-      <w:r>
-        <w:t>git</w:t>
-      </w:r>
-      <w:proofErr w:type="spellEnd"/>
-      <w:r>
-        <w:t xml:space="preserve"> </w:t>
-      </w:r>
-      <w:proofErr w:type="spellStart"/>
-      <w:r>
-        <w:t>Repos</w:t>
-      </w:r>
-      <w:proofErr w:type="spellEnd"/>
-      <w:r>
-        <w:t xml:space="preserve"> in Linux auschecken, nicht in Windows </w:t>
+        <w:t xml:space="preserve">Empfehlung: git Repos in Linux auschecken, nicht in Windows </w:t>
       </w:r>
       <w:r>
         <w:sym w:font="Wingdings" w:char="F0E0"/>
@@ -1173,6 +1172,97 @@
       <w:r>
         <w:t xml:space="preserve"> schneller</w:t>
       </w:r>
+    </w:p>
+    <w:p>
+      <w:pPr>
+        <w:pStyle w:val="berschrift2"/>
+      </w:pPr>
+      <w:r>
+        <w:t>Explorer Integration</w:t>
+      </w:r>
+    </w:p>
+    <w:p>
+      <w:pPr>
+        <w:pStyle w:val="Listenabsatz"/>
+        <w:numPr>
+          <w:ilvl w:val="0"/>
+          <w:numId w:val="8"/>
+        </w:numPr>
+      </w:pPr>
+      <w:r>
+        <w:t>funktioniert auf Arbeit, aber nicht privat</w:t>
+      </w:r>
+    </w:p>
+    <w:p>
+      <w:pPr>
+        <w:pStyle w:val="Listenabsatz"/>
+        <w:numPr>
+          <w:ilvl w:val="0"/>
+          <w:numId w:val="8"/>
+        </w:numPr>
+      </w:pPr>
+      <w:hyperlink r:id="rId14" w:history="1">
+        <w:r>
+          <w:rPr>
+            <w:rStyle w:val="Hyperlink"/>
+          </w:rPr>
+          <w:t>https://github.com/microsoft/WSL/issues/4027</w:t>
+        </w:r>
+      </w:hyperlink>
+    </w:p>
+    <w:p>
+      <w:pPr>
+        <w:pStyle w:val="Listenabsatz"/>
+        <w:numPr>
+          <w:ilvl w:val="0"/>
+          <w:numId w:val="8"/>
+        </w:numPr>
+      </w:pPr>
+      <w:hyperlink r:id="rId15" w:history="1">
+        <w:r>
+          <w:rPr>
+            <w:rStyle w:val="Hyperlink"/>
+          </w:rPr>
+          <w:t>https://github.com/microsoft/WSL/issues/4260</w:t>
+        </w:r>
+      </w:hyperlink>
+    </w:p>
+    <w:p>
+      <w:pPr>
+        <w:pStyle w:val="berschrift2"/>
+        <w:rPr>
+          <w:lang w:val="en-US"/>
+        </w:rPr>
+      </w:pPr>
+      <w:r>
+        <w:rPr>
+          <w:lang w:val="en-US"/>
+        </w:rPr>
+        <w:t>Customize the Windows Terminal with WSL2, Cascadia Code, Powerline, Nerd Fonts, Oh My Posh and more!</w:t>
+      </w:r>
+    </w:p>
+    <w:p>
+      <w:pPr>
+        <w:rPr>
+          <w:lang w:val="en-US"/>
+        </w:rPr>
+      </w:pPr>
+      <w:hyperlink r:id="rId16" w:history="1">
+        <w:r>
+          <w:rPr>
+            <w:rStyle w:val="Hyperlink"/>
+            <w:lang w:val="en-US"/>
+          </w:rPr>
+          <w:t>https://www.youtube.com/watch?v=oHhiMf_6exY</w:t>
+        </w:r>
+      </w:hyperlink>
+    </w:p>
+    <w:p>
+      <w:pPr>
+        <w:rPr>
+          <w:lang w:val="en-US"/>
+        </w:rPr>
+      </w:pPr>
     </w:p>
     <w:sectPr>
       <w:pgSz w:w="11906" w:h="16838"/>
@@ -1202,7 +1292,7 @@
         <w:rFonts w:ascii="Symbol" w:hAnsi="Symbol" w:hint="default"/>
       </w:rPr>
     </w:lvl>
-    <w:lvl w:ilvl="1" w:tplc="04070003" w:tentative="1">
+    <w:lvl w:ilvl="1" w:tplc="04070003">
       <w:start w:val="1"/>
       <w:numFmt w:val="bullet"/>
       <w:lvlText w:val="o"/>

</xml_diff>

<commit_message>
Update state of WSL
</commit_message>
<xml_diff>
--- a/Settings/Windows10/WSL2.docx
+++ b/Settings/Windows10/WSL2.docx
@@ -29,12 +29,14 @@
       </w:pPr>
       <w:r>
         <w:rPr>
+          <w:color w:val="9BBB59" w:themeColor="accent3"/>
           <w:lang w:val="en-US"/>
         </w:rPr>
         <w:t xml:space="preserve">Faster </w:t>
       </w:r>
       <w:r>
         <w:rPr>
+          <w:color w:val="9BBB59" w:themeColor="accent3"/>
           <w:lang w:val="en-US"/>
         </w:rPr>
         <w:t>Git Prompt</w:t>
@@ -53,6 +55,7 @@
       </w:pPr>
       <w:r>
         <w:rPr>
+          <w:color w:val="9BBB59" w:themeColor="accent3"/>
           <w:lang w:val="en-US"/>
         </w:rPr>
         <w:t>Using Windows Terminal with Bash and then SSH: correct colors</w:t>
@@ -69,70 +72,60 @@
           <w:lang w:val="en-US"/>
         </w:rPr>
       </w:pPr>
-      <w:r>
-        <w:rPr>
-          <w:lang w:val="en-US"/>
-        </w:rPr>
-        <w:t xml:space="preserve">Mount </w:t>
-      </w:r>
-      <w:r>
-        <w:rPr>
-          <w:lang w:val="en-US"/>
-        </w:rPr>
-        <w:t xml:space="preserve">ansible.sh </w:t>
-      </w:r>
-      <w:r>
-        <w:rPr>
-          <w:lang w:val="en-US"/>
-        </w:rPr>
-        <w:t xml:space="preserve">directly </w:t>
-      </w:r>
-      <w:r>
-        <w:rPr>
-          <w:lang w:val="en-US"/>
-        </w:rPr>
-        <w:t>(</w:t>
-      </w:r>
-      <w:r>
-        <w:rPr>
-          <w:lang w:val="en-US"/>
-        </w:rPr>
-        <w:t xml:space="preserve">no </w:t>
-      </w:r>
-      <w:r>
-        <w:rPr>
-          <w:rFonts w:ascii="Consolas" w:hAnsi="Consolas"/>
-          <w:lang w:val="en-US"/>
-        </w:rPr>
-        <w:t>prepare</w:t>
-      </w:r>
-      <w:r>
-        <w:rPr>
-          <w:lang w:val="en-US"/>
-        </w:rPr>
-        <w:t>;</w:t>
-      </w:r>
-      <w:r>
-        <w:rPr>
+      <w:proofErr w:type="spellStart"/>
+      <w:r>
+        <w:rPr>
+          <w:color w:val="9BBB59" w:themeColor="accent3"/>
+          <w:lang w:val="en-US"/>
+        </w:rPr>
+        <w:t>tmux</w:t>
+      </w:r>
+      <w:proofErr w:type="spellEnd"/>
+      <w:r>
+        <w:rPr>
+          <w:color w:val="9BBB59" w:themeColor="accent3"/>
           <w:lang w:val="en-US"/>
         </w:rPr>
         <w:t xml:space="preserve"> </w:t>
       </w:r>
       <w:r>
         <w:rPr>
-          <w:rFonts w:ascii="Consolas" w:hAnsi="Consolas"/>
-          <w:lang w:val="en-US"/>
-        </w:rPr>
-        <w:t>edit</w:t>
-      </w:r>
-      <w:r>
-        <w:rPr>
-          <w:lang w:val="en-US"/>
-        </w:rPr>
-        <w:t xml:space="preserve"> possible</w:t>
-      </w:r>
-      <w:r>
-        <w:rPr>
+          <w:color w:val="9BBB59" w:themeColor="accent3"/>
+          <w:lang w:val="en-US"/>
+        </w:rPr>
+        <w:t>for deploying on multiple Instances</w:t>
+      </w:r>
+      <w:r>
+        <w:rPr>
+          <w:color w:val="9BBB59" w:themeColor="accent3"/>
+          <w:lang w:val="en-US"/>
+        </w:rPr>
+        <w:t xml:space="preserve"> (see Mail </w:t>
+      </w:r>
+      <w:r>
+        <w:rPr>
+          <w:color w:val="9BBB59" w:themeColor="accent3"/>
+          <w:lang w:val="en-US"/>
+        </w:rPr>
+        <w:t>“</w:t>
+      </w:r>
+      <w:r>
+        <w:rPr>
+          <w:color w:val="9BBB59" w:themeColor="accent3"/>
+          <w:lang w:val="en-US"/>
+        </w:rPr>
+        <w:t>Research Cards</w:t>
+      </w:r>
+      <w:r>
+        <w:rPr>
+          <w:color w:val="9BBB59" w:themeColor="accent3"/>
+          <w:lang w:val="en-US"/>
+        </w:rPr>
+        <w:t>”</w:t>
+      </w:r>
+      <w:r>
+        <w:rPr>
+          <w:color w:val="9BBB59" w:themeColor="accent3"/>
           <w:lang w:val="en-US"/>
         </w:rPr>
         <w:t>)</w:t>
@@ -153,43 +146,45 @@
         <w:rPr>
           <w:lang w:val="en-US"/>
         </w:rPr>
-        <w:t xml:space="preserve">tmux </w:t>
-      </w:r>
-      <w:r>
-        <w:rPr>
-          <w:lang w:val="en-US"/>
-        </w:rPr>
-        <w:t>for deploying on multiple Instance</w:t>
-      </w:r>
-      <w:r>
-        <w:rPr>
-          <w:lang w:val="en-US"/>
-        </w:rPr>
-        <w:t>s</w:t>
-      </w:r>
-      <w:r>
-        <w:rPr>
-          <w:lang w:val="en-US"/>
-        </w:rPr>
-        <w:t xml:space="preserve"> (see Mail </w:t>
-      </w:r>
-      <w:r>
-        <w:rPr>
-          <w:lang w:val="en-US"/>
-        </w:rPr>
-        <w:t>“</w:t>
-      </w:r>
-      <w:r>
-        <w:rPr>
-          <w:lang w:val="en-US"/>
-        </w:rPr>
-        <w:t>Research Cards</w:t>
-      </w:r>
-      <w:r>
-        <w:rPr>
-          <w:lang w:val="en-US"/>
-        </w:rPr>
-        <w:t>”</w:t>
+        <w:t>Mount ansible.sh directly (</w:t>
+      </w:r>
+      <w:r>
+        <w:rPr>
+          <w:lang w:val="en-US"/>
+        </w:rPr>
+        <w:t xml:space="preserve">no </w:t>
+      </w:r>
+      <w:r>
+        <w:rPr>
+          <w:rFonts w:ascii="Consolas" w:hAnsi="Consolas"/>
+          <w:lang w:val="en-US"/>
+        </w:rPr>
+        <w:t>prepare</w:t>
+      </w:r>
+      <w:r>
+        <w:rPr>
+          <w:lang w:val="en-US"/>
+        </w:rPr>
+        <w:t>;</w:t>
+      </w:r>
+      <w:r>
+        <w:rPr>
+          <w:lang w:val="en-US"/>
+        </w:rPr>
+        <w:t xml:space="preserve"> </w:t>
+      </w:r>
+      <w:r>
+        <w:rPr>
+          <w:rFonts w:ascii="Consolas" w:hAnsi="Consolas"/>
+          <w:lang w:val="en-US"/>
+        </w:rPr>
+        <w:t>edit</w:t>
+      </w:r>
+      <w:r>
+        <w:rPr>
+          <w:lang w:val="en-US"/>
+        </w:rPr>
+        <w:t xml:space="preserve"> possible</w:t>
       </w:r>
       <w:r>
         <w:rPr>
@@ -444,7 +439,23 @@
         </w:numPr>
       </w:pPr>
       <w:r>
-        <w:t>nach windows updates suchen und installieren</w:t>
+        <w:t xml:space="preserve">nach </w:t>
+      </w:r>
+      <w:proofErr w:type="spellStart"/>
+      <w:r>
+        <w:t>windows</w:t>
+      </w:r>
+      <w:proofErr w:type="spellEnd"/>
+      <w:r>
+        <w:t xml:space="preserve"> </w:t>
+      </w:r>
+      <w:proofErr w:type="spellStart"/>
+      <w:r>
+        <w:t>updates</w:t>
+      </w:r>
+      <w:proofErr w:type="spellEnd"/>
+      <w:r>
+        <w:t xml:space="preserve"> suchen und installieren</w:t>
       </w:r>
     </w:p>
     <w:p>
@@ -456,7 +467,15 @@
         </w:numPr>
       </w:pPr>
       <w:r>
-        <w:t>Media Creation Tool 2004 herunterladen und ausführen</w:t>
+        <w:t xml:space="preserve">Media </w:t>
+      </w:r>
+      <w:proofErr w:type="spellStart"/>
+      <w:r>
+        <w:t>Creation</w:t>
+      </w:r>
+      <w:proofErr w:type="spellEnd"/>
+      <w:r>
+        <w:t xml:space="preserve"> Tool 2004 herunterladen und ausführen</w:t>
       </w:r>
     </w:p>
     <w:p>
@@ -532,8 +551,41 @@
           <w:szCs w:val="18"/>
           <w:lang w:val="en-US"/>
         </w:rPr>
-        <w:t>dism.exe /online /enable-feature /featurename:VirtualMachinePlatform /all /norestart</w:t>
-      </w:r>
+        <w:t>dism.exe /online /enable-feature /</w:t>
+      </w:r>
+      <w:proofErr w:type="spellStart"/>
+      <w:proofErr w:type="gramStart"/>
+      <w:r>
+        <w:rPr>
+          <w:rFonts w:ascii="Consolas" w:hAnsi="Consolas"/>
+          <w:sz w:val="18"/>
+          <w:szCs w:val="18"/>
+          <w:lang w:val="en-US"/>
+        </w:rPr>
+        <w:t>featurename:VirtualMachinePlatform</w:t>
+      </w:r>
+      <w:proofErr w:type="spellEnd"/>
+      <w:proofErr w:type="gramEnd"/>
+      <w:r>
+        <w:rPr>
+          <w:rFonts w:ascii="Consolas" w:hAnsi="Consolas"/>
+          <w:sz w:val="18"/>
+          <w:szCs w:val="18"/>
+          <w:lang w:val="en-US"/>
+        </w:rPr>
+        <w:t xml:space="preserve"> /all /</w:t>
+      </w:r>
+      <w:proofErr w:type="spellStart"/>
+      <w:r>
+        <w:rPr>
+          <w:rFonts w:ascii="Consolas" w:hAnsi="Consolas"/>
+          <w:sz w:val="18"/>
+          <w:szCs w:val="18"/>
+          <w:lang w:val="en-US"/>
+        </w:rPr>
+        <w:t>norestart</w:t>
+      </w:r>
+      <w:proofErr w:type="spellEnd"/>
     </w:p>
     <w:p>
       <w:pPr>
@@ -546,11 +598,33 @@
           <w:rFonts w:ascii="Consolas" w:hAnsi="Consolas"/>
         </w:rPr>
       </w:pPr>
-      <w:r>
-        <w:rPr>
-          <w:rFonts w:ascii="Consolas" w:hAnsi="Consolas"/>
-        </w:rPr>
-        <w:t>wsl --set-default-version 2</w:t>
+      <w:proofErr w:type="spellStart"/>
+      <w:r>
+        <w:rPr>
+          <w:rFonts w:ascii="Consolas" w:hAnsi="Consolas"/>
+        </w:rPr>
+        <w:t>wsl</w:t>
+      </w:r>
+      <w:proofErr w:type="spellEnd"/>
+      <w:r>
+        <w:rPr>
+          <w:rFonts w:ascii="Consolas" w:hAnsi="Consolas"/>
+        </w:rPr>
+        <w:t xml:space="preserve"> --</w:t>
+      </w:r>
+      <w:proofErr w:type="spellStart"/>
+      <w:r>
+        <w:rPr>
+          <w:rFonts w:ascii="Consolas" w:hAnsi="Consolas"/>
+        </w:rPr>
+        <w:t>set</w:t>
+      </w:r>
+      <w:proofErr w:type="spellEnd"/>
+      <w:r>
+        <w:rPr>
+          <w:rFonts w:ascii="Consolas" w:hAnsi="Consolas"/>
+        </w:rPr>
+        <w:t>-default-version 2</w:t>
       </w:r>
     </w:p>
     <w:p>
@@ -564,17 +638,87 @@
           <w:rFonts w:ascii="Consolas" w:hAnsi="Consolas"/>
         </w:rPr>
       </w:pPr>
-      <w:r>
-        <w:rPr>
-          <w:rFonts w:ascii="Consolas" w:hAnsi="Consolas"/>
-        </w:rPr>
-        <w:t>wsl --set-version Ubuntu 2</w:t>
+      <w:proofErr w:type="spellStart"/>
+      <w:r>
+        <w:rPr>
+          <w:rFonts w:ascii="Consolas" w:hAnsi="Consolas"/>
+        </w:rPr>
+        <w:t>wsl</w:t>
+      </w:r>
+      <w:proofErr w:type="spellEnd"/>
+      <w:r>
+        <w:rPr>
+          <w:rFonts w:ascii="Consolas" w:hAnsi="Consolas"/>
+        </w:rPr>
+        <w:t xml:space="preserve"> --</w:t>
+      </w:r>
+      <w:proofErr w:type="spellStart"/>
+      <w:r>
+        <w:rPr>
+          <w:rFonts w:ascii="Consolas" w:hAnsi="Consolas"/>
+        </w:rPr>
+        <w:t>set</w:t>
+      </w:r>
+      <w:proofErr w:type="spellEnd"/>
+      <w:r>
+        <w:rPr>
+          <w:rFonts w:ascii="Consolas" w:hAnsi="Consolas"/>
+        </w:rPr>
+        <w:t>-version Ubuntu 2</w:t>
       </w:r>
       <w:r>
         <w:rPr>
           <w:rFonts w:asciiTheme="minorHAnsi" w:hAnsiTheme="minorHAnsi" w:cstheme="minorHAnsi"/>
         </w:rPr>
-        <w:t xml:space="preserve"> (nach Ubuntu Installation, falls nötig)</w:t>
+        <w:t xml:space="preserve"> (</w:t>
+      </w:r>
+      <w:proofErr w:type="spellStart"/>
+      <w:r>
+        <w:rPr>
+          <w:rFonts w:asciiTheme="minorHAnsi" w:hAnsiTheme="minorHAnsi" w:cstheme="minorHAnsi"/>
+        </w:rPr>
+        <w:t>fixup</w:t>
+      </w:r>
+      <w:proofErr w:type="spellEnd"/>
+      <w:r>
+        <w:rPr>
+          <w:rFonts w:asciiTheme="minorHAnsi" w:hAnsiTheme="minorHAnsi" w:cstheme="minorHAnsi"/>
+        </w:rPr>
+        <w:t xml:space="preserve">, falls Ubuntu installiert wurde, bevor </w:t>
+      </w:r>
+      <w:proofErr w:type="spellStart"/>
+      <w:r>
+        <w:rPr>
+          <w:rFonts w:asciiTheme="minorHAnsi" w:hAnsiTheme="minorHAnsi" w:cstheme="minorHAnsi"/>
+        </w:rPr>
+        <w:t>default</w:t>
+      </w:r>
+      <w:proofErr w:type="spellEnd"/>
+      <w:r>
+        <w:rPr>
+          <w:rFonts w:asciiTheme="minorHAnsi" w:hAnsiTheme="minorHAnsi" w:cstheme="minorHAnsi"/>
+        </w:rPr>
+        <w:t xml:space="preserve"> </w:t>
+      </w:r>
+      <w:proofErr w:type="spellStart"/>
+      <w:r>
+        <w:rPr>
+          <w:rFonts w:asciiTheme="minorHAnsi" w:hAnsiTheme="minorHAnsi" w:cstheme="minorHAnsi"/>
+        </w:rPr>
+        <w:t>version</w:t>
+      </w:r>
+      <w:proofErr w:type="spellEnd"/>
+      <w:r>
+        <w:rPr>
+          <w:rFonts w:asciiTheme="minorHAnsi" w:hAnsiTheme="minorHAnsi" w:cstheme="minorHAnsi"/>
+        </w:rPr>
+        <w:t xml:space="preserve"> gesetzt wurde</w:t>
+      </w:r>
+      <w:r>
+        <w:rPr>
+          <w:rFonts w:asciiTheme="minorHAnsi" w:hAnsiTheme="minorHAnsi" w:cstheme="minorHAnsi"/>
+        </w:rPr>
+        <w:t>)</w:t>
       </w:r>
     </w:p>
     <w:p>
@@ -605,8 +749,13 @@
           <w:numId w:val="7"/>
         </w:numPr>
       </w:pPr>
-      <w:r>
-        <w:t>dotfiles installieren</w:t>
+      <w:proofErr w:type="spellStart"/>
+      <w:r>
+        <w:t>dotfiles</w:t>
+      </w:r>
+      <w:proofErr w:type="spellEnd"/>
+      <w:r>
+        <w:t xml:space="preserve"> installieren</w:t>
       </w:r>
     </w:p>
     <w:p>
@@ -692,16 +841,96 @@
           <w:szCs w:val="18"/>
           <w:lang w:val="en-US"/>
         </w:rPr>
-        <w:t>eval $(ssh-agent -s) &amp;&amp; ssh-add ~/.ssh/</w:t>
-      </w:r>
-      <w:r>
-        <w:rPr>
-          <w:rFonts w:ascii="Consolas" w:hAnsi="Consolas"/>
-          <w:sz w:val="18"/>
-          <w:szCs w:val="18"/>
-          <w:lang w:val="en-US"/>
-        </w:rPr>
-        <w:t>&lt;your-keyfile&gt;</w:t>
+        <w:t>eval $(</w:t>
+      </w:r>
+      <w:proofErr w:type="spellStart"/>
+      <w:r>
+        <w:rPr>
+          <w:rFonts w:ascii="Consolas" w:hAnsi="Consolas"/>
+          <w:sz w:val="18"/>
+          <w:szCs w:val="18"/>
+          <w:lang w:val="en-US"/>
+        </w:rPr>
+        <w:t>ssh</w:t>
+      </w:r>
+      <w:proofErr w:type="spellEnd"/>
+      <w:r>
+        <w:rPr>
+          <w:rFonts w:ascii="Consolas" w:hAnsi="Consolas"/>
+          <w:sz w:val="18"/>
+          <w:szCs w:val="18"/>
+          <w:lang w:val="en-US"/>
+        </w:rPr>
+        <w:t xml:space="preserve">-agent -s) &amp;&amp; </w:t>
+      </w:r>
+      <w:proofErr w:type="spellStart"/>
+      <w:r>
+        <w:rPr>
+          <w:rFonts w:ascii="Consolas" w:hAnsi="Consolas"/>
+          <w:sz w:val="18"/>
+          <w:szCs w:val="18"/>
+          <w:lang w:val="en-US"/>
+        </w:rPr>
+        <w:t>ssh</w:t>
+      </w:r>
+      <w:proofErr w:type="spellEnd"/>
+      <w:r>
+        <w:rPr>
+          <w:rFonts w:ascii="Consolas" w:hAnsi="Consolas"/>
+          <w:sz w:val="18"/>
+          <w:szCs w:val="18"/>
+          <w:lang w:val="en-US"/>
+        </w:rPr>
+        <w:t>-add ~/.</w:t>
+      </w:r>
+      <w:proofErr w:type="spellStart"/>
+      <w:r>
+        <w:rPr>
+          <w:rFonts w:ascii="Consolas" w:hAnsi="Consolas"/>
+          <w:sz w:val="18"/>
+          <w:szCs w:val="18"/>
+          <w:lang w:val="en-US"/>
+        </w:rPr>
+        <w:t>ssh</w:t>
+      </w:r>
+      <w:proofErr w:type="spellEnd"/>
+      <w:r>
+        <w:rPr>
+          <w:rFonts w:ascii="Consolas" w:hAnsi="Consolas"/>
+          <w:sz w:val="18"/>
+          <w:szCs w:val="18"/>
+          <w:lang w:val="en-US"/>
+        </w:rPr>
+        <w:t>/</w:t>
+      </w:r>
+      <w:r>
+        <w:rPr>
+          <w:rFonts w:ascii="Consolas" w:hAnsi="Consolas"/>
+          <w:sz w:val="18"/>
+          <w:szCs w:val="18"/>
+          <w:lang w:val="en-US"/>
+        </w:rPr>
+        <w:t>&lt;your-</w:t>
+      </w:r>
+      <w:proofErr w:type="spellStart"/>
+      <w:r>
+        <w:rPr>
+          <w:rFonts w:ascii="Consolas" w:hAnsi="Consolas"/>
+          <w:sz w:val="18"/>
+          <w:szCs w:val="18"/>
+          <w:lang w:val="en-US"/>
+        </w:rPr>
+        <w:t>keyfile</w:t>
+      </w:r>
+      <w:proofErr w:type="spellEnd"/>
+      <w:r>
+        <w:rPr>
+          <w:rFonts w:ascii="Consolas" w:hAnsi="Consolas"/>
+          <w:sz w:val="18"/>
+          <w:szCs w:val="18"/>
+          <w:lang w:val="en-US"/>
+        </w:rPr>
+        <w:t>&gt;</w:t>
       </w:r>
     </w:p>
     <w:p>
@@ -725,8 +954,41 @@
           <w:szCs w:val="18"/>
           <w:lang w:val="en-US"/>
         </w:rPr>
-        <w:t>git clone git@gitlab.com:psicho/dotfiles.git</w:t>
-      </w:r>
+        <w:t xml:space="preserve">git clone </w:t>
+      </w:r>
+      <w:proofErr w:type="spellStart"/>
+      <w:proofErr w:type="gramStart"/>
+      <w:r>
+        <w:rPr>
+          <w:rFonts w:ascii="Consolas" w:hAnsi="Consolas"/>
+          <w:sz w:val="18"/>
+          <w:szCs w:val="18"/>
+          <w:lang w:val="en-US"/>
+        </w:rPr>
+        <w:t>git@gitlab.com:psicho</w:t>
+      </w:r>
+      <w:proofErr w:type="spellEnd"/>
+      <w:r>
+        <w:rPr>
+          <w:rFonts w:ascii="Consolas" w:hAnsi="Consolas"/>
+          <w:sz w:val="18"/>
+          <w:szCs w:val="18"/>
+          <w:lang w:val="en-US"/>
+        </w:rPr>
+        <w:t>/</w:t>
+      </w:r>
+      <w:proofErr w:type="spellStart"/>
+      <w:r>
+        <w:rPr>
+          <w:rFonts w:ascii="Consolas" w:hAnsi="Consolas"/>
+          <w:sz w:val="18"/>
+          <w:szCs w:val="18"/>
+          <w:lang w:val="en-US"/>
+        </w:rPr>
+        <w:t>dotfiles.git</w:t>
+      </w:r>
+      <w:proofErr w:type="spellEnd"/>
+      <w:proofErr w:type="gramEnd"/>
     </w:p>
     <w:p>
       <w:pPr>
@@ -758,26 +1020,108 @@
           <w:szCs w:val="18"/>
           <w:lang w:val="en-US"/>
         </w:rPr>
-        <w:t>eval $(ssh-agent -s) &amp;&amp; ssh-add ~/.ssh/</w:t>
-      </w:r>
-      <w:r>
-        <w:rPr>
-          <w:rFonts w:ascii="Consolas" w:hAnsi="Consolas"/>
-          <w:sz w:val="18"/>
-          <w:szCs w:val="18"/>
-          <w:lang w:val="en-US"/>
-        </w:rPr>
-        <w:t>&lt;your-keyfile&gt;</w:t>
-      </w:r>
-      <w:r>
-        <w:rPr>
-          <w:rFonts w:ascii="Consolas" w:hAnsi="Consolas"/>
-          <w:sz w:val="18"/>
-          <w:szCs w:val="18"/>
-          <w:lang w:val="en-US"/>
-        </w:rPr>
-        <w:t>" &gt;&gt; .custom</w:t>
-      </w:r>
+        <w:t>eval $(</w:t>
+      </w:r>
+      <w:proofErr w:type="spellStart"/>
+      <w:r>
+        <w:rPr>
+          <w:rFonts w:ascii="Consolas" w:hAnsi="Consolas"/>
+          <w:sz w:val="18"/>
+          <w:szCs w:val="18"/>
+          <w:lang w:val="en-US"/>
+        </w:rPr>
+        <w:t>ssh</w:t>
+      </w:r>
+      <w:proofErr w:type="spellEnd"/>
+      <w:r>
+        <w:rPr>
+          <w:rFonts w:ascii="Consolas" w:hAnsi="Consolas"/>
+          <w:sz w:val="18"/>
+          <w:szCs w:val="18"/>
+          <w:lang w:val="en-US"/>
+        </w:rPr>
+        <w:t xml:space="preserve">-agent -s) &amp;&amp; </w:t>
+      </w:r>
+      <w:proofErr w:type="spellStart"/>
+      <w:r>
+        <w:rPr>
+          <w:rFonts w:ascii="Consolas" w:hAnsi="Consolas"/>
+          <w:sz w:val="18"/>
+          <w:szCs w:val="18"/>
+          <w:lang w:val="en-US"/>
+        </w:rPr>
+        <w:t>ssh</w:t>
+      </w:r>
+      <w:proofErr w:type="spellEnd"/>
+      <w:r>
+        <w:rPr>
+          <w:rFonts w:ascii="Consolas" w:hAnsi="Consolas"/>
+          <w:sz w:val="18"/>
+          <w:szCs w:val="18"/>
+          <w:lang w:val="en-US"/>
+        </w:rPr>
+        <w:t>-add ~/.</w:t>
+      </w:r>
+      <w:proofErr w:type="spellStart"/>
+      <w:r>
+        <w:rPr>
+          <w:rFonts w:ascii="Consolas" w:hAnsi="Consolas"/>
+          <w:sz w:val="18"/>
+          <w:szCs w:val="18"/>
+          <w:lang w:val="en-US"/>
+        </w:rPr>
+        <w:t>ssh</w:t>
+      </w:r>
+      <w:proofErr w:type="spellEnd"/>
+      <w:r>
+        <w:rPr>
+          <w:rFonts w:ascii="Consolas" w:hAnsi="Consolas"/>
+          <w:sz w:val="18"/>
+          <w:szCs w:val="18"/>
+          <w:lang w:val="en-US"/>
+        </w:rPr>
+        <w:t>/</w:t>
+      </w:r>
+      <w:r>
+        <w:rPr>
+          <w:rFonts w:ascii="Consolas" w:hAnsi="Consolas"/>
+          <w:sz w:val="18"/>
+          <w:szCs w:val="18"/>
+          <w:lang w:val="en-US"/>
+        </w:rPr>
+        <w:t>&lt;your-</w:t>
+      </w:r>
+      <w:proofErr w:type="spellStart"/>
+      <w:r>
+        <w:rPr>
+          <w:rFonts w:ascii="Consolas" w:hAnsi="Consolas"/>
+          <w:sz w:val="18"/>
+          <w:szCs w:val="18"/>
+          <w:lang w:val="en-US"/>
+        </w:rPr>
+        <w:t>keyfile</w:t>
+      </w:r>
+      <w:proofErr w:type="spellEnd"/>
+      <w:r>
+        <w:rPr>
+          <w:rFonts w:ascii="Consolas" w:hAnsi="Consolas"/>
+          <w:sz w:val="18"/>
+          <w:szCs w:val="18"/>
+          <w:lang w:val="en-US"/>
+        </w:rPr>
+        <w:t>&gt;" &gt;</w:t>
+      </w:r>
+      <w:proofErr w:type="gramStart"/>
+      <w:r>
+        <w:rPr>
+          <w:rFonts w:ascii="Consolas" w:hAnsi="Consolas"/>
+          <w:sz w:val="18"/>
+          <w:szCs w:val="18"/>
+          <w:lang w:val="en-US"/>
+        </w:rPr>
+        <w:t>&gt; .custom</w:t>
+      </w:r>
+      <w:proofErr w:type="gramEnd"/>
     </w:p>
     <w:p>
       <w:pPr>
@@ -790,18 +1134,65 @@
           <w:lang w:val="en-US"/>
         </w:rPr>
       </w:pPr>
-      <w:r>
-        <w:rPr>
-          <w:lang w:val="en-US"/>
-        </w:rPr>
-        <w:t xml:space="preserve">Alle Mounts symlinken: </w:t>
-      </w:r>
-      <w:r>
-        <w:rPr>
-          <w:rFonts w:ascii="Consolas" w:hAnsi="Consolas"/>
-          <w:lang w:val="en-US"/>
-        </w:rPr>
-        <w:t>sudo ln -s /mnt/c/ /c</w:t>
+      <w:proofErr w:type="spellStart"/>
+      <w:r>
+        <w:rPr>
+          <w:lang w:val="en-US"/>
+        </w:rPr>
+        <w:t>Alle</w:t>
+      </w:r>
+      <w:proofErr w:type="spellEnd"/>
+      <w:r>
+        <w:rPr>
+          <w:lang w:val="en-US"/>
+        </w:rPr>
+        <w:t xml:space="preserve"> Mounts </w:t>
+      </w:r>
+      <w:proofErr w:type="spellStart"/>
+      <w:r>
+        <w:rPr>
+          <w:lang w:val="en-US"/>
+        </w:rPr>
+        <w:t>symlinken</w:t>
+      </w:r>
+      <w:proofErr w:type="spellEnd"/>
+      <w:r>
+        <w:rPr>
+          <w:lang w:val="en-US"/>
+        </w:rPr>
+        <w:t xml:space="preserve">: </w:t>
+      </w:r>
+      <w:proofErr w:type="spellStart"/>
+      <w:r>
+        <w:rPr>
+          <w:rFonts w:ascii="Consolas" w:hAnsi="Consolas"/>
+          <w:lang w:val="en-US"/>
+        </w:rPr>
+        <w:t>sudo</w:t>
+      </w:r>
+      <w:proofErr w:type="spellEnd"/>
+      <w:r>
+        <w:rPr>
+          <w:rFonts w:ascii="Consolas" w:hAnsi="Consolas"/>
+          <w:lang w:val="en-US"/>
+        </w:rPr>
+        <w:t xml:space="preserve"> ln -s /</w:t>
+      </w:r>
+      <w:proofErr w:type="spellStart"/>
+      <w:r>
+        <w:rPr>
+          <w:rFonts w:ascii="Consolas" w:hAnsi="Consolas"/>
+          <w:lang w:val="en-US"/>
+        </w:rPr>
+        <w:t>mnt</w:t>
+      </w:r>
+      <w:proofErr w:type="spellEnd"/>
+      <w:r>
+        <w:rPr>
+          <w:rFonts w:ascii="Consolas" w:hAnsi="Consolas"/>
+          <w:lang w:val="en-US"/>
+        </w:rPr>
+        <w:t>/c/ /c</w:t>
       </w:r>
     </w:p>
     <w:p>
@@ -820,8 +1211,17 @@
           <w:rFonts w:ascii="Consolas" w:hAnsi="Consolas"/>
           <w:lang w:val="en-US"/>
         </w:rPr>
-        <w:t>~/.ssh</w:t>
-      </w:r>
+        <w:t>~/.</w:t>
+      </w:r>
+      <w:proofErr w:type="spellStart"/>
+      <w:r>
+        <w:rPr>
+          <w:rFonts w:ascii="Consolas" w:hAnsi="Consolas"/>
+          <w:lang w:val="en-US"/>
+        </w:rPr>
+        <w:t>ssh</w:t>
+      </w:r>
+      <w:proofErr w:type="spellEnd"/>
       <w:r>
         <w:rPr>
           <w:lang w:val="en-US"/>
@@ -834,26 +1234,14 @@
         </w:rPr>
         <w:t xml:space="preserve">von Windows </w:t>
       </w:r>
+      <w:proofErr w:type="spellStart"/>
       <w:r>
         <w:rPr>
           <w:lang w:val="en-US"/>
         </w:rPr>
         <w:t>hinzu</w:t>
       </w:r>
-    </w:p>
-    <w:p>
-      <w:pPr>
-        <w:pStyle w:val="berschrift2"/>
-        <w:rPr>
-          <w:lang w:val="en-US"/>
-        </w:rPr>
-      </w:pPr>
-      <w:r>
-        <w:rPr>
-          <w:lang w:val="en-US"/>
-        </w:rPr>
-        <w:t>docker</w:t>
-      </w:r>
+      <w:proofErr w:type="spellEnd"/>
     </w:p>
     <w:p>
       <w:pPr>
@@ -863,14 +1251,142 @@
           <w:numId w:val="7"/>
         </w:numPr>
         <w:rPr>
-          <w:lang w:val="en-US"/>
-        </w:rPr>
-      </w:pPr>
-      <w:r>
-        <w:rPr>
-          <w:lang w:val="en-US"/>
-        </w:rPr>
-        <w:t>Upgrade docker to at least 2.3.0.2</w:t>
+          <w:rFonts w:ascii="Consolas" w:eastAsia="Times New Roman" w:hAnsi="Consolas" w:cs="Times New Roman"/>
+          <w:lang w:val="en-US"/>
+        </w:rPr>
+      </w:pPr>
+      <w:proofErr w:type="spellStart"/>
+      <w:r>
+        <w:rPr>
+          <w:rFonts w:ascii="Consolas" w:eastAsia="Times New Roman" w:hAnsi="Consolas" w:cs="Times New Roman"/>
+          <w:lang w:val="en-US"/>
+        </w:rPr>
+        <w:t>sudo</w:t>
+      </w:r>
+      <w:proofErr w:type="spellEnd"/>
+      <w:r>
+        <w:rPr>
+          <w:rFonts w:ascii="Consolas" w:eastAsia="Times New Roman" w:hAnsi="Consolas" w:cs="Times New Roman"/>
+          <w:lang w:val="en-US"/>
+        </w:rPr>
+        <w:t xml:space="preserve"> add-apt-repository </w:t>
+      </w:r>
+      <w:proofErr w:type="spellStart"/>
+      <w:proofErr w:type="gramStart"/>
+      <w:r>
+        <w:rPr>
+          <w:rFonts w:ascii="Consolas" w:eastAsia="Times New Roman" w:hAnsi="Consolas" w:cs="Times New Roman"/>
+          <w:lang w:val="en-US"/>
+        </w:rPr>
+        <w:t>ppa:rmescandon</w:t>
+      </w:r>
+      <w:proofErr w:type="spellEnd"/>
+      <w:proofErr w:type="gramEnd"/>
+      <w:r>
+        <w:rPr>
+          <w:rFonts w:ascii="Consolas" w:eastAsia="Times New Roman" w:hAnsi="Consolas" w:cs="Times New Roman"/>
+          <w:lang w:val="en-US"/>
+        </w:rPr>
+        <w:t>/</w:t>
+      </w:r>
+      <w:proofErr w:type="spellStart"/>
+      <w:r>
+        <w:rPr>
+          <w:rFonts w:ascii="Consolas" w:eastAsia="Times New Roman" w:hAnsi="Consolas" w:cs="Times New Roman"/>
+          <w:lang w:val="en-US"/>
+        </w:rPr>
+        <w:t>yq</w:t>
+      </w:r>
+      <w:proofErr w:type="spellEnd"/>
+      <w:r>
+        <w:rPr>
+          <w:rFonts w:ascii="Consolas" w:eastAsia="Times New Roman" w:hAnsi="Consolas" w:cs="Times New Roman"/>
+          <w:lang w:val="en-US"/>
+        </w:rPr>
+        <w:t xml:space="preserve"> -y</w:t>
+      </w:r>
+      <w:r>
+        <w:rPr>
+          <w:rFonts w:ascii="Consolas" w:eastAsia="Times New Roman" w:hAnsi="Consolas" w:cs="Times New Roman"/>
+          <w:lang w:val="en-US"/>
+        </w:rPr>
+        <w:t xml:space="preserve"> &amp;&amp;</w:t>
+      </w:r>
+      <w:r>
+        <w:rPr>
+          <w:rFonts w:ascii="Consolas" w:eastAsia="Times New Roman" w:hAnsi="Consolas" w:cs="Times New Roman"/>
+          <w:lang w:val="en-US"/>
+        </w:rPr>
+        <w:t xml:space="preserve"> </w:t>
+      </w:r>
+      <w:proofErr w:type="spellStart"/>
+      <w:r>
+        <w:rPr>
+          <w:rFonts w:ascii="Consolas" w:eastAsia="Times New Roman" w:hAnsi="Consolas" w:cs="Times New Roman"/>
+          <w:lang w:val="en-US"/>
+        </w:rPr>
+        <w:t>sudo</w:t>
+      </w:r>
+      <w:proofErr w:type="spellEnd"/>
+      <w:r>
+        <w:rPr>
+          <w:rFonts w:ascii="Consolas" w:eastAsia="Times New Roman" w:hAnsi="Consolas" w:cs="Times New Roman"/>
+          <w:lang w:val="en-US"/>
+        </w:rPr>
+        <w:t xml:space="preserve"> apt update</w:t>
+      </w:r>
+      <w:r>
+        <w:rPr>
+          <w:rFonts w:ascii="Consolas" w:eastAsia="Times New Roman" w:hAnsi="Consolas" w:cs="Times New Roman"/>
+          <w:lang w:val="en-US"/>
+        </w:rPr>
+        <w:t xml:space="preserve"> &amp;&amp; </w:t>
+      </w:r>
+      <w:proofErr w:type="spellStart"/>
+      <w:r>
+        <w:rPr>
+          <w:rFonts w:ascii="Consolas" w:eastAsia="Times New Roman" w:hAnsi="Consolas" w:cs="Times New Roman"/>
+          <w:lang w:val="en-US"/>
+        </w:rPr>
+        <w:t>sudo</w:t>
+      </w:r>
+      <w:proofErr w:type="spellEnd"/>
+      <w:r>
+        <w:rPr>
+          <w:rFonts w:ascii="Consolas" w:eastAsia="Times New Roman" w:hAnsi="Consolas" w:cs="Times New Roman"/>
+          <w:lang w:val="en-US"/>
+        </w:rPr>
+        <w:t xml:space="preserve"> apt install </w:t>
+      </w:r>
+      <w:proofErr w:type="spellStart"/>
+      <w:r>
+        <w:rPr>
+          <w:rFonts w:ascii="Consolas" w:eastAsia="Times New Roman" w:hAnsi="Consolas" w:cs="Times New Roman"/>
+          <w:lang w:val="en-US"/>
+        </w:rPr>
+        <w:t>yq</w:t>
+      </w:r>
+      <w:proofErr w:type="spellEnd"/>
+      <w:r>
+        <w:rPr>
+          <w:rFonts w:ascii="Consolas" w:eastAsia="Times New Roman" w:hAnsi="Consolas" w:cs="Times New Roman"/>
+          <w:lang w:val="en-US"/>
+        </w:rPr>
+        <w:t xml:space="preserve"> -y</w:t>
+      </w:r>
+    </w:p>
+    <w:p>
+      <w:pPr>
+        <w:pStyle w:val="berschrift2"/>
+        <w:rPr>
+          <w:lang w:val="en-US"/>
+        </w:rPr>
+      </w:pPr>
+      <w:r>
+        <w:rPr>
+          <w:lang w:val="en-US"/>
+        </w:rPr>
+        <w:t>docker</w:t>
       </w:r>
     </w:p>
     <w:p>
@@ -888,19 +1404,7 @@
         <w:rPr>
           <w:lang w:val="en-US"/>
         </w:rPr>
-        <w:t xml:space="preserve">General &gt; </w:t>
-      </w:r>
-      <w:r>
-        <w:rPr>
-          <w:lang w:val="en-US"/>
-        </w:rPr>
-        <w:t>Use the</w:t>
-      </w:r>
-      <w:r>
-        <w:rPr>
-          <w:lang w:val="en-US"/>
-        </w:rPr>
-        <w:t xml:space="preserve"> WSL 2 based engine</w:t>
+        <w:t>Upgrade docker to at least 2.3.0.2</w:t>
       </w:r>
     </w:p>
     <w:p>
@@ -910,17 +1414,27 @@
           <w:ilvl w:val="0"/>
           <w:numId w:val="7"/>
         </w:numPr>
-      </w:pPr>
-      <w:r>
-        <w:t>Resources &gt; WSL Integration &gt; Ubuntu aktivieren</w:t>
-      </w:r>
-    </w:p>
-    <w:p>
-      <w:pPr>
-        <w:pStyle w:val="berschrift2"/>
-      </w:pPr>
-      <w:r>
-        <w:t>VS Code</w:t>
+        <w:rPr>
+          <w:lang w:val="en-US"/>
+        </w:rPr>
+      </w:pPr>
+      <w:r>
+        <w:rPr>
+          <w:lang w:val="en-US"/>
+        </w:rPr>
+        <w:t xml:space="preserve">General &gt; </w:t>
+      </w:r>
+      <w:r>
+        <w:rPr>
+          <w:lang w:val="en-US"/>
+        </w:rPr>
+        <w:t>Use the</w:t>
+      </w:r>
+      <w:r>
+        <w:rPr>
+          <w:lang w:val="en-US"/>
+        </w:rPr>
+        <w:t xml:space="preserve"> WSL 2 based engine</w:t>
       </w:r>
     </w:p>
     <w:p>
@@ -932,15 +1446,7 @@
         </w:numPr>
       </w:pPr>
       <w:r>
-        <w:t>Remote - WSL installieren</w:t>
-      </w:r>
-    </w:p>
-    <w:p>
-      <w:pPr>
-        <w:pStyle w:val="berschrift2"/>
-      </w:pPr>
-      <w:r>
-        <w:t>Windows Terminal</w:t>
+        <w:t>Resources &gt; WSL Integration &gt; Ubuntu aktivieren</w:t>
       </w:r>
     </w:p>
     <w:p>
@@ -950,16 +1456,114 @@
           <w:ilvl w:val="0"/>
           <w:numId w:val="7"/>
         </w:numPr>
+        <w:rPr>
+          <w:rFonts w:asciiTheme="minorHAnsi" w:hAnsiTheme="minorHAnsi" w:cstheme="minorHAnsi"/>
+          <w:lang w:val="en-US"/>
+        </w:rPr>
+      </w:pPr>
+      <w:proofErr w:type="spellStart"/>
+      <w:r>
+        <w:rPr>
+          <w:rFonts w:ascii="Consolas" w:hAnsi="Consolas"/>
+          <w:lang w:val="en-US"/>
+        </w:rPr>
+        <w:t>sudo</w:t>
+      </w:r>
+      <w:proofErr w:type="spellEnd"/>
+      <w:r>
+        <w:rPr>
+          <w:rFonts w:ascii="Consolas" w:hAnsi="Consolas"/>
+          <w:lang w:val="en-US"/>
+        </w:rPr>
+        <w:t xml:space="preserve"> </w:t>
+      </w:r>
+      <w:proofErr w:type="spellStart"/>
+      <w:r>
+        <w:rPr>
+          <w:rFonts w:ascii="Consolas" w:hAnsi="Consolas"/>
+          <w:lang w:val="en-US"/>
+        </w:rPr>
+        <w:t>usermod</w:t>
+      </w:r>
+      <w:proofErr w:type="spellEnd"/>
+      <w:r>
+        <w:rPr>
+          <w:rFonts w:ascii="Consolas" w:hAnsi="Consolas"/>
+          <w:lang w:val="en-US"/>
+        </w:rPr>
+        <w:t xml:space="preserve"> -</w:t>
+      </w:r>
+      <w:proofErr w:type="spellStart"/>
+      <w:r>
+        <w:rPr>
+          <w:rFonts w:ascii="Consolas" w:hAnsi="Consolas"/>
+          <w:lang w:val="en-US"/>
+        </w:rPr>
+        <w:t>aG</w:t>
+      </w:r>
+      <w:proofErr w:type="spellEnd"/>
+      <w:r>
+        <w:rPr>
+          <w:rFonts w:ascii="Consolas" w:hAnsi="Consolas"/>
+          <w:lang w:val="en-US"/>
+        </w:rPr>
+        <w:t xml:space="preserve"> docker ubuntu</w:t>
+      </w:r>
+      <w:r>
+        <w:rPr>
+          <w:rFonts w:asciiTheme="minorHAnsi" w:hAnsiTheme="minorHAnsi" w:cstheme="minorHAnsi"/>
+          <w:lang w:val="en-US"/>
+        </w:rPr>
+        <w:t xml:space="preserve"> (then, logout and login)</w:t>
+      </w:r>
+    </w:p>
+    <w:p>
+      <w:pPr>
+        <w:pStyle w:val="berschrift2"/>
+      </w:pPr>
+      <w:r>
+        <w:t>VS Code</w:t>
+      </w:r>
+    </w:p>
+    <w:p>
+      <w:pPr>
+        <w:pStyle w:val="Listenabsatz"/>
+        <w:numPr>
+          <w:ilvl w:val="0"/>
+          <w:numId w:val="7"/>
+        </w:numPr>
+      </w:pPr>
+      <w:r>
+        <w:t>Remote - WSL installieren</w:t>
+      </w:r>
+    </w:p>
+    <w:p>
+      <w:pPr>
+        <w:pStyle w:val="berschrift2"/>
+      </w:pPr>
+      <w:r>
+        <w:t>Windows Terminal</w:t>
+      </w:r>
+    </w:p>
+    <w:p>
+      <w:pPr>
+        <w:pStyle w:val="Listenabsatz"/>
+        <w:numPr>
+          <w:ilvl w:val="0"/>
+          <w:numId w:val="7"/>
+        </w:numPr>
       </w:pPr>
       <w:r>
         <w:t xml:space="preserve">Neue </w:t>
       </w:r>
+      <w:proofErr w:type="spellStart"/>
       <w:r>
         <w:rPr>
           <w:rFonts w:ascii="Consolas" w:hAnsi="Consolas"/>
         </w:rPr>
         <w:t>settings.json</w:t>
       </w:r>
+      <w:proofErr w:type="spellEnd"/>
       <w:r>
         <w:t xml:space="preserve"> verwenden</w:t>
       </w:r>
@@ -985,20 +1589,251 @@
     <w:p>
       <w:pPr>
         <w:pStyle w:val="berschrift1"/>
-        <w:rPr>
-          <w:lang w:val="en-US"/>
-        </w:rPr>
-      </w:pPr>
-      <w:r>
-        <w:rPr>
-          <w:lang w:val="en-US"/>
-        </w:rPr>
+      </w:pPr>
+      <w:proofErr w:type="spellStart"/>
+      <w:r>
         <w:lastRenderedPageBreak/>
         <w:t>ToDo</w:t>
       </w:r>
-    </w:p>
-    <w:p>
+      <w:proofErr w:type="spellEnd"/>
+    </w:p>
+    <w:p>
+      <w:pPr>
+        <w:pStyle w:val="berschrift2"/>
+        <w:rPr>
+          <w:lang w:val="en-US"/>
+        </w:rPr>
+      </w:pPr>
+      <w:r>
+        <w:rPr>
+          <w:lang w:val="en-US"/>
+        </w:rPr>
+        <w:t>git</w:t>
+      </w:r>
+      <w:r>
+        <w:rPr>
+          <w:lang w:val="en-US"/>
+        </w:rPr>
+        <w:t xml:space="preserve"> &amp; docker</w:t>
+      </w:r>
+    </w:p>
+    <w:p>
+      <w:pPr>
+        <w:pStyle w:val="Listenabsatz"/>
+        <w:numPr>
+          <w:ilvl w:val="0"/>
+          <w:numId w:val="8"/>
+        </w:numPr>
+      </w:pPr>
+      <w:r>
+        <w:rPr>
+          <w:rFonts w:asciiTheme="minorHAnsi" w:hAnsiTheme="minorHAnsi" w:cstheme="minorHAnsi"/>
+        </w:rPr>
+        <w:t>fix</w:t>
+      </w:r>
+      <w:r>
+        <w:rPr>
+          <w:rFonts w:ascii="Consolas" w:hAnsi="Consolas"/>
+        </w:rPr>
+        <w:t xml:space="preserve"> </w:t>
+      </w:r>
+      <w:proofErr w:type="spellStart"/>
+      <w:r>
+        <w:rPr>
+          <w:rFonts w:ascii="Consolas" w:hAnsi="Consolas"/>
+        </w:rPr>
+        <w:t>core.autocrlf</w:t>
+      </w:r>
+      <w:proofErr w:type="spellEnd"/>
+    </w:p>
+    <w:p>
+      <w:pPr>
+        <w:pStyle w:val="Listenabsatz"/>
+        <w:numPr>
+          <w:ilvl w:val="1"/>
+          <w:numId w:val="8"/>
+        </w:numPr>
+      </w:pPr>
+      <w:proofErr w:type="spellStart"/>
+      <w:r>
+        <w:rPr>
+          <w:rFonts w:ascii="Consolas" w:hAnsi="Consolas"/>
+        </w:rPr>
+        <w:t>input</w:t>
+      </w:r>
+      <w:proofErr w:type="spellEnd"/>
+      <w:r>
+        <w:t xml:space="preserve"> benutzen und alles neu auschecken?</w:t>
+      </w:r>
+    </w:p>
+    <w:p>
+      <w:pPr>
+        <w:pStyle w:val="Listenabsatz"/>
+        <w:numPr>
+          <w:ilvl w:val="1"/>
+          <w:numId w:val="8"/>
+        </w:numPr>
+      </w:pPr>
+      <w:r>
+        <w:t xml:space="preserve">oder </w:t>
+      </w:r>
+      <w:proofErr w:type="spellStart"/>
+      <w:r>
+        <w:rPr>
+          <w:rFonts w:ascii="Consolas" w:hAnsi="Consolas"/>
+        </w:rPr>
+        <w:t>true</w:t>
+      </w:r>
+      <w:proofErr w:type="spellEnd"/>
+      <w:r>
+        <w:t xml:space="preserve"> benutzen?</w:t>
+      </w:r>
+    </w:p>
+    <w:p>
+      <w:pPr>
+        <w:pStyle w:val="Listenabsatz"/>
+        <w:numPr>
+          <w:ilvl w:val="1"/>
+          <w:numId w:val="8"/>
+        </w:numPr>
+        <w:rPr>
+          <w:b/>
+        </w:rPr>
+      </w:pPr>
+      <w:r>
+        <w:rPr>
+          <w:b/>
+        </w:rPr>
+        <w:t xml:space="preserve">Empfehlung: </w:t>
+      </w:r>
+      <w:proofErr w:type="spellStart"/>
+      <w:r>
+        <w:rPr>
+          <w:b/>
+        </w:rPr>
+        <w:t>git</w:t>
+      </w:r>
+      <w:proofErr w:type="spellEnd"/>
+      <w:r>
+        <w:rPr>
+          <w:b/>
+        </w:rPr>
+        <w:t xml:space="preserve"> </w:t>
+      </w:r>
+      <w:proofErr w:type="spellStart"/>
+      <w:r>
+        <w:rPr>
+          <w:b/>
+        </w:rPr>
+        <w:t>Repos</w:t>
+      </w:r>
+      <w:proofErr w:type="spellEnd"/>
+      <w:r>
+        <w:rPr>
+          <w:b/>
+        </w:rPr>
+        <w:t xml:space="preserve"> in Linux auschecken, nicht in Windows </w:t>
+      </w:r>
+      <w:r>
+        <w:rPr>
+          <w:b/>
+        </w:rPr>
+        <w:sym w:font="Wingdings" w:char="F0E0"/>
+      </w:r>
+      <w:r>
+        <w:rPr>
+          <w:b/>
+        </w:rPr>
+        <w:t xml:space="preserve"> schneller</w:t>
+      </w:r>
+    </w:p>
+    <w:p>
+      <w:pPr>
+        <w:pStyle w:val="Listenabsatz"/>
+        <w:numPr>
+          <w:ilvl w:val="0"/>
+          <w:numId w:val="8"/>
+        </w:numPr>
+        <w:rPr>
+          <w:lang w:val="en-US"/>
+        </w:rPr>
+      </w:pPr>
+      <w:r>
+        <w:rPr>
+          <w:lang w:val="en-US"/>
+        </w:rPr>
+        <w:t>Evaluate whether to use docker from host or from within WSL</w:t>
+      </w:r>
+    </w:p>
+    <w:p>
+      <w:pPr>
+        <w:pStyle w:val="berschrift2"/>
+        <w:rPr>
+          <w:lang w:val="en-US"/>
+        </w:rPr>
+      </w:pPr>
+    </w:p>
+    <w:p>
+      <w:pPr>
+        <w:pStyle w:val="berschrift2"/>
+      </w:pPr>
+      <w:r>
+        <w:t>Explorer Integration</w:t>
+      </w:r>
+    </w:p>
+    <w:p>
+      <w:pPr>
+        <w:pStyle w:val="Listenabsatz"/>
+        <w:numPr>
+          <w:ilvl w:val="0"/>
+          <w:numId w:val="8"/>
+        </w:numPr>
+      </w:pPr>
+      <w:r>
+        <w:t>funktioniert auf Arbeit, aber nicht privat</w:t>
+      </w:r>
+    </w:p>
+    <w:p>
+      <w:pPr>
+        <w:pStyle w:val="Listenabsatz"/>
+        <w:numPr>
+          <w:ilvl w:val="0"/>
+          <w:numId w:val="8"/>
+        </w:numPr>
+      </w:pPr>
       <w:hyperlink r:id="rId13" w:history="1">
+        <w:r>
+          <w:rPr>
+            <w:rStyle w:val="Hyperlink"/>
+          </w:rPr>
+          <w:t>https://github.com/microsoft/WSL/issues/4027</w:t>
+        </w:r>
+      </w:hyperlink>
+    </w:p>
+    <w:p>
+      <w:pPr>
+        <w:pStyle w:val="Listenabsatz"/>
+        <w:numPr>
+          <w:ilvl w:val="0"/>
+          <w:numId w:val="8"/>
+        </w:numPr>
+        <w:rPr>
+          <w:rStyle w:val="Hyperlink"/>
+          <w:color w:val="auto"/>
+          <w:u w:val="none"/>
+        </w:rPr>
+      </w:pPr>
+      <w:hyperlink r:id="rId14" w:history="1">
+        <w:r>
+          <w:rPr>
+            <w:rStyle w:val="Hyperlink"/>
+          </w:rPr>
+          <w:t>https://github.com/microsoft/WSL/issues/4260</w:t>
+        </w:r>
+      </w:hyperlink>
+    </w:p>
+    <w:p>
+      <w:hyperlink r:id="rId15" w:history="1">
         <w:r>
           <w:rPr>
             <w:rStyle w:val="Hyperlink"/>
@@ -1012,201 +1847,38 @@
     </w:p>
     <w:p>
       <w:pPr>
+        <w:rPr>
+          <w:lang w:val="en-US"/>
+        </w:rPr>
+      </w:pPr>
+    </w:p>
+    <w:p>
+      <w:pPr>
         <w:pStyle w:val="berschrift2"/>
-      </w:pPr>
-      <w:r>
-        <w:t>git-bash portieren zu dotfiles</w:t>
-      </w:r>
-    </w:p>
-    <w:p>
-      <w:pPr>
-        <w:pStyle w:val="Listenabsatz"/>
-        <w:numPr>
-          <w:ilvl w:val="0"/>
-          <w:numId w:val="8"/>
-        </w:numPr>
-      </w:pPr>
-      <w:r>
-        <w:t>login</w:t>
-      </w:r>
-    </w:p>
-    <w:p>
-      <w:pPr>
-        <w:pStyle w:val="Listenabsatz"/>
-        <w:numPr>
-          <w:ilvl w:val="0"/>
-          <w:numId w:val="8"/>
-        </w:numPr>
-        <w:rPr>
-          <w:lang w:val="en-US"/>
-        </w:rPr>
-      </w:pPr>
-      <w:r>
-        <w:rPr>
-          <w:lang w:val="en-US"/>
-        </w:rPr>
-        <w:t>pj</w:t>
-      </w:r>
-    </w:p>
-    <w:p>
-      <w:pPr>
-        <w:pStyle w:val="Listenabsatz"/>
-        <w:numPr>
-          <w:ilvl w:val="0"/>
-          <w:numId w:val="8"/>
-        </w:numPr>
-        <w:rPr>
-          <w:lang w:val="en-US"/>
-        </w:rPr>
-      </w:pPr>
-      <w:r>
-        <w:rPr>
-          <w:lang w:val="en-US"/>
-        </w:rPr>
-        <w:t>Themes</w:t>
-      </w:r>
-    </w:p>
-    <w:p>
-      <w:pPr>
-        <w:pStyle w:val="Listenabsatz"/>
-        <w:numPr>
-          <w:ilvl w:val="0"/>
-          <w:numId w:val="8"/>
-        </w:numPr>
-        <w:rPr>
-          <w:lang w:val="en-US"/>
-        </w:rPr>
-      </w:pPr>
-      <w:r>
-        <w:rPr>
-          <w:lang w:val="en-US"/>
-        </w:rPr>
-        <w:t>…</w:t>
-      </w:r>
-    </w:p>
-    <w:p>
-      <w:pPr>
-        <w:pStyle w:val="berschrift2"/>
-        <w:rPr>
-          <w:lang w:val="en-US"/>
-        </w:rPr>
-      </w:pPr>
-      <w:r>
-        <w:rPr>
-          <w:lang w:val="en-US"/>
-        </w:rPr>
-        <w:t>git</w:t>
-      </w:r>
-    </w:p>
-    <w:p>
-      <w:pPr>
-        <w:pStyle w:val="Listenabsatz"/>
-        <w:numPr>
-          <w:ilvl w:val="0"/>
-          <w:numId w:val="8"/>
-        </w:numPr>
-      </w:pPr>
-      <w:r>
-        <w:rPr>
-          <w:rFonts w:ascii="Consolas" w:hAnsi="Consolas"/>
-        </w:rPr>
-        <w:t>core.autocrlf</w:t>
-      </w:r>
-      <w:r>
-        <w:t xml:space="preserve"> fixen</w:t>
-      </w:r>
-    </w:p>
-    <w:p>
-      <w:pPr>
-        <w:pStyle w:val="Listenabsatz"/>
-        <w:numPr>
-          <w:ilvl w:val="1"/>
-          <w:numId w:val="8"/>
-        </w:numPr>
-      </w:pPr>
-      <w:r>
-        <w:rPr>
-          <w:rFonts w:ascii="Consolas" w:hAnsi="Consolas"/>
-        </w:rPr>
-        <w:t>input</w:t>
-      </w:r>
-      <w:r>
-        <w:t xml:space="preserve"> benutzen und alles neu auschecken?</w:t>
-      </w:r>
-    </w:p>
-    <w:p>
-      <w:pPr>
-        <w:pStyle w:val="Listenabsatz"/>
-        <w:numPr>
-          <w:ilvl w:val="1"/>
-          <w:numId w:val="8"/>
-        </w:numPr>
-      </w:pPr>
-      <w:r>
-        <w:t xml:space="preserve">oder </w:t>
-      </w:r>
-      <w:r>
-        <w:rPr>
-          <w:rFonts w:ascii="Consolas" w:hAnsi="Consolas"/>
-        </w:rPr>
-        <w:t>true</w:t>
-      </w:r>
-      <w:r>
-        <w:t xml:space="preserve"> benutzen?</w:t>
-      </w:r>
-    </w:p>
-    <w:p>
-      <w:pPr>
-        <w:pStyle w:val="Listenabsatz"/>
-        <w:numPr>
-          <w:ilvl w:val="0"/>
-          <w:numId w:val="8"/>
-        </w:numPr>
-      </w:pPr>
-      <w:r>
-        <w:t xml:space="preserve">Empfehlung: git Repos in Linux auschecken, nicht in Windows </w:t>
-      </w:r>
-      <w:r>
-        <w:sym w:font="Wingdings" w:char="F0E0"/>
-      </w:r>
-      <w:r>
-        <w:t xml:space="preserve"> schneller</w:t>
-      </w:r>
-    </w:p>
-    <w:p>
-      <w:pPr>
-        <w:pStyle w:val="berschrift2"/>
-      </w:pPr>
-      <w:r>
-        <w:t>Explorer Integration</w:t>
-      </w:r>
-    </w:p>
-    <w:p>
-      <w:pPr>
-        <w:pStyle w:val="Listenabsatz"/>
-        <w:numPr>
-          <w:ilvl w:val="0"/>
-          <w:numId w:val="8"/>
-        </w:numPr>
-      </w:pPr>
-      <w:r>
-        <w:t>funktioniert auf Arbeit, aber nicht privat</w:t>
-      </w:r>
-    </w:p>
-    <w:p>
-      <w:pPr>
-        <w:pStyle w:val="Listenabsatz"/>
-        <w:numPr>
-          <w:ilvl w:val="0"/>
-          <w:numId w:val="8"/>
-        </w:numPr>
-      </w:pPr>
-      <w:hyperlink r:id="rId14" w:history="1">
+        <w:rPr>
+          <w:lang w:val="en-US"/>
+        </w:rPr>
+      </w:pPr>
+      <w:r>
+        <w:rPr>
+          <w:lang w:val="en-US"/>
+        </w:rPr>
+        <w:t>No Internet in VPN</w:t>
+      </w:r>
+    </w:p>
+    <w:p>
+      <w:pPr>
+        <w:rPr>
+          <w:lang w:val="en-US"/>
+        </w:rPr>
+      </w:pPr>
+      <w:hyperlink r:id="rId16" w:anchor="bash-loses-network-connectivity-once-connected-to-a-vpn" w:history="1">
         <w:r>
           <w:rPr>
             <w:rStyle w:val="Hyperlink"/>
+            <w:lang w:val="en-US"/>
           </w:rPr>
-          <w:t>https://github.com/microsoft/WSL/issues/4027</w:t>
+          <w:t>https://docs.microsoft.com/de-de/windows/wsl/troubleshooting#bash-loses-network-connectivity-once-connected-to-a-vpn</w:t>
         </w:r>
       </w:hyperlink>
     </w:p>
@@ -1217,15 +1889,23 @@
           <w:ilvl w:val="0"/>
           <w:numId w:val="8"/>
         </w:numPr>
-      </w:pPr>
-      <w:hyperlink r:id="rId15" w:history="1">
-        <w:r>
-          <w:rPr>
-            <w:rStyle w:val="Hyperlink"/>
-          </w:rPr>
-          <w:t>https://github.com/microsoft/WSL/issues/4260</w:t>
-        </w:r>
-      </w:hyperlink>
+        <w:rPr>
+          <w:lang w:val="en-US"/>
+        </w:rPr>
+      </w:pPr>
+      <w:r>
+        <w:rPr>
+          <w:lang w:val="en-US"/>
+        </w:rPr>
+        <w:t xml:space="preserve"> Tried, but did not work anyway</w:t>
+      </w:r>
+    </w:p>
+    <w:p>
+      <w:pPr>
+        <w:rPr>
+          <w:lang w:val="en-US"/>
+        </w:rPr>
+      </w:pPr>
     </w:p>
     <w:p>
       <w:pPr>
@@ -1247,7 +1927,7 @@
           <w:lang w:val="en-US"/>
         </w:rPr>
       </w:pPr>
-      <w:hyperlink r:id="rId16" w:history="1">
+      <w:hyperlink r:id="rId17" w:history="1">
         <w:r>
           <w:rPr>
             <w:rStyle w:val="Hyperlink"/>
@@ -1266,7 +1946,7 @@
     </w:p>
     <w:sectPr>
       <w:pgSz w:w="11906" w:h="16838"/>
-      <w:pgMar w:top="1417" w:right="1417" w:bottom="1134" w:left="1417" w:header="708" w:footer="708" w:gutter="0"/>
+      <w:pgMar w:top="851" w:right="1418" w:bottom="851" w:left="1418" w:header="709" w:footer="709" w:gutter="0"/>
       <w:cols w:space="708"/>
       <w:docGrid w:linePitch="360"/>
     </w:sectPr>
@@ -2781,6 +3461,11 @@
       <w:lang w:eastAsia="de-DE"/>
     </w:rPr>
   </w:style>
+  <w:style w:type="character" w:customStyle="1" w:styleId="prism-token">
+    <w:name w:val="prism-token"/>
+    <w:basedOn w:val="Absatz-Standardschriftart"/>
+    <w:rsid w:val="0005570B"/>
+  </w:style>
 </w:styles>
 </file>
 

</xml_diff>

<commit_message>
update usage of VPN with WSL
</commit_message>
<xml_diff>
--- a/Settings/Windows10/WSL2.docx
+++ b/Settings/Windows10/WSL2.docx
@@ -144,53 +144,10 @@
       </w:pPr>
       <w:r>
         <w:rPr>
-          <w:lang w:val="en-US"/>
-        </w:rPr>
-        <w:t>Mount ansible.sh directly (</w:t>
-      </w:r>
-      <w:r>
-        <w:rPr>
-          <w:lang w:val="en-US"/>
-        </w:rPr>
-        <w:t xml:space="preserve">no </w:t>
-      </w:r>
-      <w:r>
-        <w:rPr>
-          <w:rFonts w:ascii="Consolas" w:hAnsi="Consolas"/>
-          <w:lang w:val="en-US"/>
-        </w:rPr>
-        <w:t>prepare</w:t>
-      </w:r>
-      <w:r>
-        <w:rPr>
-          <w:lang w:val="en-US"/>
-        </w:rPr>
-        <w:t>;</w:t>
-      </w:r>
-      <w:r>
-        <w:rPr>
-          <w:lang w:val="en-US"/>
-        </w:rPr>
-        <w:t xml:space="preserve"> </w:t>
-      </w:r>
-      <w:r>
-        <w:rPr>
-          <w:rFonts w:ascii="Consolas" w:hAnsi="Consolas"/>
-          <w:lang w:val="en-US"/>
-        </w:rPr>
-        <w:t>edit</w:t>
-      </w:r>
-      <w:r>
-        <w:rPr>
-          <w:lang w:val="en-US"/>
-        </w:rPr>
-        <w:t xml:space="preserve"> possible</w:t>
-      </w:r>
-      <w:r>
-        <w:rPr>
-          <w:lang w:val="en-US"/>
-        </w:rPr>
-        <w:t>)</w:t>
+          <w:color w:val="9BBB59" w:themeColor="accent3"/>
+          <w:lang w:val="en-US"/>
+        </w:rPr>
+        <w:t>Mount ansible.sh directly (no prepare; edit possible)</w:t>
       </w:r>
     </w:p>
     <w:p>
@@ -1590,12 +1547,10 @@
       <w:pPr>
         <w:pStyle w:val="berschrift1"/>
       </w:pPr>
-      <w:proofErr w:type="spellStart"/>
       <w:r>
         <w:lastRenderedPageBreak/>
-        <w:t>ToDo</w:t>
-      </w:r>
-      <w:proofErr w:type="spellEnd"/>
+        <w:t>Notes</w:t>
+      </w:r>
     </w:p>
     <w:p>
       <w:pPr>
@@ -1608,13 +1563,86 @@
         <w:rPr>
           <w:lang w:val="en-US"/>
         </w:rPr>
-        <w:t>git</w:t>
-      </w:r>
-      <w:r>
-        <w:rPr>
-          <w:lang w:val="en-US"/>
-        </w:rPr>
-        <w:t xml:space="preserve"> &amp; docker</w:t>
+        <w:t>D</w:t>
+      </w:r>
+      <w:r>
+        <w:rPr>
+          <w:lang w:val="en-US"/>
+        </w:rPr>
+        <w:t>ocker</w:t>
+      </w:r>
+    </w:p>
+    <w:p>
+      <w:pPr>
+        <w:rPr>
+          <w:lang w:val="en-US"/>
+        </w:rPr>
+      </w:pPr>
+      <w:r>
+        <w:rPr>
+          <w:lang w:val="en-US"/>
+        </w:rPr>
+        <w:t>Must be started before Ubuntu is initialized</w:t>
+      </w:r>
+    </w:p>
+    <w:p>
+      <w:pPr>
+        <w:rPr>
+          <w:lang w:val="en-US"/>
+        </w:rPr>
+      </w:pPr>
+      <w:r>
+        <w:rPr>
+          <w:lang w:val="en-US"/>
+        </w:rPr>
+        <w:t xml:space="preserve">(test via </w:t>
+      </w:r>
+      <w:r>
+        <w:rPr>
+          <w:rFonts w:ascii="Consolas" w:hAnsi="Consolas"/>
+          <w:lang w:val="en-US"/>
+        </w:rPr>
+        <w:t>docker version</w:t>
+      </w:r>
+      <w:r>
+        <w:rPr>
+          <w:lang w:val="en-US"/>
+        </w:rPr>
+        <w:t>)</w:t>
+      </w:r>
+    </w:p>
+    <w:p>
+      <w:pPr>
+        <w:rPr>
+          <w:lang w:val="en-US"/>
+        </w:rPr>
+      </w:pPr>
+    </w:p>
+    <w:p>
+      <w:pPr>
+        <w:pStyle w:val="berschrift2"/>
+        <w:rPr>
+          <w:lang w:val="en-US"/>
+        </w:rPr>
+      </w:pPr>
+      <w:r>
+        <w:rPr>
+          <w:lang w:val="en-US"/>
+        </w:rPr>
+        <w:t>Git</w:t>
+      </w:r>
+    </w:p>
+    <w:p>
+      <w:pPr>
+        <w:rPr>
+          <w:lang w:val="en-US"/>
+        </w:rPr>
+      </w:pPr>
+      <w:r>
+        <w:rPr>
+          <w:lang w:val="en-US"/>
+        </w:rPr>
+        <w:t>Use Git Repos only from within Ubuntu</w:t>
       </w:r>
     </w:p>
     <w:p>
@@ -1624,127 +1652,15 @@
           <w:ilvl w:val="0"/>
           <w:numId w:val="8"/>
         </w:numPr>
-      </w:pPr>
-      <w:r>
-        <w:rPr>
-          <w:rFonts w:asciiTheme="minorHAnsi" w:hAnsiTheme="minorHAnsi" w:cstheme="minorHAnsi"/>
-        </w:rPr>
-        <w:t>fix</w:t>
-      </w:r>
-      <w:r>
-        <w:rPr>
-          <w:rFonts w:ascii="Consolas" w:hAnsi="Consolas"/>
-        </w:rPr>
-        <w:t xml:space="preserve"> </w:t>
-      </w:r>
-      <w:proofErr w:type="spellStart"/>
-      <w:r>
-        <w:rPr>
-          <w:rFonts w:ascii="Consolas" w:hAnsi="Consolas"/>
-        </w:rPr>
-        <w:t>core.autocrlf</w:t>
-      </w:r>
-      <w:proofErr w:type="spellEnd"/>
-    </w:p>
-    <w:p>
-      <w:pPr>
-        <w:pStyle w:val="Listenabsatz"/>
-        <w:numPr>
-          <w:ilvl w:val="1"/>
-          <w:numId w:val="8"/>
-        </w:numPr>
-      </w:pPr>
-      <w:proofErr w:type="spellStart"/>
-      <w:r>
-        <w:rPr>
-          <w:rFonts w:ascii="Consolas" w:hAnsi="Consolas"/>
-        </w:rPr>
-        <w:t>input</w:t>
-      </w:r>
-      <w:proofErr w:type="spellEnd"/>
-      <w:r>
-        <w:t xml:space="preserve"> benutzen und alles neu auschecken?</w:t>
-      </w:r>
-    </w:p>
-    <w:p>
-      <w:pPr>
-        <w:pStyle w:val="Listenabsatz"/>
-        <w:numPr>
-          <w:ilvl w:val="1"/>
-          <w:numId w:val="8"/>
-        </w:numPr>
-      </w:pPr>
-      <w:r>
-        <w:t xml:space="preserve">oder </w:t>
-      </w:r>
-      <w:proofErr w:type="spellStart"/>
-      <w:r>
-        <w:rPr>
-          <w:rFonts w:ascii="Consolas" w:hAnsi="Consolas"/>
-        </w:rPr>
-        <w:t>true</w:t>
-      </w:r>
-      <w:proofErr w:type="spellEnd"/>
-      <w:r>
-        <w:t xml:space="preserve"> benutzen?</w:t>
-      </w:r>
-    </w:p>
-    <w:p>
-      <w:pPr>
-        <w:pStyle w:val="Listenabsatz"/>
-        <w:numPr>
-          <w:ilvl w:val="1"/>
-          <w:numId w:val="8"/>
-        </w:numPr>
-        <w:rPr>
-          <w:b/>
-        </w:rPr>
-      </w:pPr>
-      <w:r>
-        <w:rPr>
-          <w:b/>
-        </w:rPr>
-        <w:t xml:space="preserve">Empfehlung: </w:t>
-      </w:r>
-      <w:proofErr w:type="spellStart"/>
-      <w:r>
-        <w:rPr>
-          <w:b/>
-        </w:rPr>
-        <w:t>git</w:t>
-      </w:r>
-      <w:proofErr w:type="spellEnd"/>
-      <w:r>
-        <w:rPr>
-          <w:b/>
-        </w:rPr>
-        <w:t xml:space="preserve"> </w:t>
-      </w:r>
-      <w:proofErr w:type="spellStart"/>
-      <w:r>
-        <w:rPr>
-          <w:b/>
-        </w:rPr>
-        <w:t>Repos</w:t>
-      </w:r>
-      <w:proofErr w:type="spellEnd"/>
-      <w:r>
-        <w:rPr>
-          <w:b/>
-        </w:rPr>
-        <w:t xml:space="preserve"> in Linux auschecken, nicht in Windows </w:t>
-      </w:r>
-      <w:r>
-        <w:rPr>
-          <w:b/>
-        </w:rPr>
-        <w:sym w:font="Wingdings" w:char="F0E0"/>
-      </w:r>
-      <w:r>
-        <w:rPr>
-          <w:b/>
-        </w:rPr>
-        <w:t xml:space="preserve"> schneller</w:t>
+        <w:rPr>
+          <w:lang w:val="en-US"/>
+        </w:rPr>
+      </w:pPr>
+      <w:r>
+        <w:rPr>
+          <w:lang w:val="en-US"/>
+        </w:rPr>
+        <w:t>Much faster</w:t>
       </w:r>
     </w:p>
     <w:p>
@@ -1754,16 +1670,23 @@
           <w:ilvl w:val="0"/>
           <w:numId w:val="8"/>
         </w:numPr>
-        <w:rPr>
-          <w:lang w:val="en-US"/>
-        </w:rPr>
-      </w:pPr>
-      <w:r>
-        <w:rPr>
-          <w:lang w:val="en-US"/>
-        </w:rPr>
-        <w:t>Evaluate whether to use docker from host or from within WSL</w:t>
-      </w:r>
+      </w:pPr>
+      <w:r>
+        <w:rPr>
+          <w:lang w:val="en-US"/>
+        </w:rPr>
+        <w:t xml:space="preserve">You don’t need to think about </w:t>
+      </w:r>
+      <w:proofErr w:type="spellStart"/>
+      <w:proofErr w:type="gramStart"/>
+      <w:r>
+        <w:rPr>
+          <w:rFonts w:ascii="Consolas" w:hAnsi="Consolas"/>
+        </w:rPr>
+        <w:t>core.autocrlf</w:t>
+      </w:r>
+      <w:proofErr w:type="spellEnd"/>
+      <w:proofErr w:type="gramEnd"/>
     </w:p>
     <w:p>
       <w:pPr>
@@ -1776,103 +1699,120 @@
     <w:p>
       <w:pPr>
         <w:pStyle w:val="berschrift2"/>
-      </w:pPr>
-      <w:r>
-        <w:t>Explorer Integration</w:t>
-      </w:r>
-    </w:p>
-    <w:p>
-      <w:pPr>
-        <w:pStyle w:val="Listenabsatz"/>
-        <w:numPr>
-          <w:ilvl w:val="0"/>
-          <w:numId w:val="8"/>
-        </w:numPr>
-      </w:pPr>
-      <w:r>
-        <w:t>funktioniert auf Arbeit, aber nicht privat</w:t>
-      </w:r>
-    </w:p>
-    <w:p>
-      <w:pPr>
-        <w:pStyle w:val="Listenabsatz"/>
-        <w:numPr>
-          <w:ilvl w:val="0"/>
-          <w:numId w:val="8"/>
-        </w:numPr>
+        <w:rPr>
+          <w:lang w:val="en-US"/>
+        </w:rPr>
+      </w:pPr>
+      <w:r>
+        <w:rPr>
+          <w:lang w:val="en-US"/>
+        </w:rPr>
+        <w:t>No Internet in VPN</w:t>
+      </w:r>
+    </w:p>
+    <w:p>
+      <w:proofErr w:type="spellStart"/>
+      <w:r>
+        <w:t>There</w:t>
+      </w:r>
+      <w:proofErr w:type="spellEnd"/>
+      <w:r>
+        <w:t xml:space="preserve"> </w:t>
+      </w:r>
+      <w:proofErr w:type="spellStart"/>
+      <w:r>
+        <w:t>are</w:t>
+      </w:r>
+      <w:proofErr w:type="spellEnd"/>
+      <w:r>
+        <w:t xml:space="preserve"> </w:t>
+      </w:r>
+      <w:proofErr w:type="spellStart"/>
+      <w:r>
+        <w:t>problems</w:t>
+      </w:r>
+      <w:proofErr w:type="spellEnd"/>
+      <w:r>
+        <w:t xml:space="preserve"> </w:t>
+      </w:r>
+      <w:proofErr w:type="spellStart"/>
+      <w:r>
+        <w:t>connecting</w:t>
+      </w:r>
+      <w:proofErr w:type="spellEnd"/>
+      <w:r>
+        <w:t xml:space="preserve"> </w:t>
+      </w:r>
+      <w:proofErr w:type="spellStart"/>
+      <w:r>
+        <w:t>to</w:t>
+      </w:r>
+      <w:proofErr w:type="spellEnd"/>
+      <w:r>
+        <w:t xml:space="preserve"> Internet </w:t>
+      </w:r>
+      <w:proofErr w:type="spellStart"/>
+      <w:r>
+        <w:t>when</w:t>
+      </w:r>
+      <w:proofErr w:type="spellEnd"/>
+      <w:r>
+        <w:t xml:space="preserve"> VPN </w:t>
+      </w:r>
+      <w:proofErr w:type="spellStart"/>
+      <w:r>
+        <w:t>is</w:t>
+      </w:r>
+      <w:proofErr w:type="spellEnd"/>
+      <w:r>
+        <w:t xml:space="preserve"> </w:t>
+      </w:r>
+      <w:proofErr w:type="spellStart"/>
+      <w:r>
+        <w:t>connected</w:t>
+      </w:r>
+      <w:proofErr w:type="spellEnd"/>
+      <w:r>
+        <w:t xml:space="preserve"> </w:t>
+      </w:r>
+      <w:proofErr w:type="spellStart"/>
+      <w:r>
+        <w:t>using</w:t>
+      </w:r>
+      <w:proofErr w:type="spellEnd"/>
+      <w:r>
+        <w:t xml:space="preserve"> </w:t>
+      </w:r>
+      <w:proofErr w:type="spellStart"/>
+      <w:r>
+        <w:t>old</w:t>
+      </w:r>
+      <w:proofErr w:type="spellEnd"/>
+      <w:r>
+        <w:t xml:space="preserve"> SonicWall </w:t>
+      </w:r>
+      <w:proofErr w:type="spellStart"/>
+      <w:r>
+        <w:t>NetExtender</w:t>
+      </w:r>
+      <w:proofErr w:type="spellEnd"/>
+      <w:r>
+        <w:t xml:space="preserve"> Clien</w:t>
+      </w:r>
+      <w:r>
+        <w:t>t</w:t>
+      </w:r>
+      <w:r>
+        <w:t>.</w:t>
+      </w:r>
+    </w:p>
+    <w:p>
+      <w:pPr>
+        <w:rPr>
+          <w:lang w:val="en-US"/>
+        </w:rPr>
       </w:pPr>
       <w:hyperlink r:id="rId13" w:history="1">
-        <w:r>
-          <w:rPr>
-            <w:rStyle w:val="Hyperlink"/>
-          </w:rPr>
-          <w:t>https://github.com/microsoft/WSL/issues/4027</w:t>
-        </w:r>
-      </w:hyperlink>
-    </w:p>
-    <w:p>
-      <w:pPr>
-        <w:pStyle w:val="Listenabsatz"/>
-        <w:numPr>
-          <w:ilvl w:val="0"/>
-          <w:numId w:val="8"/>
-        </w:numPr>
-        <w:rPr>
-          <w:rStyle w:val="Hyperlink"/>
-          <w:color w:val="auto"/>
-          <w:u w:val="none"/>
-        </w:rPr>
-      </w:pPr>
-      <w:hyperlink r:id="rId14" w:history="1">
-        <w:r>
-          <w:rPr>
-            <w:rStyle w:val="Hyperlink"/>
-          </w:rPr>
-          <w:t>https://github.com/microsoft/WSL/issues/4260</w:t>
-        </w:r>
-      </w:hyperlink>
-    </w:p>
-    <w:p>
-      <w:hyperlink r:id="rId15" w:history="1">
-        <w:r>
-          <w:rPr>
-            <w:rStyle w:val="Hyperlink"/>
-          </w:rPr>
-          <w:t>https://github.com/wslutilities/wslu</w:t>
-        </w:r>
-      </w:hyperlink>
-      <w:r>
-        <w:t xml:space="preserve"> testen</w:t>
-      </w:r>
-    </w:p>
-    <w:p>
-      <w:pPr>
-        <w:rPr>
-          <w:lang w:val="en-US"/>
-        </w:rPr>
-      </w:pPr>
-    </w:p>
-    <w:p>
-      <w:pPr>
-        <w:pStyle w:val="berschrift2"/>
-        <w:rPr>
-          <w:lang w:val="en-US"/>
-        </w:rPr>
-      </w:pPr>
-      <w:r>
-        <w:rPr>
-          <w:lang w:val="en-US"/>
-        </w:rPr>
-        <w:t>No Internet in VPN</w:t>
-      </w:r>
-    </w:p>
-    <w:p>
-      <w:pPr>
-        <w:rPr>
-          <w:lang w:val="en-US"/>
-        </w:rPr>
-      </w:pPr>
-      <w:hyperlink r:id="rId16" w:anchor="bash-loses-network-connectivity-once-connected-to-a-vpn" w:history="1">
         <w:r>
           <w:rPr>
             <w:rStyle w:val="Hyperlink"/>
@@ -1883,59 +1823,168 @@
       </w:hyperlink>
     </w:p>
     <w:p>
+      <w:hyperlink r:id="rId14" w:history="1">
+        <w:r>
+          <w:rPr>
+            <w:rStyle w:val="Hyperlink"/>
+          </w:rPr>
+          <w:t>https://github.com/microsoft/WSL/issues/416</w:t>
+        </w:r>
+      </w:hyperlink>
+    </w:p>
+    <w:p/>
+    <w:p>
+      <w:pPr>
+        <w:pStyle w:val="berschrift3"/>
+      </w:pPr>
+      <w:r>
+        <w:t>Solution:</w:t>
+      </w:r>
+    </w:p>
+    <w:p>
+      <w:pPr>
+        <w:pStyle w:val="Listenabsatz"/>
+        <w:numPr>
+          <w:ilvl w:val="0"/>
+          <w:numId w:val="9"/>
+        </w:numPr>
+      </w:pPr>
+      <w:proofErr w:type="spellStart"/>
+      <w:r>
+        <w:t>Install</w:t>
+      </w:r>
+      <w:proofErr w:type="spellEnd"/>
+      <w:r>
+        <w:t xml:space="preserve"> </w:t>
+      </w:r>
+      <w:proofErr w:type="spellStart"/>
+      <w:r>
+        <w:t>SonicWALL</w:t>
+      </w:r>
+      <w:proofErr w:type="spellEnd"/>
+      <w:r>
+        <w:t xml:space="preserve"> Mobile Connect</w:t>
+      </w:r>
+      <w:r>
+        <w:t xml:space="preserve"> </w:t>
+      </w:r>
+      <w:proofErr w:type="spellStart"/>
+      <w:r>
+        <w:t>from</w:t>
+      </w:r>
+      <w:proofErr w:type="spellEnd"/>
+      <w:r>
+        <w:t xml:space="preserve"> </w:t>
+      </w:r>
+      <w:r>
+        <w:t>Microsoft Store</w:t>
+      </w:r>
+    </w:p>
+    <w:p>
+      <w:pPr>
+        <w:pStyle w:val="Listenabsatz"/>
+        <w:numPr>
+          <w:ilvl w:val="0"/>
+          <w:numId w:val="9"/>
+        </w:numPr>
+      </w:pPr>
+      <w:r>
+        <w:t>Windows Settings &gt; Netzwerk und Internet &gt; VPN &gt; VPN-Verbindung hinzufügen</w:t>
+      </w:r>
+    </w:p>
+    <w:p>
+      <w:pPr>
+        <w:pStyle w:val="Listenabsatz"/>
+        <w:numPr>
+          <w:ilvl w:val="1"/>
+          <w:numId w:val="9"/>
+        </w:numPr>
+      </w:pPr>
+      <w:r>
+        <w:t>VPN-Anbieter: SonicWall Mobile Connect</w:t>
+      </w:r>
+    </w:p>
+    <w:p>
+      <w:pPr>
+        <w:pStyle w:val="berschrift1"/>
+      </w:pPr>
+      <w:proofErr w:type="spellStart"/>
+      <w:r>
+        <w:t>ToDo</w:t>
+      </w:r>
+      <w:proofErr w:type="spellEnd"/>
+    </w:p>
+    <w:p>
+      <w:pPr>
+        <w:pStyle w:val="berschrift2"/>
+      </w:pPr>
+      <w:r>
+        <w:t>Explorer Integration</w:t>
+      </w:r>
+    </w:p>
+    <w:p>
       <w:pPr>
         <w:pStyle w:val="Listenabsatz"/>
         <w:numPr>
           <w:ilvl w:val="0"/>
           <w:numId w:val="8"/>
         </w:numPr>
-        <w:rPr>
-          <w:lang w:val="en-US"/>
-        </w:rPr>
-      </w:pPr>
-      <w:r>
-        <w:rPr>
-          <w:lang w:val="en-US"/>
-        </w:rPr>
-        <w:t xml:space="preserve"> Tried, but did not work anyway</w:t>
-      </w:r>
-    </w:p>
-    <w:p>
-      <w:pPr>
-        <w:rPr>
-          <w:lang w:val="en-US"/>
-        </w:rPr>
-      </w:pPr>
-    </w:p>
-    <w:p>
-      <w:pPr>
-        <w:pStyle w:val="berschrift2"/>
-        <w:rPr>
-          <w:lang w:val="en-US"/>
-        </w:rPr>
-      </w:pPr>
-      <w:r>
-        <w:rPr>
-          <w:lang w:val="en-US"/>
-        </w:rPr>
-        <w:t>Customize the Windows Terminal with WSL2, Cascadia Code, Powerline, Nerd Fonts, Oh My Posh and more!</w:t>
-      </w:r>
-    </w:p>
-    <w:p>
-      <w:pPr>
-        <w:rPr>
-          <w:lang w:val="en-US"/>
-        </w:rPr>
-      </w:pPr>
+      </w:pPr>
+      <w:r>
+        <w:t>funktioniert auf Arbeit, aber nicht privat</w:t>
+      </w:r>
+    </w:p>
+    <w:p>
+      <w:pPr>
+        <w:pStyle w:val="Listenabsatz"/>
+        <w:numPr>
+          <w:ilvl w:val="0"/>
+          <w:numId w:val="8"/>
+        </w:numPr>
+      </w:pPr>
+      <w:hyperlink r:id="rId15" w:history="1">
+        <w:r>
+          <w:rPr>
+            <w:rStyle w:val="Hyperlink"/>
+          </w:rPr>
+          <w:t>https://github.com/microsoft/WSL/issues/4027</w:t>
+        </w:r>
+      </w:hyperlink>
+    </w:p>
+    <w:p>
+      <w:pPr>
+        <w:pStyle w:val="Listenabsatz"/>
+        <w:numPr>
+          <w:ilvl w:val="0"/>
+          <w:numId w:val="8"/>
+        </w:numPr>
+        <w:rPr>
+          <w:rStyle w:val="Hyperlink"/>
+          <w:color w:val="auto"/>
+          <w:u w:val="none"/>
+        </w:rPr>
+      </w:pPr>
+      <w:hyperlink r:id="rId16" w:history="1">
+        <w:r>
+          <w:rPr>
+            <w:rStyle w:val="Hyperlink"/>
+          </w:rPr>
+          <w:t>https://github.com/microsoft/WSL/issues/4260</w:t>
+        </w:r>
+      </w:hyperlink>
+    </w:p>
+    <w:p>
       <w:hyperlink r:id="rId17" w:history="1">
         <w:r>
           <w:rPr>
             <w:rStyle w:val="Hyperlink"/>
-            <w:lang w:val="en-US"/>
           </w:rPr>
-          <w:t>https://www.youtube.com/watch?v=oHhiMf_6exY</w:t>
+          <w:t>https://github.com/wslutilities/wslu</w:t>
         </w:r>
       </w:hyperlink>
+      <w:r>
+        <w:t xml:space="preserve"> testen</w:t>
+      </w:r>
     </w:p>
     <w:p>
       <w:pPr>
@@ -2182,6 +2231,95 @@
     </w:lvl>
   </w:abstractNum>
   <w:abstractNum w:abstractNumId="2" w15:restartNumberingAfterBreak="0">
+    <w:nsid w:val="2F55124B"/>
+    <w:multiLevelType w:val="hybridMultilevel"/>
+    <w:tmpl w:val="C66A5928"/>
+    <w:lvl w:ilvl="0" w:tplc="0407000F">
+      <w:start w:val="1"/>
+      <w:numFmt w:val="decimal"/>
+      <w:lvlText w:val="%1."/>
+      <w:lvlJc w:val="left"/>
+      <w:pPr>
+        <w:ind w:left="720" w:hanging="360"/>
+      </w:pPr>
+      <w:rPr>
+        <w:rFonts w:hint="default"/>
+      </w:rPr>
+    </w:lvl>
+    <w:lvl w:ilvl="1" w:tplc="04070019">
+      <w:start w:val="1"/>
+      <w:numFmt w:val="lowerLetter"/>
+      <w:lvlText w:val="%2."/>
+      <w:lvlJc w:val="left"/>
+      <w:pPr>
+        <w:ind w:left="1440" w:hanging="360"/>
+      </w:pPr>
+    </w:lvl>
+    <w:lvl w:ilvl="2" w:tplc="0407001B" w:tentative="1">
+      <w:start w:val="1"/>
+      <w:numFmt w:val="lowerRoman"/>
+      <w:lvlText w:val="%3."/>
+      <w:lvlJc w:val="right"/>
+      <w:pPr>
+        <w:ind w:left="2160" w:hanging="180"/>
+      </w:pPr>
+    </w:lvl>
+    <w:lvl w:ilvl="3" w:tplc="0407000F" w:tentative="1">
+      <w:start w:val="1"/>
+      <w:numFmt w:val="decimal"/>
+      <w:lvlText w:val="%4."/>
+      <w:lvlJc w:val="left"/>
+      <w:pPr>
+        <w:ind w:left="2880" w:hanging="360"/>
+      </w:pPr>
+    </w:lvl>
+    <w:lvl w:ilvl="4" w:tplc="04070019" w:tentative="1">
+      <w:start w:val="1"/>
+      <w:numFmt w:val="lowerLetter"/>
+      <w:lvlText w:val="%5."/>
+      <w:lvlJc w:val="left"/>
+      <w:pPr>
+        <w:ind w:left="3600" w:hanging="360"/>
+      </w:pPr>
+    </w:lvl>
+    <w:lvl w:ilvl="5" w:tplc="0407001B" w:tentative="1">
+      <w:start w:val="1"/>
+      <w:numFmt w:val="lowerRoman"/>
+      <w:lvlText w:val="%6."/>
+      <w:lvlJc w:val="right"/>
+      <w:pPr>
+        <w:ind w:left="4320" w:hanging="180"/>
+      </w:pPr>
+    </w:lvl>
+    <w:lvl w:ilvl="6" w:tplc="0407000F" w:tentative="1">
+      <w:start w:val="1"/>
+      <w:numFmt w:val="decimal"/>
+      <w:lvlText w:val="%7."/>
+      <w:lvlJc w:val="left"/>
+      <w:pPr>
+        <w:ind w:left="5040" w:hanging="360"/>
+      </w:pPr>
+    </w:lvl>
+    <w:lvl w:ilvl="7" w:tplc="04070019" w:tentative="1">
+      <w:start w:val="1"/>
+      <w:numFmt w:val="lowerLetter"/>
+      <w:lvlText w:val="%8."/>
+      <w:lvlJc w:val="left"/>
+      <w:pPr>
+        <w:ind w:left="5760" w:hanging="360"/>
+      </w:pPr>
+    </w:lvl>
+    <w:lvl w:ilvl="8" w:tplc="0407001B" w:tentative="1">
+      <w:start w:val="1"/>
+      <w:numFmt w:val="lowerRoman"/>
+      <w:lvlText w:val="%9."/>
+      <w:lvlJc w:val="right"/>
+      <w:pPr>
+        <w:ind w:left="6480" w:hanging="180"/>
+      </w:pPr>
+    </w:lvl>
+  </w:abstractNum>
+  <w:abstractNum w:abstractNumId="3" w15:restartNumberingAfterBreak="0">
     <w:nsid w:val="45AF0936"/>
     <w:multiLevelType w:val="hybridMultilevel"/>
     <w:tmpl w:val="09F07E98"/>
@@ -2270,7 +2408,7 @@
       </w:pPr>
     </w:lvl>
   </w:abstractNum>
-  <w:abstractNum w:abstractNumId="3" w15:restartNumberingAfterBreak="0">
+  <w:abstractNum w:abstractNumId="4" w15:restartNumberingAfterBreak="0">
     <w:nsid w:val="4E666337"/>
     <w:multiLevelType w:val="hybridMultilevel"/>
     <w:tmpl w:val="A266A7C4"/>
@@ -2356,7 +2494,7 @@
       </w:pPr>
     </w:lvl>
   </w:abstractNum>
-  <w:abstractNum w:abstractNumId="4" w15:restartNumberingAfterBreak="0">
+  <w:abstractNum w:abstractNumId="5" w15:restartNumberingAfterBreak="0">
     <w:nsid w:val="5643029E"/>
     <w:multiLevelType w:val="hybridMultilevel"/>
     <w:tmpl w:val="82381632"/>
@@ -2442,7 +2580,7 @@
       </w:pPr>
     </w:lvl>
   </w:abstractNum>
-  <w:abstractNum w:abstractNumId="5" w15:restartNumberingAfterBreak="0">
+  <w:abstractNum w:abstractNumId="6" w15:restartNumberingAfterBreak="0">
     <w:nsid w:val="72C946CF"/>
     <w:multiLevelType w:val="hybridMultilevel"/>
     <w:tmpl w:val="75B64C08"/>
@@ -2555,7 +2693,7 @@
       </w:rPr>
     </w:lvl>
   </w:abstractNum>
-  <w:abstractNum w:abstractNumId="6" w15:restartNumberingAfterBreak="0">
+  <w:abstractNum w:abstractNumId="7" w15:restartNumberingAfterBreak="0">
     <w:nsid w:val="77B36FD9"/>
     <w:multiLevelType w:val="hybridMultilevel"/>
     <w:tmpl w:val="4426E930"/>
@@ -2668,7 +2806,7 @@
       </w:rPr>
     </w:lvl>
   </w:abstractNum>
-  <w:abstractNum w:abstractNumId="7" w15:restartNumberingAfterBreak="0">
+  <w:abstractNum w:abstractNumId="8" w15:restartNumberingAfterBreak="0">
     <w:nsid w:val="7D7D0002"/>
     <w:multiLevelType w:val="hybridMultilevel"/>
     <w:tmpl w:val="DD0EEBA8"/>
@@ -2782,7 +2920,7 @@
     </w:lvl>
   </w:abstractNum>
   <w:num w:numId="1">
-    <w:abstractNumId w:val="4"/>
+    <w:abstractNumId w:val="5"/>
     <w:lvlOverride w:ilvl="0">
       <w:startOverride w:val="1"/>
     </w:lvlOverride>
@@ -2812,7 +2950,7 @@
     </w:lvlOverride>
   </w:num>
   <w:num w:numId="2">
-    <w:abstractNumId w:val="3"/>
+    <w:abstractNumId w:val="4"/>
     <w:lvlOverride w:ilvl="0">
       <w:startOverride w:val="1"/>
     </w:lvlOverride>
@@ -2845,19 +2983,22 @@
     <w:abstractNumId w:val="1"/>
   </w:num>
   <w:num w:numId="4">
-    <w:abstractNumId w:val="2"/>
+    <w:abstractNumId w:val="3"/>
   </w:num>
   <w:num w:numId="5">
-    <w:abstractNumId w:val="5"/>
+    <w:abstractNumId w:val="6"/>
   </w:num>
   <w:num w:numId="6">
-    <w:abstractNumId w:val="6"/>
+    <w:abstractNumId w:val="7"/>
   </w:num>
   <w:num w:numId="7">
     <w:abstractNumId w:val="0"/>
   </w:num>
   <w:num w:numId="8">
-    <w:abstractNumId w:val="7"/>
+    <w:abstractNumId w:val="8"/>
+  </w:num>
+  <w:num w:numId="9">
+    <w:abstractNumId w:val="2"/>
   </w:num>
 </w:numbering>
 </file>

</xml_diff>

<commit_message>
improve WSL setup docs
</commit_message>
<xml_diff>
--- a/Settings/Windows10/WSL2.docx
+++ b/Settings/Windows10/WSL2.docx
@@ -4,7 +4,7 @@
   <w:body>
     <w:p>
       <w:pPr>
-        <w:pStyle w:val="berschrift1"/>
+        <w:pStyle w:val="Heading1"/>
         <w:rPr>
           <w:lang w:val="en-US"/>
         </w:rPr>
@@ -18,7 +18,7 @@
     </w:p>
     <w:p>
       <w:pPr>
-        <w:pStyle w:val="Listenabsatz"/>
+        <w:pStyle w:val="ListParagraph"/>
         <w:numPr>
           <w:ilvl w:val="0"/>
           <w:numId w:val="5"/>
@@ -44,7 +44,7 @@
     </w:p>
     <w:p>
       <w:pPr>
-        <w:pStyle w:val="Listenabsatz"/>
+        <w:pStyle w:val="ListParagraph"/>
         <w:numPr>
           <w:ilvl w:val="0"/>
           <w:numId w:val="5"/>
@@ -63,7 +63,7 @@
     </w:p>
     <w:p>
       <w:pPr>
-        <w:pStyle w:val="Listenabsatz"/>
+        <w:pStyle w:val="ListParagraph"/>
         <w:numPr>
           <w:ilvl w:val="0"/>
           <w:numId w:val="5"/>
@@ -72,59 +72,33 @@
           <w:lang w:val="en-US"/>
         </w:rPr>
       </w:pPr>
+      <w:proofErr w:type="spellStart"/>
       <w:r>
         <w:rPr>
           <w:color w:val="9BBB59" w:themeColor="accent3"/>
           <w:lang w:val="en-US"/>
         </w:rPr>
-        <w:t xml:space="preserve">tmux </w:t>
-      </w:r>
+        <w:t>tmux</w:t>
+      </w:r>
+      <w:proofErr w:type="spellEnd"/>
       <w:r>
         <w:rPr>
           <w:color w:val="9BBB59" w:themeColor="accent3"/>
           <w:lang w:val="en-US"/>
         </w:rPr>
+        <w:t xml:space="preserve"> </w:t>
+      </w:r>
+      <w:r>
+        <w:rPr>
+          <w:color w:val="9BBB59" w:themeColor="accent3"/>
+          <w:lang w:val="en-US"/>
+        </w:rPr>
         <w:t>for deploying on multiple Instances</w:t>
       </w:r>
-      <w:r>
-        <w:rPr>
-          <w:color w:val="9BBB59" w:themeColor="accent3"/>
-          <w:lang w:val="en-US"/>
-        </w:rPr>
-        <w:t xml:space="preserve"> (see Mail </w:t>
-      </w:r>
-      <w:r>
-        <w:rPr>
-          <w:color w:val="9BBB59" w:themeColor="accent3"/>
-          <w:lang w:val="en-US"/>
-        </w:rPr>
-        <w:t>“</w:t>
-      </w:r>
-      <w:r>
-        <w:rPr>
-          <w:color w:val="9BBB59" w:themeColor="accent3"/>
-          <w:lang w:val="en-US"/>
-        </w:rPr>
-        <w:t>Research Cards</w:t>
-      </w:r>
-      <w:r>
-        <w:rPr>
-          <w:color w:val="9BBB59" w:themeColor="accent3"/>
-          <w:lang w:val="en-US"/>
-        </w:rPr>
-        <w:t>”</w:t>
-      </w:r>
-      <w:r>
-        <w:rPr>
-          <w:color w:val="9BBB59" w:themeColor="accent3"/>
-          <w:lang w:val="en-US"/>
-        </w:rPr>
-        <w:t>)</w:t>
-      </w:r>
-    </w:p>
-    <w:p>
-      <w:pPr>
-        <w:pStyle w:val="Listenabsatz"/>
+    </w:p>
+    <w:p>
+      <w:pPr>
+        <w:pStyle w:val="ListParagraph"/>
         <w:numPr>
           <w:ilvl w:val="0"/>
           <w:numId w:val="5"/>
@@ -138,12 +112,12 @@
           <w:color w:val="9BBB59" w:themeColor="accent3"/>
           <w:lang w:val="en-US"/>
         </w:rPr>
-        <w:t>Mount ansible.sh directly (no prepare; edit possible)</w:t>
-      </w:r>
-    </w:p>
-    <w:p>
-      <w:pPr>
-        <w:pStyle w:val="berschrift1"/>
+        <w:t>Native docker mounting</w:t>
+      </w:r>
+    </w:p>
+    <w:p>
+      <w:pPr>
+        <w:pStyle w:val="Heading1"/>
         <w:rPr>
           <w:lang w:val="en-US"/>
         </w:rPr>
@@ -157,7 +131,7 @@
     </w:p>
     <w:p>
       <w:pPr>
-        <w:pStyle w:val="berschrift2"/>
+        <w:pStyle w:val="Heading2"/>
       </w:pPr>
       <w:r>
         <w:t>Win2004</w:t>
@@ -165,31 +139,55 @@
     </w:p>
     <w:p>
       <w:pPr>
-        <w:pStyle w:val="Listenabsatz"/>
+        <w:pStyle w:val="ListParagraph"/>
         <w:numPr>
           <w:ilvl w:val="0"/>
           <w:numId w:val="6"/>
         </w:numPr>
       </w:pPr>
       <w:r>
-        <w:t>nach windows updates suchen und installieren</w:t>
-      </w:r>
-    </w:p>
-    <w:p>
-      <w:pPr>
-        <w:pStyle w:val="Listenabsatz"/>
+        <w:t xml:space="preserve">nach </w:t>
+      </w:r>
+      <w:proofErr w:type="spellStart"/>
+      <w:r>
+        <w:t>windows</w:t>
+      </w:r>
+      <w:proofErr w:type="spellEnd"/>
+      <w:r>
+        <w:t xml:space="preserve"> </w:t>
+      </w:r>
+      <w:proofErr w:type="spellStart"/>
+      <w:r>
+        <w:t>updates</w:t>
+      </w:r>
+      <w:proofErr w:type="spellEnd"/>
+      <w:r>
+        <w:t xml:space="preserve"> suchen und installieren</w:t>
+      </w:r>
+    </w:p>
+    <w:p>
+      <w:pPr>
+        <w:pStyle w:val="ListParagraph"/>
         <w:numPr>
           <w:ilvl w:val="0"/>
           <w:numId w:val="6"/>
         </w:numPr>
       </w:pPr>
       <w:r>
-        <w:t>Media Creation Tool 2004 herunterladen und ausführen</w:t>
-      </w:r>
-    </w:p>
-    <w:p>
-      <w:pPr>
-        <w:pStyle w:val="berschrift2"/>
+        <w:t xml:space="preserve">Media </w:t>
+      </w:r>
+      <w:proofErr w:type="spellStart"/>
+      <w:r>
+        <w:t>Creation</w:t>
+      </w:r>
+      <w:proofErr w:type="spellEnd"/>
+      <w:r>
+        <w:t xml:space="preserve"> Tool 2004 herunterladen und ausführen</w:t>
+      </w:r>
+    </w:p>
+    <w:p>
+      <w:pPr>
+        <w:pStyle w:val="Heading2"/>
         <w:rPr>
           <w:lang w:val="en-US"/>
         </w:rPr>
@@ -219,7 +217,7 @@
     </w:p>
     <w:p>
       <w:pPr>
-        <w:pStyle w:val="Listenabsatz"/>
+        <w:pStyle w:val="ListParagraph"/>
         <w:numPr>
           <w:ilvl w:val="0"/>
           <w:numId w:val="7"/>
@@ -234,24 +232,55 @@
     </w:p>
     <w:p>
       <w:pPr>
-        <w:pStyle w:val="Listenabsatz"/>
-        <w:rPr>
-          <w:lang w:val="en-US"/>
-        </w:rPr>
-      </w:pPr>
-      <w:r>
-        <w:rPr>
-          <w:rFonts w:ascii="Consolas" w:hAnsi="Consolas"/>
-          <w:sz w:val="18"/>
-          <w:szCs w:val="18"/>
-          <w:lang w:val="en-US"/>
-        </w:rPr>
-        <w:t>dism.exe /online /enable-feature /featurename:VirtualMachinePlatform /all /norestart</w:t>
-      </w:r>
-    </w:p>
-    <w:p>
-      <w:pPr>
-        <w:pStyle w:val="Listenabsatz"/>
+        <w:pStyle w:val="ListParagraph"/>
+        <w:rPr>
+          <w:lang w:val="en-US"/>
+        </w:rPr>
+      </w:pPr>
+      <w:r>
+        <w:rPr>
+          <w:rFonts w:ascii="Consolas" w:hAnsi="Consolas"/>
+          <w:sz w:val="18"/>
+          <w:szCs w:val="18"/>
+          <w:lang w:val="en-US"/>
+        </w:rPr>
+        <w:t>dism.exe /online /enable-feature /</w:t>
+      </w:r>
+      <w:proofErr w:type="spellStart"/>
+      <w:r>
+        <w:rPr>
+          <w:rFonts w:ascii="Consolas" w:hAnsi="Consolas"/>
+          <w:sz w:val="18"/>
+          <w:szCs w:val="18"/>
+          <w:lang w:val="en-US"/>
+        </w:rPr>
+        <w:t>featurename:VirtualMachinePlatform</w:t>
+      </w:r>
+      <w:proofErr w:type="spellEnd"/>
+      <w:r>
+        <w:rPr>
+          <w:rFonts w:ascii="Consolas" w:hAnsi="Consolas"/>
+          <w:sz w:val="18"/>
+          <w:szCs w:val="18"/>
+          <w:lang w:val="en-US"/>
+        </w:rPr>
+        <w:t xml:space="preserve"> /all /</w:t>
+      </w:r>
+      <w:proofErr w:type="spellStart"/>
+      <w:r>
+        <w:rPr>
+          <w:rFonts w:ascii="Consolas" w:hAnsi="Consolas"/>
+          <w:sz w:val="18"/>
+          <w:szCs w:val="18"/>
+          <w:lang w:val="en-US"/>
+        </w:rPr>
+        <w:t>norestart</w:t>
+      </w:r>
+      <w:proofErr w:type="spellEnd"/>
+    </w:p>
+    <w:p>
+      <w:pPr>
+        <w:pStyle w:val="ListParagraph"/>
         <w:numPr>
           <w:ilvl w:val="0"/>
           <w:numId w:val="7"/>
@@ -263,7 +292,7 @@
     </w:p>
     <w:p>
       <w:pPr>
-        <w:pStyle w:val="Listenabsatz"/>
+        <w:pStyle w:val="ListParagraph"/>
         <w:numPr>
           <w:ilvl w:val="0"/>
           <w:numId w:val="7"/>
@@ -272,16 +301,38 @@
           <w:rFonts w:ascii="Consolas" w:hAnsi="Consolas"/>
         </w:rPr>
       </w:pPr>
-      <w:r>
-        <w:rPr>
-          <w:rFonts w:ascii="Consolas" w:hAnsi="Consolas"/>
-        </w:rPr>
-        <w:t>wsl --set-default-version 2</w:t>
-      </w:r>
-    </w:p>
-    <w:p>
-      <w:pPr>
-        <w:pStyle w:val="Listenabsatz"/>
+      <w:proofErr w:type="spellStart"/>
+      <w:r>
+        <w:rPr>
+          <w:rFonts w:ascii="Consolas" w:hAnsi="Consolas"/>
+        </w:rPr>
+        <w:t>wsl</w:t>
+      </w:r>
+      <w:proofErr w:type="spellEnd"/>
+      <w:r>
+        <w:rPr>
+          <w:rFonts w:ascii="Consolas" w:hAnsi="Consolas"/>
+        </w:rPr>
+        <w:t xml:space="preserve"> --</w:t>
+      </w:r>
+      <w:proofErr w:type="spellStart"/>
+      <w:r>
+        <w:rPr>
+          <w:rFonts w:ascii="Consolas" w:hAnsi="Consolas"/>
+        </w:rPr>
+        <w:t>set</w:t>
+      </w:r>
+      <w:proofErr w:type="spellEnd"/>
+      <w:r>
+        <w:rPr>
+          <w:rFonts w:ascii="Consolas" w:hAnsi="Consolas"/>
+        </w:rPr>
+        <w:t>-default-version 2</w:t>
+      </w:r>
+    </w:p>
+    <w:p>
+      <w:pPr>
+        <w:pStyle w:val="ListParagraph"/>
         <w:numPr>
           <w:ilvl w:val="0"/>
           <w:numId w:val="7"/>
@@ -290,11 +341,33 @@
           <w:rFonts w:ascii="Consolas" w:hAnsi="Consolas"/>
         </w:rPr>
       </w:pPr>
-      <w:r>
-        <w:rPr>
-          <w:rFonts w:ascii="Consolas" w:hAnsi="Consolas"/>
-        </w:rPr>
-        <w:t>wsl --set-version Ubuntu 2</w:t>
+      <w:proofErr w:type="spellStart"/>
+      <w:r>
+        <w:rPr>
+          <w:rFonts w:ascii="Consolas" w:hAnsi="Consolas"/>
+        </w:rPr>
+        <w:t>wsl</w:t>
+      </w:r>
+      <w:proofErr w:type="spellEnd"/>
+      <w:r>
+        <w:rPr>
+          <w:rFonts w:ascii="Consolas" w:hAnsi="Consolas"/>
+        </w:rPr>
+        <w:t xml:space="preserve"> --</w:t>
+      </w:r>
+      <w:proofErr w:type="spellStart"/>
+      <w:r>
+        <w:rPr>
+          <w:rFonts w:ascii="Consolas" w:hAnsi="Consolas"/>
+        </w:rPr>
+        <w:t>set</w:t>
+      </w:r>
+      <w:proofErr w:type="spellEnd"/>
+      <w:r>
+        <w:rPr>
+          <w:rFonts w:ascii="Consolas" w:hAnsi="Consolas"/>
+        </w:rPr>
+        <w:t>-version Ubuntu 2</w:t>
       </w:r>
       <w:r>
         <w:rPr>
@@ -302,22 +375,58 @@
         </w:rPr>
         <w:t xml:space="preserve"> (</w:t>
       </w:r>
+      <w:proofErr w:type="spellStart"/>
       <w:r>
         <w:rPr>
           <w:rFonts w:asciiTheme="minorHAnsi" w:hAnsiTheme="minorHAnsi" w:cstheme="minorHAnsi"/>
         </w:rPr>
-        <w:t>fixup, falls Ubuntu installiert wurde, bevor default version gesetzt wurde</w:t>
-      </w:r>
+        <w:t>fixup</w:t>
+      </w:r>
+      <w:proofErr w:type="spellEnd"/>
       <w:r>
         <w:rPr>
           <w:rFonts w:asciiTheme="minorHAnsi" w:hAnsiTheme="minorHAnsi" w:cstheme="minorHAnsi"/>
         </w:rPr>
+        <w:t xml:space="preserve">, falls Ubuntu installiert wurde, bevor </w:t>
+      </w:r>
+      <w:proofErr w:type="spellStart"/>
+      <w:r>
+        <w:rPr>
+          <w:rFonts w:asciiTheme="minorHAnsi" w:hAnsiTheme="minorHAnsi" w:cstheme="minorHAnsi"/>
+        </w:rPr>
+        <w:t>default</w:t>
+      </w:r>
+      <w:proofErr w:type="spellEnd"/>
+      <w:r>
+        <w:rPr>
+          <w:rFonts w:asciiTheme="minorHAnsi" w:hAnsiTheme="minorHAnsi" w:cstheme="minorHAnsi"/>
+        </w:rPr>
+        <w:t xml:space="preserve"> </w:t>
+      </w:r>
+      <w:proofErr w:type="spellStart"/>
+      <w:r>
+        <w:rPr>
+          <w:rFonts w:asciiTheme="minorHAnsi" w:hAnsiTheme="minorHAnsi" w:cstheme="minorHAnsi"/>
+        </w:rPr>
+        <w:t>version</w:t>
+      </w:r>
+      <w:proofErr w:type="spellEnd"/>
+      <w:r>
+        <w:rPr>
+          <w:rFonts w:asciiTheme="minorHAnsi" w:hAnsiTheme="minorHAnsi" w:cstheme="minorHAnsi"/>
+        </w:rPr>
+        <w:t xml:space="preserve"> gesetzt wurde</w:t>
+      </w:r>
+      <w:r>
+        <w:rPr>
+          <w:rFonts w:asciiTheme="minorHAnsi" w:hAnsiTheme="minorHAnsi" w:cstheme="minorHAnsi"/>
+        </w:rPr>
         <w:t>)</w:t>
       </w:r>
     </w:p>
     <w:p>
       <w:pPr>
-        <w:pStyle w:val="berschrift2"/>
+        <w:pStyle w:val="Heading2"/>
       </w:pPr>
       <w:r>
         <w:t>Ubuntu</w:t>
@@ -325,7 +434,7 @@
     </w:p>
     <w:p>
       <w:pPr>
-        <w:pStyle w:val="Listenabsatz"/>
+        <w:pStyle w:val="ListParagraph"/>
         <w:numPr>
           <w:ilvl w:val="0"/>
           <w:numId w:val="7"/>
@@ -337,32 +446,136 @@
     </w:p>
     <w:p>
       <w:pPr>
-        <w:pStyle w:val="Listenabsatz"/>
+        <w:pStyle w:val="ListParagraph"/>
         <w:numPr>
           <w:ilvl w:val="0"/>
           <w:numId w:val="7"/>
         </w:numPr>
         <w:rPr>
-          <w:lang w:val="en-US"/>
-        </w:rPr>
-      </w:pPr>
-      <w:r>
-        <w:rPr>
-          <w:lang w:val="en-US"/>
-        </w:rPr>
-        <w:t xml:space="preserve">Alle Mounts symlinken: </w:t>
-      </w:r>
-      <w:r>
-        <w:rPr>
-          <w:rFonts w:ascii="Consolas" w:hAnsi="Consolas"/>
-          <w:lang w:val="en-US"/>
-        </w:rPr>
-        <w:t>sudo ln -s /mnt/c/ /c</w:t>
-      </w:r>
-    </w:p>
-    <w:p>
-      <w:pPr>
-        <w:pStyle w:val="Listenabsatz"/>
+          <w:rFonts w:ascii="Consolas" w:hAnsi="Consolas"/>
+          <w:lang w:val="en-US"/>
+        </w:rPr>
+      </w:pPr>
+      <w:proofErr w:type="spellStart"/>
+      <w:r>
+        <w:rPr>
+          <w:rFonts w:ascii="Consolas" w:hAnsi="Consolas"/>
+          <w:sz w:val="18"/>
+          <w:szCs w:val="18"/>
+          <w:lang w:val="en-US"/>
+        </w:rPr>
+        <w:t>sudo</w:t>
+      </w:r>
+      <w:proofErr w:type="spellEnd"/>
+      <w:r>
+        <w:rPr>
+          <w:rFonts w:ascii="Consolas" w:hAnsi="Consolas"/>
+          <w:sz w:val="18"/>
+          <w:szCs w:val="18"/>
+          <w:lang w:val="en-US"/>
+        </w:rPr>
+        <w:t xml:space="preserve"> </w:t>
+      </w:r>
+      <w:proofErr w:type="spellStart"/>
+      <w:r>
+        <w:rPr>
+          <w:rFonts w:ascii="Consolas" w:hAnsi="Consolas"/>
+          <w:sz w:val="18"/>
+          <w:szCs w:val="18"/>
+          <w:lang w:val="en-US"/>
+        </w:rPr>
+        <w:t>sh</w:t>
+      </w:r>
+      <w:proofErr w:type="spellEnd"/>
+      <w:r>
+        <w:rPr>
+          <w:rFonts w:ascii="Consolas" w:hAnsi="Consolas"/>
+          <w:sz w:val="18"/>
+          <w:szCs w:val="18"/>
+          <w:lang w:val="en-US"/>
+        </w:rPr>
+        <w:t xml:space="preserve"> -c "echo </w:t>
+      </w:r>
+      <w:r>
+        <w:rPr>
+          <w:rFonts w:ascii="Consolas" w:hAnsi="Consolas"/>
+          <w:sz w:val="18"/>
+          <w:szCs w:val="18"/>
+          <w:lang w:val="en-US"/>
+        </w:rPr>
+        <w:t>'ubuntu</w:t>
+      </w:r>
+      <w:r>
+        <w:rPr>
+          <w:rFonts w:ascii="Consolas" w:hAnsi="Consolas"/>
+          <w:sz w:val="18"/>
+          <w:szCs w:val="18"/>
+          <w:lang w:val="en-US"/>
+        </w:rPr>
+        <w:t xml:space="preserve"> ALL=(ALL) NOPASSWD:ALL' &gt; /</w:t>
+      </w:r>
+      <w:proofErr w:type="spellStart"/>
+      <w:r>
+        <w:rPr>
+          <w:rFonts w:ascii="Consolas" w:hAnsi="Consolas"/>
+          <w:sz w:val="18"/>
+          <w:szCs w:val="18"/>
+          <w:lang w:val="en-US"/>
+        </w:rPr>
+        <w:t>etc</w:t>
+      </w:r>
+      <w:proofErr w:type="spellEnd"/>
+      <w:r>
+        <w:rPr>
+          <w:rFonts w:ascii="Consolas" w:hAnsi="Consolas"/>
+          <w:sz w:val="18"/>
+          <w:szCs w:val="18"/>
+          <w:lang w:val="en-US"/>
+        </w:rPr>
+        <w:t>/</w:t>
+      </w:r>
+      <w:proofErr w:type="spellStart"/>
+      <w:r>
+        <w:rPr>
+          <w:rFonts w:ascii="Consolas" w:hAnsi="Consolas"/>
+          <w:sz w:val="18"/>
+          <w:szCs w:val="18"/>
+          <w:lang w:val="en-US"/>
+        </w:rPr>
+        <w:t>sudoers.d</w:t>
+      </w:r>
+      <w:proofErr w:type="spellEnd"/>
+      <w:r>
+        <w:rPr>
+          <w:rFonts w:ascii="Consolas" w:hAnsi="Consolas"/>
+          <w:sz w:val="18"/>
+          <w:szCs w:val="18"/>
+          <w:lang w:val="en-US"/>
+        </w:rPr>
+        <w:t>/10-</w:t>
+      </w:r>
+      <w:r>
+        <w:rPr>
+          <w:rFonts w:ascii="Consolas" w:hAnsi="Consolas"/>
+          <w:sz w:val="18"/>
+          <w:szCs w:val="18"/>
+          <w:lang w:val="en-US"/>
+        </w:rPr>
+        <w:t>ubuntu</w:t>
+      </w:r>
+      <w:r>
+        <w:rPr>
+          <w:rFonts w:ascii="Consolas" w:hAnsi="Consolas"/>
+          <w:sz w:val="18"/>
+          <w:szCs w:val="18"/>
+          <w:lang w:val="en-US"/>
+        </w:rPr>
+        <w:t>"</w:t>
+      </w:r>
+    </w:p>
+    <w:p>
+      <w:pPr>
+        <w:pStyle w:val="ListParagraph"/>
         <w:numPr>
           <w:ilvl w:val="0"/>
           <w:numId w:val="7"/>
@@ -373,136 +586,218 @@
       </w:pPr>
       <w:r>
         <w:rPr>
-          <w:rFonts w:ascii="Consolas" w:hAnsi="Consolas"/>
-          <w:lang w:val="en-US"/>
-        </w:rPr>
-        <w:t>~/.ssh</w:t>
-      </w:r>
-      <w:r>
-        <w:rPr>
-          <w:lang w:val="en-US"/>
-        </w:rPr>
-        <w:t xml:space="preserve"> </w:t>
-      </w:r>
-      <w:r>
-        <w:rPr>
-          <w:lang w:val="en-US"/>
-        </w:rPr>
-        <w:t xml:space="preserve">von Windows </w:t>
-      </w:r>
-      <w:r>
-        <w:rPr>
-          <w:lang w:val="en-US"/>
-        </w:rPr>
-        <w:t>hinzu</w:t>
-      </w:r>
-    </w:p>
-    <w:p>
-      <w:pPr>
-        <w:pStyle w:val="Listenabsatz"/>
+          <w:lang w:val="en-US"/>
+        </w:rPr>
+        <w:t xml:space="preserve">Alle Mounts </w:t>
+      </w:r>
+      <w:proofErr w:type="spellStart"/>
+      <w:r>
+        <w:rPr>
+          <w:lang w:val="en-US"/>
+        </w:rPr>
+        <w:t>symlinken</w:t>
+      </w:r>
+      <w:proofErr w:type="spellEnd"/>
+      <w:r>
+        <w:rPr>
+          <w:lang w:val="en-US"/>
+        </w:rPr>
+        <w:t xml:space="preserve">: </w:t>
+      </w:r>
+      <w:proofErr w:type="spellStart"/>
+      <w:r>
+        <w:rPr>
+          <w:rFonts w:ascii="Consolas" w:hAnsi="Consolas"/>
+          <w:lang w:val="en-US"/>
+        </w:rPr>
+        <w:t>sudo</w:t>
+      </w:r>
+      <w:proofErr w:type="spellEnd"/>
+      <w:r>
+        <w:rPr>
+          <w:rFonts w:ascii="Consolas" w:hAnsi="Consolas"/>
+          <w:lang w:val="en-US"/>
+        </w:rPr>
+        <w:t xml:space="preserve"> ln -s /</w:t>
+      </w:r>
+      <w:proofErr w:type="spellStart"/>
+      <w:r>
+        <w:rPr>
+          <w:rFonts w:ascii="Consolas" w:hAnsi="Consolas"/>
+          <w:lang w:val="en-US"/>
+        </w:rPr>
+        <w:t>mnt</w:t>
+      </w:r>
+      <w:proofErr w:type="spellEnd"/>
+      <w:r>
+        <w:rPr>
+          <w:rFonts w:ascii="Consolas" w:hAnsi="Consolas"/>
+          <w:lang w:val="en-US"/>
+        </w:rPr>
+        <w:t>/c/ /c</w:t>
+      </w:r>
+    </w:p>
+    <w:p>
+      <w:pPr>
+        <w:pStyle w:val="ListParagraph"/>
         <w:numPr>
           <w:ilvl w:val="0"/>
           <w:numId w:val="7"/>
         </w:numPr>
-      </w:pPr>
-      <w:r>
-        <w:t>dotfiles installieren</w:t>
-      </w:r>
-      <w:r>
-        <w:t>:</w:t>
-      </w:r>
-    </w:p>
-    <w:p>
-      <w:pPr>
-        <w:ind w:firstLine="708"/>
-        <w:rPr>
-          <w:rFonts w:ascii="Consolas" w:hAnsi="Consolas"/>
-          <w:sz w:val="18"/>
-          <w:szCs w:val="18"/>
-          <w:lang w:val="en-US"/>
-        </w:rPr>
-      </w:pPr>
-      <w:r>
-        <w:rPr>
-          <w:rFonts w:ascii="Consolas" w:hAnsi="Consolas"/>
-          <w:sz w:val="18"/>
-          <w:szCs w:val="18"/>
-          <w:lang w:val="en-US"/>
-        </w:rPr>
-        <w:t>curl -L</w:t>
-      </w:r>
-      <w:r>
-        <w:rPr>
-          <w:rFonts w:ascii="Consolas" w:hAnsi="Consolas"/>
-          <w:sz w:val="18"/>
-          <w:szCs w:val="18"/>
-          <w:lang w:val="en-US"/>
-        </w:rPr>
-        <w:t>O</w:t>
-      </w:r>
-      <w:r>
-        <w:rPr>
-          <w:rFonts w:ascii="Consolas" w:hAnsi="Consolas"/>
-          <w:sz w:val="18"/>
-          <w:szCs w:val="18"/>
-          <w:lang w:val="en-US"/>
-        </w:rPr>
-        <w:t xml:space="preserve"> https://vipc.de/bootstrap &amp;&amp; bash bootstrap</w:t>
-      </w:r>
-      <w:r>
-        <w:rPr>
-          <w:rFonts w:ascii="Consolas" w:hAnsi="Consolas"/>
-          <w:sz w:val="18"/>
-          <w:szCs w:val="18"/>
-          <w:lang w:val="en-US"/>
-        </w:rPr>
-        <w:t xml:space="preserve"> -a</w:t>
-      </w:r>
-      <w:r>
-        <w:rPr>
-          <w:rFonts w:ascii="Consolas" w:hAnsi="Consolas"/>
-          <w:sz w:val="18"/>
-          <w:szCs w:val="18"/>
-          <w:lang w:val="en-US"/>
-        </w:rPr>
-        <w:t xml:space="preserve"> &lt;keyfile&gt;</w:t>
-      </w:r>
-    </w:p>
-    <w:p>
-      <w:pPr>
-        <w:pStyle w:val="berschrift2"/>
-        <w:rPr>
-          <w:lang w:val="en-US"/>
-        </w:rPr>
-      </w:pPr>
-      <w:r>
-        <w:rPr>
-          <w:lang w:val="en-US"/>
-        </w:rPr>
-        <w:t>docker</w:t>
-      </w:r>
-    </w:p>
-    <w:p>
-      <w:pPr>
-        <w:pStyle w:val="Listenabsatz"/>
+        <w:rPr>
+          <w:lang w:val="en-US"/>
+        </w:rPr>
+      </w:pPr>
+      <w:r>
+        <w:rPr>
+          <w:rFonts w:ascii="Consolas" w:hAnsi="Consolas"/>
+          <w:lang w:val="en-US"/>
+        </w:rPr>
+        <w:t>~/.</w:t>
+      </w:r>
+      <w:proofErr w:type="spellStart"/>
+      <w:r>
+        <w:rPr>
+          <w:rFonts w:ascii="Consolas" w:hAnsi="Consolas"/>
+          <w:lang w:val="en-US"/>
+        </w:rPr>
+        <w:t>ssh</w:t>
+      </w:r>
+      <w:proofErr w:type="spellEnd"/>
+      <w:r>
+        <w:rPr>
+          <w:lang w:val="en-US"/>
+        </w:rPr>
+        <w:t xml:space="preserve"> </w:t>
+      </w:r>
+      <w:r>
+        <w:rPr>
+          <w:lang w:val="en-US"/>
+        </w:rPr>
+        <w:t xml:space="preserve">von Windows </w:t>
+      </w:r>
+      <w:proofErr w:type="spellStart"/>
+      <w:r>
+        <w:rPr>
+          <w:lang w:val="en-US"/>
+        </w:rPr>
+        <w:t>hinzu</w:t>
+      </w:r>
+      <w:proofErr w:type="spellEnd"/>
+    </w:p>
+    <w:p>
+      <w:pPr>
+        <w:pStyle w:val="ListParagraph"/>
         <w:numPr>
           <w:ilvl w:val="0"/>
           <w:numId w:val="7"/>
         </w:numPr>
-        <w:rPr>
-          <w:lang w:val="en-US"/>
-        </w:rPr>
-      </w:pPr>
-      <w:r>
-        <w:rPr>
-          <w:lang w:val="en-US"/>
-        </w:rPr>
-        <w:t>Upgrade docker to at least 2.3.0.2</w:t>
-      </w:r>
-    </w:p>
-    <w:p>
-      <w:pPr>
-        <w:pStyle w:val="Listenabsatz"/>
+      </w:pPr>
+      <w:proofErr w:type="spellStart"/>
+      <w:r>
+        <w:t>dotfiles</w:t>
+      </w:r>
+      <w:proofErr w:type="spellEnd"/>
+      <w:r>
+        <w:t xml:space="preserve"> installieren</w:t>
+      </w:r>
+      <w:r>
+        <w:t>:</w:t>
+      </w:r>
+    </w:p>
+    <w:p>
+      <w:pPr>
+        <w:ind w:firstLine="708"/>
+        <w:rPr>
+          <w:rFonts w:ascii="Consolas" w:hAnsi="Consolas"/>
+          <w:sz w:val="18"/>
+          <w:szCs w:val="18"/>
+          <w:lang w:val="en-US"/>
+        </w:rPr>
+      </w:pPr>
+      <w:r>
+        <w:rPr>
+          <w:rFonts w:ascii="Consolas" w:hAnsi="Consolas"/>
+          <w:sz w:val="18"/>
+          <w:szCs w:val="18"/>
+          <w:lang w:val="en-US"/>
+        </w:rPr>
+        <w:t>curl -L</w:t>
+      </w:r>
+      <w:r>
+        <w:rPr>
+          <w:rFonts w:ascii="Consolas" w:hAnsi="Consolas"/>
+          <w:sz w:val="18"/>
+          <w:szCs w:val="18"/>
+          <w:lang w:val="en-US"/>
+        </w:rPr>
+        <w:t>O</w:t>
+      </w:r>
+      <w:r>
+        <w:rPr>
+          <w:rFonts w:ascii="Consolas" w:hAnsi="Consolas"/>
+          <w:sz w:val="18"/>
+          <w:szCs w:val="18"/>
+          <w:lang w:val="en-US"/>
+        </w:rPr>
+        <w:t xml:space="preserve"> https://vipc.de/bootstrap &amp;&amp; bash bootstrap</w:t>
+      </w:r>
+      <w:r>
+        <w:rPr>
+          <w:rFonts w:ascii="Consolas" w:hAnsi="Consolas"/>
+          <w:sz w:val="18"/>
+          <w:szCs w:val="18"/>
+          <w:lang w:val="en-US"/>
+        </w:rPr>
+        <w:t xml:space="preserve"> -a</w:t>
+      </w:r>
+      <w:r>
+        <w:rPr>
+          <w:rFonts w:ascii="Consolas" w:hAnsi="Consolas"/>
+          <w:sz w:val="18"/>
+          <w:szCs w:val="18"/>
+          <w:lang w:val="en-US"/>
+        </w:rPr>
+        <w:t xml:space="preserve"> &lt;</w:t>
+      </w:r>
+      <w:proofErr w:type="spellStart"/>
+      <w:r>
+        <w:rPr>
+          <w:rFonts w:ascii="Consolas" w:hAnsi="Consolas"/>
+          <w:sz w:val="18"/>
+          <w:szCs w:val="18"/>
+          <w:lang w:val="en-US"/>
+        </w:rPr>
+        <w:t>keyfile</w:t>
+      </w:r>
+      <w:proofErr w:type="spellEnd"/>
+      <w:r>
+        <w:rPr>
+          <w:rFonts w:ascii="Consolas" w:hAnsi="Consolas"/>
+          <w:sz w:val="18"/>
+          <w:szCs w:val="18"/>
+          <w:lang w:val="en-US"/>
+        </w:rPr>
+        <w:t>&gt;</w:t>
+      </w:r>
+    </w:p>
+    <w:p>
+      <w:pPr>
+        <w:pStyle w:val="Heading2"/>
+        <w:rPr>
+          <w:lang w:val="en-US"/>
+        </w:rPr>
+      </w:pPr>
+      <w:r>
+        <w:rPr>
+          <w:lang w:val="en-US"/>
+        </w:rPr>
+        <w:t>docker</w:t>
+      </w:r>
+    </w:p>
+    <w:p>
+      <w:pPr>
+        <w:pStyle w:val="ListParagraph"/>
         <w:numPr>
           <w:ilvl w:val="0"/>
           <w:numId w:val="7"/>
@@ -515,132 +810,205 @@
         <w:rPr>
           <w:lang w:val="en-US"/>
         </w:rPr>
-        <w:t xml:space="preserve">General &gt; </w:t>
-      </w:r>
-      <w:r>
-        <w:rPr>
-          <w:lang w:val="en-US"/>
-        </w:rPr>
-        <w:t>Use the</w:t>
-      </w:r>
-      <w:r>
-        <w:rPr>
-          <w:lang w:val="en-US"/>
-        </w:rPr>
-        <w:t xml:space="preserve"> WSL 2 based engine</w:t>
-      </w:r>
-    </w:p>
-    <w:p>
-      <w:pPr>
-        <w:pStyle w:val="Listenabsatz"/>
+        <w:t>Upgrade docker to at least 2.3.0.2</w:t>
+      </w:r>
+    </w:p>
+    <w:p>
+      <w:pPr>
+        <w:pStyle w:val="ListParagraph"/>
         <w:numPr>
           <w:ilvl w:val="0"/>
           <w:numId w:val="7"/>
         </w:numPr>
-      </w:pPr>
-      <w:r>
-        <w:t>Resources &gt; WSL Integration &gt; Ubuntu aktivieren</w:t>
-      </w:r>
-    </w:p>
-    <w:p>
-      <w:pPr>
-        <w:pStyle w:val="Listenabsatz"/>
+        <w:rPr>
+          <w:lang w:val="en-US"/>
+        </w:rPr>
+      </w:pPr>
+      <w:r>
+        <w:rPr>
+          <w:lang w:val="en-US"/>
+        </w:rPr>
+        <w:t xml:space="preserve">General &gt; </w:t>
+      </w:r>
+      <w:r>
+        <w:rPr>
+          <w:lang w:val="en-US"/>
+        </w:rPr>
+        <w:t>Use the</w:t>
+      </w:r>
+      <w:r>
+        <w:rPr>
+          <w:lang w:val="en-US"/>
+        </w:rPr>
+        <w:t xml:space="preserve"> WSL 2 based engine</w:t>
+      </w:r>
+    </w:p>
+    <w:p>
+      <w:pPr>
+        <w:pStyle w:val="ListParagraph"/>
         <w:numPr>
           <w:ilvl w:val="0"/>
           <w:numId w:val="7"/>
         </w:numPr>
-        <w:rPr>
-          <w:rFonts w:asciiTheme="minorHAnsi" w:hAnsiTheme="minorHAnsi" w:cstheme="minorHAnsi"/>
-          <w:lang w:val="en-US"/>
-        </w:rPr>
-      </w:pPr>
-      <w:r>
-        <w:rPr>
-          <w:rFonts w:ascii="Consolas" w:hAnsi="Consolas"/>
-          <w:sz w:val="18"/>
-          <w:szCs w:val="18"/>
-          <w:lang w:val="en-US"/>
-        </w:rPr>
-        <w:t xml:space="preserve">sudo usermod -aG </w:t>
-      </w:r>
-      <w:r>
-        <w:rPr>
-          <w:rFonts w:ascii="Consolas" w:hAnsi="Consolas"/>
-          <w:sz w:val="18"/>
-          <w:szCs w:val="18"/>
-          <w:lang w:val="en-US"/>
-        </w:rPr>
-        <w:t xml:space="preserve">docker </w:t>
-      </w:r>
-      <w:r>
-        <w:rPr>
-          <w:rFonts w:ascii="Consolas" w:hAnsi="Consolas"/>
-          <w:sz w:val="18"/>
-          <w:szCs w:val="18"/>
-          <w:lang w:val="en-US"/>
-        </w:rPr>
-        <w:t>ubuntu</w:t>
-      </w:r>
-      <w:r>
-        <w:rPr>
-          <w:rFonts w:asciiTheme="minorHAnsi" w:hAnsiTheme="minorHAnsi" w:cstheme="minorHAnsi"/>
-          <w:lang w:val="en-US"/>
-        </w:rPr>
-        <w:t xml:space="preserve"> (then, logout and login)</w:t>
-      </w:r>
-    </w:p>
-    <w:p>
-      <w:pPr>
-        <w:pStyle w:val="berschrift2"/>
-      </w:pPr>
-      <w:r>
-        <w:t>VS Code</w:t>
-      </w:r>
-    </w:p>
-    <w:p>
-      <w:pPr>
-        <w:pStyle w:val="Listenabsatz"/>
+      </w:pPr>
+      <w:r>
+        <w:t>Resources &gt; WSL Integration &gt; Ubuntu aktivieren</w:t>
+      </w:r>
+    </w:p>
+    <w:p>
+      <w:pPr>
+        <w:pStyle w:val="ListParagraph"/>
         <w:numPr>
           <w:ilvl w:val="0"/>
           <w:numId w:val="7"/>
         </w:numPr>
-      </w:pPr>
-      <w:r>
-        <w:t>Remote - WSL installieren</w:t>
-      </w:r>
-    </w:p>
-    <w:p>
-      <w:pPr>
-        <w:pStyle w:val="berschrift2"/>
-      </w:pPr>
-      <w:r>
-        <w:t>Windows Terminal</w:t>
-      </w:r>
-    </w:p>
-    <w:p>
-      <w:pPr>
-        <w:pStyle w:val="Listenabsatz"/>
+        <w:rPr>
+          <w:rFonts w:asciiTheme="minorHAnsi" w:hAnsiTheme="minorHAnsi" w:cstheme="minorHAnsi"/>
+          <w:lang w:val="en-US"/>
+        </w:rPr>
+      </w:pPr>
+      <w:proofErr w:type="spellStart"/>
+      <w:r>
+        <w:rPr>
+          <w:rFonts w:ascii="Consolas" w:hAnsi="Consolas"/>
+          <w:sz w:val="18"/>
+          <w:szCs w:val="18"/>
+          <w:lang w:val="en-US"/>
+        </w:rPr>
+        <w:t>sudo</w:t>
+      </w:r>
+      <w:proofErr w:type="spellEnd"/>
+      <w:r>
+        <w:rPr>
+          <w:rFonts w:ascii="Consolas" w:hAnsi="Consolas"/>
+          <w:sz w:val="18"/>
+          <w:szCs w:val="18"/>
+          <w:lang w:val="en-US"/>
+        </w:rPr>
+        <w:t xml:space="preserve"> </w:t>
+      </w:r>
+      <w:proofErr w:type="spellStart"/>
+      <w:r>
+        <w:rPr>
+          <w:rFonts w:ascii="Consolas" w:hAnsi="Consolas"/>
+          <w:sz w:val="18"/>
+          <w:szCs w:val="18"/>
+          <w:lang w:val="en-US"/>
+        </w:rPr>
+        <w:t>usermod</w:t>
+      </w:r>
+      <w:proofErr w:type="spellEnd"/>
+      <w:r>
+        <w:rPr>
+          <w:rFonts w:ascii="Consolas" w:hAnsi="Consolas"/>
+          <w:sz w:val="18"/>
+          <w:szCs w:val="18"/>
+          <w:lang w:val="en-US"/>
+        </w:rPr>
+        <w:t xml:space="preserve"> -</w:t>
+      </w:r>
+      <w:proofErr w:type="spellStart"/>
+      <w:r>
+        <w:rPr>
+          <w:rFonts w:ascii="Consolas" w:hAnsi="Consolas"/>
+          <w:sz w:val="18"/>
+          <w:szCs w:val="18"/>
+          <w:lang w:val="en-US"/>
+        </w:rPr>
+        <w:t>aG</w:t>
+      </w:r>
+      <w:proofErr w:type="spellEnd"/>
+      <w:r>
+        <w:rPr>
+          <w:rFonts w:ascii="Consolas" w:hAnsi="Consolas"/>
+          <w:sz w:val="18"/>
+          <w:szCs w:val="18"/>
+          <w:lang w:val="en-US"/>
+        </w:rPr>
+        <w:t xml:space="preserve"> </w:t>
+      </w:r>
+      <w:r>
+        <w:rPr>
+          <w:rFonts w:ascii="Consolas" w:hAnsi="Consolas"/>
+          <w:sz w:val="18"/>
+          <w:szCs w:val="18"/>
+          <w:lang w:val="en-US"/>
+        </w:rPr>
+        <w:t xml:space="preserve">docker </w:t>
+      </w:r>
+      <w:r>
+        <w:rPr>
+          <w:rFonts w:ascii="Consolas" w:hAnsi="Consolas"/>
+          <w:sz w:val="18"/>
+          <w:szCs w:val="18"/>
+          <w:lang w:val="en-US"/>
+        </w:rPr>
+        <w:t>ubuntu</w:t>
+      </w:r>
+      <w:r>
+        <w:rPr>
+          <w:rFonts w:asciiTheme="minorHAnsi" w:hAnsiTheme="minorHAnsi" w:cstheme="minorHAnsi"/>
+          <w:lang w:val="en-US"/>
+        </w:rPr>
+        <w:t xml:space="preserve"> (then, logout and login)</w:t>
+      </w:r>
+    </w:p>
+    <w:p>
+      <w:pPr>
+        <w:pStyle w:val="Heading2"/>
+      </w:pPr>
+      <w:r>
+        <w:t>VS Code</w:t>
+      </w:r>
+    </w:p>
+    <w:p>
+      <w:pPr>
+        <w:pStyle w:val="ListParagraph"/>
         <w:numPr>
           <w:ilvl w:val="0"/>
           <w:numId w:val="7"/>
         </w:numPr>
       </w:pPr>
       <w:r>
+        <w:t>Remote - WSL installieren</w:t>
+      </w:r>
+    </w:p>
+    <w:p>
+      <w:pPr>
+        <w:pStyle w:val="Heading2"/>
+      </w:pPr>
+      <w:r>
+        <w:t>Windows Terminal</w:t>
+      </w:r>
+    </w:p>
+    <w:p>
+      <w:pPr>
+        <w:pStyle w:val="ListParagraph"/>
+        <w:numPr>
+          <w:ilvl w:val="0"/>
+          <w:numId w:val="7"/>
+        </w:numPr>
+      </w:pPr>
+      <w:r>
         <w:t xml:space="preserve">Neue </w:t>
       </w:r>
+      <w:proofErr w:type="spellStart"/>
+      <w:proofErr w:type="gramStart"/>
       <w:r>
         <w:rPr>
           <w:rFonts w:ascii="Consolas" w:hAnsi="Consolas"/>
         </w:rPr>
         <w:t>settings.json</w:t>
       </w:r>
+      <w:proofErr w:type="spellEnd"/>
+      <w:proofErr w:type="gramEnd"/>
       <w:r>
         <w:t xml:space="preserve"> verwenden</w:t>
       </w:r>
     </w:p>
     <w:p>
       <w:pPr>
-        <w:pStyle w:val="berschrift1"/>
+        <w:pStyle w:val="Heading1"/>
         <w:rPr>
           <w:sz w:val="26"/>
           <w:szCs w:val="26"/>
@@ -653,7 +1021,7 @@
     </w:p>
     <w:p>
       <w:pPr>
-        <w:pStyle w:val="berschrift2"/>
+        <w:pStyle w:val="Heading2"/>
         <w:rPr>
           <w:lang w:val="en-US"/>
         </w:rPr>
@@ -711,7 +1079,7 @@
     </w:p>
     <w:p>
       <w:pPr>
-        <w:pStyle w:val="berschrift2"/>
+        <w:pStyle w:val="Heading2"/>
         <w:rPr>
           <w:lang w:val="en-US"/>
         </w:rPr>
@@ -757,8 +1125,23 @@
         <w:rPr>
           <w:lang w:val="en-US"/>
         </w:rPr>
-        <w:t xml:space="preserve">ou don’t need to think about </w:t>
-      </w:r>
+        <w:t xml:space="preserve">ou </w:t>
+      </w:r>
+      <w:proofErr w:type="gramStart"/>
+      <w:r>
+        <w:rPr>
+          <w:lang w:val="en-US"/>
+        </w:rPr>
+        <w:t>don’t</w:t>
+      </w:r>
+      <w:proofErr w:type="gramEnd"/>
+      <w:r>
+        <w:rPr>
+          <w:lang w:val="en-US"/>
+        </w:rPr>
+        <w:t xml:space="preserve"> need to think about </w:t>
+      </w:r>
+      <w:proofErr w:type="spellStart"/>
       <w:r>
         <w:rPr>
           <w:rFonts w:ascii="Consolas" w:hAnsi="Consolas"/>
@@ -768,10 +1151,11 @@
         </w:rPr>
         <w:t>core.autocrlf</w:t>
       </w:r>
-    </w:p>
-    <w:p>
-      <w:pPr>
-        <w:pStyle w:val="berschrift2"/>
+      <w:proofErr w:type="spellEnd"/>
+    </w:p>
+    <w:p>
+      <w:pPr>
+        <w:pStyle w:val="Heading2"/>
         <w:rPr>
           <w:lang w:val="en-US"/>
         </w:rPr>
@@ -793,7 +1177,21 @@
         <w:rPr>
           <w:lang w:val="en-US"/>
         </w:rPr>
-        <w:t>There are problems connecting to Internet when VPN is connected using old SonicWall NetExtender Clien</w:t>
+        <w:t xml:space="preserve">There are problems connecting to Internet when VPN is connected using old SonicWall </w:t>
+      </w:r>
+      <w:proofErr w:type="spellStart"/>
+      <w:r>
+        <w:rPr>
+          <w:lang w:val="en-US"/>
+        </w:rPr>
+        <w:t>NetExtender</w:t>
+      </w:r>
+      <w:proofErr w:type="spellEnd"/>
+      <w:r>
+        <w:rPr>
+          <w:lang w:val="en-US"/>
+        </w:rPr>
+        <w:t xml:space="preserve"> Clien</w:t>
       </w:r>
       <w:r>
         <w:rPr>
@@ -842,7 +1240,7 @@
     </w:p>
     <w:p>
       <w:pPr>
-        <w:pStyle w:val="berschrift3"/>
+        <w:pStyle w:val="Heading3"/>
       </w:pPr>
       <w:r>
         <w:t>Solution:</w:t>
@@ -850,7 +1248,7 @@
     </w:p>
     <w:p>
       <w:pPr>
-        <w:pStyle w:val="Listenabsatz"/>
+        <w:pStyle w:val="ListParagraph"/>
         <w:numPr>
           <w:ilvl w:val="0"/>
           <w:numId w:val="9"/>
@@ -886,7 +1284,7 @@
     </w:p>
     <w:p>
       <w:pPr>
-        <w:pStyle w:val="Listenabsatz"/>
+        <w:pStyle w:val="ListParagraph"/>
         <w:numPr>
           <w:ilvl w:val="0"/>
           <w:numId w:val="9"/>
@@ -898,7 +1296,7 @@
     </w:p>
     <w:p>
       <w:pPr>
-        <w:pStyle w:val="Listenabsatz"/>
+        <w:pStyle w:val="ListParagraph"/>
         <w:numPr>
           <w:ilvl w:val="1"/>
           <w:numId w:val="9"/>
@@ -910,7 +1308,7 @@
     </w:p>
     <w:p>
       <w:pPr>
-        <w:pStyle w:val="berschrift1"/>
+        <w:pStyle w:val="Heading1"/>
         <w:rPr>
           <w:lang w:val="en-US"/>
         </w:rPr>
@@ -925,7 +1323,7 @@
     </w:p>
     <w:p>
       <w:pPr>
-        <w:pStyle w:val="Listenabsatz"/>
+        <w:pStyle w:val="ListParagraph"/>
         <w:numPr>
           <w:ilvl w:val="0"/>
           <w:numId w:val="5"/>
@@ -950,7 +1348,7 @@
     </w:p>
     <w:p>
       <w:pPr>
-        <w:pStyle w:val="Listenabsatz"/>
+        <w:pStyle w:val="ListParagraph"/>
         <w:numPr>
           <w:ilvl w:val="0"/>
           <w:numId w:val="5"/>
@@ -975,7 +1373,7 @@
     </w:p>
     <w:p>
       <w:pPr>
-        <w:pStyle w:val="Listenabsatz"/>
+        <w:pStyle w:val="ListParagraph"/>
         <w:numPr>
           <w:ilvl w:val="0"/>
           <w:numId w:val="5"/>
@@ -1003,7 +1401,7 @@
     </w:p>
     <w:p>
       <w:pPr>
-        <w:pStyle w:val="KeinLeerraum"/>
+        <w:pStyle w:val="NoSpacing"/>
         <w:numPr>
           <w:ilvl w:val="0"/>
           <w:numId w:val="5"/>
@@ -1047,7 +1445,7 @@
     </w:p>
     <w:p>
       <w:pPr>
-        <w:pStyle w:val="Listenabsatz"/>
+        <w:pStyle w:val="ListParagraph"/>
         <w:numPr>
           <w:ilvl w:val="0"/>
           <w:numId w:val="5"/>
@@ -1072,7 +1470,7 @@
     </w:p>
     <w:p>
       <w:pPr>
-        <w:pStyle w:val="Listenabsatz"/>
+        <w:pStyle w:val="ListParagraph"/>
         <w:numPr>
           <w:ilvl w:val="0"/>
           <w:numId w:val="5"/>
@@ -1100,7 +1498,7 @@
     </w:p>
     <w:p>
       <w:pPr>
-        <w:pStyle w:val="Listenabsatz"/>
+        <w:pStyle w:val="ListParagraph"/>
         <w:numPr>
           <w:ilvl w:val="0"/>
           <w:numId w:val="5"/>
@@ -2540,7 +2938,7 @@
     <w:lsdException w:name="Unresolved Mention" w:semiHidden="1" w:unhideWhenUsed="1"/>
     <w:lsdException w:name="Smart Link" w:semiHidden="1" w:unhideWhenUsed="1"/>
   </w:latentStyles>
-  <w:style w:type="paragraph" w:default="1" w:styleId="Standard">
+  <w:style w:type="paragraph" w:default="1" w:styleId="Normal">
     <w:name w:val="Normal"/>
     <w:qFormat/>
     <w:rsid w:val="0079395C"/>
@@ -2552,11 +2950,11 @@
       <w:lang w:eastAsia="de-DE"/>
     </w:rPr>
   </w:style>
-  <w:style w:type="paragraph" w:styleId="berschrift1">
+  <w:style w:type="paragraph" w:styleId="Heading1">
     <w:name w:val="heading 1"/>
-    <w:basedOn w:val="Standard"/>
-    <w:next w:val="Standard"/>
-    <w:link w:val="berschrift1Zchn"/>
+    <w:basedOn w:val="Normal"/>
+    <w:next w:val="Normal"/>
+    <w:link w:val="Heading1Char"/>
     <w:uiPriority w:val="9"/>
     <w:qFormat/>
     <w:rsid w:val="0079395C"/>
@@ -2573,11 +2971,11 @@
       <w:szCs w:val="32"/>
     </w:rPr>
   </w:style>
-  <w:style w:type="paragraph" w:styleId="berschrift2">
+  <w:style w:type="paragraph" w:styleId="Heading2">
     <w:name w:val="heading 2"/>
-    <w:basedOn w:val="Standard"/>
-    <w:next w:val="Standard"/>
-    <w:link w:val="berschrift2Zchn"/>
+    <w:basedOn w:val="Normal"/>
+    <w:next w:val="Normal"/>
+    <w:link w:val="Heading2Char"/>
     <w:uiPriority w:val="9"/>
     <w:unhideWhenUsed/>
     <w:qFormat/>
@@ -2595,11 +2993,11 @@
       <w:szCs w:val="26"/>
     </w:rPr>
   </w:style>
-  <w:style w:type="paragraph" w:styleId="berschrift3">
+  <w:style w:type="paragraph" w:styleId="Heading3">
     <w:name w:val="heading 3"/>
-    <w:basedOn w:val="Standard"/>
-    <w:next w:val="Standard"/>
-    <w:link w:val="berschrift3Zchn"/>
+    <w:basedOn w:val="Normal"/>
+    <w:next w:val="Normal"/>
+    <w:link w:val="Heading3Char"/>
     <w:uiPriority w:val="9"/>
     <w:unhideWhenUsed/>
     <w:qFormat/>
@@ -2617,13 +3015,13 @@
       <w:szCs w:val="24"/>
     </w:rPr>
   </w:style>
-  <w:style w:type="character" w:default="1" w:styleId="Absatz-Standardschriftart">
+  <w:style w:type="character" w:default="1" w:styleId="DefaultParagraphFont">
     <w:name w:val="Default Paragraph Font"/>
     <w:uiPriority w:val="1"/>
     <w:semiHidden/>
     <w:unhideWhenUsed/>
   </w:style>
-  <w:style w:type="table" w:default="1" w:styleId="NormaleTabelle">
+  <w:style w:type="table" w:default="1" w:styleId="TableNormal">
     <w:name w:val="Normal Table"/>
     <w:uiPriority w:val="99"/>
     <w:semiHidden/>
@@ -2638,15 +3036,15 @@
       </w:tblCellMar>
     </w:tblPr>
   </w:style>
-  <w:style w:type="numbering" w:default="1" w:styleId="KeineListe">
+  <w:style w:type="numbering" w:default="1" w:styleId="NoList">
     <w:name w:val="No List"/>
     <w:uiPriority w:val="99"/>
     <w:semiHidden/>
     <w:unhideWhenUsed/>
   </w:style>
-  <w:style w:type="paragraph" w:styleId="Listenabsatz">
+  <w:style w:type="paragraph" w:styleId="ListParagraph">
     <w:name w:val="List Paragraph"/>
-    <w:basedOn w:val="Standard"/>
+    <w:basedOn w:val="Normal"/>
     <w:uiPriority w:val="34"/>
     <w:qFormat/>
     <w:rsid w:val="0079395C"/>
@@ -2654,10 +3052,10 @@
       <w:ind w:left="720"/>
     </w:pPr>
   </w:style>
-  <w:style w:type="character" w:customStyle="1" w:styleId="berschrift2Zchn">
-    <w:name w:val="Überschrift 2 Zchn"/>
-    <w:basedOn w:val="Absatz-Standardschriftart"/>
-    <w:link w:val="berschrift2"/>
+  <w:style w:type="character" w:customStyle="1" w:styleId="Heading2Char">
+    <w:name w:val="Heading 2 Char"/>
+    <w:basedOn w:val="DefaultParagraphFont"/>
+    <w:link w:val="Heading2"/>
     <w:uiPriority w:val="9"/>
     <w:rsid w:val="0079395C"/>
     <w:rPr>
@@ -2668,10 +3066,10 @@
       <w:lang w:eastAsia="de-DE"/>
     </w:rPr>
   </w:style>
-  <w:style w:type="character" w:customStyle="1" w:styleId="berschrift1Zchn">
-    <w:name w:val="Überschrift 1 Zchn"/>
-    <w:basedOn w:val="Absatz-Standardschriftart"/>
-    <w:link w:val="berschrift1"/>
+  <w:style w:type="character" w:customStyle="1" w:styleId="Heading1Char">
+    <w:name w:val="Heading 1 Char"/>
+    <w:basedOn w:val="DefaultParagraphFont"/>
+    <w:link w:val="Heading1"/>
     <w:uiPriority w:val="9"/>
     <w:rsid w:val="0079395C"/>
     <w:rPr>
@@ -2682,7 +3080,7 @@
       <w:lang w:eastAsia="de-DE"/>
     </w:rPr>
   </w:style>
-  <w:style w:type="paragraph" w:styleId="KeinLeerraum">
+  <w:style w:type="paragraph" w:styleId="NoSpacing">
     <w:name w:val="No Spacing"/>
     <w:uiPriority w:val="1"/>
     <w:qFormat/>
@@ -2697,7 +3095,7 @@
   </w:style>
   <w:style w:type="character" w:styleId="Hyperlink">
     <w:name w:val="Hyperlink"/>
-    <w:basedOn w:val="Absatz-Standardschriftart"/>
+    <w:basedOn w:val="DefaultParagraphFont"/>
     <w:uiPriority w:val="99"/>
     <w:unhideWhenUsed/>
     <w:rsid w:val="0079395C"/>
@@ -2706,9 +3104,9 @@
       <w:u w:val="single"/>
     </w:rPr>
   </w:style>
-  <w:style w:type="character" w:styleId="NichtaufgelsteErwhnung">
+  <w:style w:type="character" w:styleId="UnresolvedMention">
     <w:name w:val="Unresolved Mention"/>
-    <w:basedOn w:val="Absatz-Standardschriftart"/>
+    <w:basedOn w:val="DefaultParagraphFont"/>
     <w:uiPriority w:val="99"/>
     <w:semiHidden/>
     <w:unhideWhenUsed/>
@@ -2718,9 +3116,9 @@
       <w:shd w:val="clear" w:color="auto" w:fill="E1DFDD"/>
     </w:rPr>
   </w:style>
-  <w:style w:type="character" w:styleId="BesuchterLink">
+  <w:style w:type="character" w:styleId="FollowedHyperlink">
     <w:name w:val="FollowedHyperlink"/>
-    <w:basedOn w:val="Absatz-Standardschriftart"/>
+    <w:basedOn w:val="DefaultParagraphFont"/>
     <w:uiPriority w:val="99"/>
     <w:semiHidden/>
     <w:unhideWhenUsed/>
@@ -2730,10 +3128,10 @@
       <w:u w:val="single"/>
     </w:rPr>
   </w:style>
-  <w:style w:type="character" w:customStyle="1" w:styleId="berschrift3Zchn">
-    <w:name w:val="Überschrift 3 Zchn"/>
-    <w:basedOn w:val="Absatz-Standardschriftart"/>
-    <w:link w:val="berschrift3"/>
+  <w:style w:type="character" w:customStyle="1" w:styleId="Heading3Char">
+    <w:name w:val="Heading 3 Char"/>
+    <w:basedOn w:val="DefaultParagraphFont"/>
+    <w:link w:val="Heading3"/>
     <w:uiPriority w:val="9"/>
     <w:rsid w:val="00765756"/>
     <w:rPr>
@@ -2746,7 +3144,7 @@
   </w:style>
   <w:style w:type="character" w:customStyle="1" w:styleId="prism-token">
     <w:name w:val="prism-token"/>
-    <w:basedOn w:val="Absatz-Standardschriftart"/>
+    <w:basedOn w:val="DefaultParagraphFont"/>
     <w:rsid w:val="0005570B"/>
   </w:style>
 </w:styles>

</xml_diff>

<commit_message>
document link how to change docker location
</commit_message>
<xml_diff>
--- a/Settings/Windows10/WSL2.docx
+++ b/Settings/Windows10/WSL2.docx
@@ -4,7 +4,7 @@
   <w:body>
     <w:p>
       <w:pPr>
-        <w:pStyle w:val="Heading1"/>
+        <w:pStyle w:val="berschrift1"/>
         <w:rPr>
           <w:lang w:val="en-US"/>
         </w:rPr>
@@ -18,7 +18,7 @@
     </w:p>
     <w:p>
       <w:pPr>
-        <w:pStyle w:val="ListParagraph"/>
+        <w:pStyle w:val="Listenabsatz"/>
         <w:numPr>
           <w:ilvl w:val="0"/>
           <w:numId w:val="5"/>
@@ -44,7 +44,7 @@
     </w:p>
     <w:p>
       <w:pPr>
-        <w:pStyle w:val="ListParagraph"/>
+        <w:pStyle w:val="Listenabsatz"/>
         <w:numPr>
           <w:ilvl w:val="0"/>
           <w:numId w:val="5"/>
@@ -63,7 +63,7 @@
     </w:p>
     <w:p>
       <w:pPr>
-        <w:pStyle w:val="ListParagraph"/>
+        <w:pStyle w:val="Listenabsatz"/>
         <w:numPr>
           <w:ilvl w:val="0"/>
           <w:numId w:val="5"/>
@@ -98,7 +98,7 @@
     </w:p>
     <w:p>
       <w:pPr>
-        <w:pStyle w:val="ListParagraph"/>
+        <w:pStyle w:val="Listenabsatz"/>
         <w:numPr>
           <w:ilvl w:val="0"/>
           <w:numId w:val="5"/>
@@ -117,7 +117,7 @@
     </w:p>
     <w:p>
       <w:pPr>
-        <w:pStyle w:val="Heading1"/>
+        <w:pStyle w:val="berschrift1"/>
         <w:rPr>
           <w:lang w:val="en-US"/>
         </w:rPr>
@@ -131,7 +131,7 @@
     </w:p>
     <w:p>
       <w:pPr>
-        <w:pStyle w:val="Heading2"/>
+        <w:pStyle w:val="berschrift2"/>
       </w:pPr>
       <w:r>
         <w:t>Win2004</w:t>
@@ -139,7 +139,7 @@
     </w:p>
     <w:p>
       <w:pPr>
-        <w:pStyle w:val="ListParagraph"/>
+        <w:pStyle w:val="Listenabsatz"/>
         <w:numPr>
           <w:ilvl w:val="0"/>
           <w:numId w:val="6"/>
@@ -167,7 +167,7 @@
     </w:p>
     <w:p>
       <w:pPr>
-        <w:pStyle w:val="ListParagraph"/>
+        <w:pStyle w:val="Listenabsatz"/>
         <w:numPr>
           <w:ilvl w:val="0"/>
           <w:numId w:val="6"/>
@@ -187,7 +187,7 @@
     </w:p>
     <w:p>
       <w:pPr>
-        <w:pStyle w:val="Heading2"/>
+        <w:pStyle w:val="berschrift2"/>
         <w:rPr>
           <w:lang w:val="en-US"/>
         </w:rPr>
@@ -217,7 +217,7 @@
     </w:p>
     <w:p>
       <w:pPr>
-        <w:pStyle w:val="ListParagraph"/>
+        <w:pStyle w:val="Listenabsatz"/>
         <w:numPr>
           <w:ilvl w:val="0"/>
           <w:numId w:val="7"/>
@@ -232,7 +232,7 @@
     </w:p>
     <w:p>
       <w:pPr>
-        <w:pStyle w:val="ListParagraph"/>
+        <w:pStyle w:val="Listenabsatz"/>
         <w:rPr>
           <w:lang w:val="en-US"/>
         </w:rPr>
@@ -280,7 +280,7 @@
     </w:p>
     <w:p>
       <w:pPr>
-        <w:pStyle w:val="ListParagraph"/>
+        <w:pStyle w:val="Listenabsatz"/>
         <w:numPr>
           <w:ilvl w:val="0"/>
           <w:numId w:val="7"/>
@@ -292,7 +292,7 @@
     </w:p>
     <w:p>
       <w:pPr>
-        <w:pStyle w:val="ListParagraph"/>
+        <w:pStyle w:val="Listenabsatz"/>
         <w:numPr>
           <w:ilvl w:val="0"/>
           <w:numId w:val="7"/>
@@ -332,7 +332,7 @@
     </w:p>
     <w:p>
       <w:pPr>
-        <w:pStyle w:val="ListParagraph"/>
+        <w:pStyle w:val="Listenabsatz"/>
         <w:numPr>
           <w:ilvl w:val="0"/>
           <w:numId w:val="7"/>
@@ -426,7 +426,7 @@
     </w:p>
     <w:p>
       <w:pPr>
-        <w:pStyle w:val="Heading2"/>
+        <w:pStyle w:val="berschrift2"/>
       </w:pPr>
       <w:r>
         <w:t>Ubuntu</w:t>
@@ -434,7 +434,7 @@
     </w:p>
     <w:p>
       <w:pPr>
-        <w:pStyle w:val="ListParagraph"/>
+        <w:pStyle w:val="Listenabsatz"/>
         <w:numPr>
           <w:ilvl w:val="0"/>
           <w:numId w:val="7"/>
@@ -446,7 +446,7 @@
     </w:p>
     <w:p>
       <w:pPr>
-        <w:pStyle w:val="ListParagraph"/>
+        <w:pStyle w:val="Listenabsatz"/>
         <w:numPr>
           <w:ilvl w:val="0"/>
           <w:numId w:val="7"/>
@@ -494,25 +494,7 @@
           <w:szCs w:val="18"/>
           <w:lang w:val="en-US"/>
         </w:rPr>
-        <w:t xml:space="preserve"> -c "echo </w:t>
-      </w:r>
-      <w:r>
-        <w:rPr>
-          <w:rFonts w:ascii="Consolas" w:hAnsi="Consolas"/>
-          <w:sz w:val="18"/>
-          <w:szCs w:val="18"/>
-          <w:lang w:val="en-US"/>
-        </w:rPr>
-        <w:t>'ubuntu</w:t>
-      </w:r>
-      <w:r>
-        <w:rPr>
-          <w:rFonts w:ascii="Consolas" w:hAnsi="Consolas"/>
-          <w:sz w:val="18"/>
-          <w:szCs w:val="18"/>
-          <w:lang w:val="en-US"/>
-        </w:rPr>
-        <w:t xml:space="preserve"> ALL=(ALL) NOPASSWD:ALL' &gt; /</w:t>
+        <w:t xml:space="preserve"> -c "echo 'ubuntu ALL=(ALL) NOPASSWD:ALL' &gt; /</w:t>
       </w:r>
       <w:proofErr w:type="spellStart"/>
       <w:r>
@@ -552,30 +534,12 @@
           <w:szCs w:val="18"/>
           <w:lang w:val="en-US"/>
         </w:rPr>
-        <w:t>/10-</w:t>
-      </w:r>
-      <w:r>
-        <w:rPr>
-          <w:rFonts w:ascii="Consolas" w:hAnsi="Consolas"/>
-          <w:sz w:val="18"/>
-          <w:szCs w:val="18"/>
-          <w:lang w:val="en-US"/>
-        </w:rPr>
-        <w:t>ubuntu</w:t>
-      </w:r>
-      <w:r>
-        <w:rPr>
-          <w:rFonts w:ascii="Consolas" w:hAnsi="Consolas"/>
-          <w:sz w:val="18"/>
-          <w:szCs w:val="18"/>
-          <w:lang w:val="en-US"/>
-        </w:rPr>
-        <w:t>"</w:t>
-      </w:r>
-    </w:p>
-    <w:p>
-      <w:pPr>
-        <w:pStyle w:val="ListParagraph"/>
+        <w:t>/10-ubuntu"</w:t>
+      </w:r>
+    </w:p>
+    <w:p>
+      <w:pPr>
+        <w:pStyle w:val="Listenabsatz"/>
         <w:numPr>
           <w:ilvl w:val="0"/>
           <w:numId w:val="7"/>
@@ -639,7 +603,7 @@
     </w:p>
     <w:p>
       <w:pPr>
-        <w:pStyle w:val="ListParagraph"/>
+        <w:pStyle w:val="Listenabsatz"/>
         <w:numPr>
           <w:ilvl w:val="0"/>
           <w:numId w:val="7"/>
@@ -687,7 +651,7 @@
     </w:p>
     <w:p>
       <w:pPr>
-        <w:pStyle w:val="ListParagraph"/>
+        <w:pStyle w:val="Listenabsatz"/>
         <w:numPr>
           <w:ilvl w:val="0"/>
           <w:numId w:val="7"/>
@@ -783,7 +747,7 @@
     </w:p>
     <w:p>
       <w:pPr>
-        <w:pStyle w:val="Heading2"/>
+        <w:pStyle w:val="berschrift2"/>
         <w:rPr>
           <w:lang w:val="en-US"/>
         </w:rPr>
@@ -797,7 +761,7 @@
     </w:p>
     <w:p>
       <w:pPr>
-        <w:pStyle w:val="ListParagraph"/>
+        <w:pStyle w:val="Listenabsatz"/>
         <w:numPr>
           <w:ilvl w:val="0"/>
           <w:numId w:val="7"/>
@@ -815,7 +779,7 @@
     </w:p>
     <w:p>
       <w:pPr>
-        <w:pStyle w:val="ListParagraph"/>
+        <w:pStyle w:val="Listenabsatz"/>
         <w:numPr>
           <w:ilvl w:val="0"/>
           <w:numId w:val="7"/>
@@ -845,7 +809,7 @@
     </w:p>
     <w:p>
       <w:pPr>
-        <w:pStyle w:val="ListParagraph"/>
+        <w:pStyle w:val="Listenabsatz"/>
         <w:numPr>
           <w:ilvl w:val="0"/>
           <w:numId w:val="7"/>
@@ -857,139 +821,191 @@
     </w:p>
     <w:p>
       <w:pPr>
-        <w:pStyle w:val="ListParagraph"/>
+        <w:pStyle w:val="Listenabsatz"/>
         <w:numPr>
           <w:ilvl w:val="0"/>
           <w:numId w:val="7"/>
         </w:numPr>
         <w:rPr>
+          <w:rStyle w:val="Hyperlink"/>
+          <w:color w:val="auto"/>
+          <w:u w:val="none"/>
+        </w:rPr>
+      </w:pPr>
+      <w:hyperlink r:id="rId6" w:anchor="63752264" w:history="1">
+        <w:r>
+          <w:rPr>
+            <w:rStyle w:val="Hyperlink"/>
+          </w:rPr>
+          <w:t>https://stackoverflow.com/questions/62441307/how-can-i-change-the-location-of-docker-images-when-using-wsl2-with-windows-10-h/63752264#63752264</w:t>
+        </w:r>
+      </w:hyperlink>
+    </w:p>
+    <w:p>
+      <w:pPr>
+        <w:pStyle w:val="Listenabsatz"/>
+        <w:numPr>
+          <w:ilvl w:val="1"/>
+          <w:numId w:val="7"/>
+        </w:numPr>
+        <w:rPr>
           <w:rFonts w:asciiTheme="minorHAnsi" w:hAnsiTheme="minorHAnsi" w:cstheme="minorHAnsi"/>
-          <w:lang w:val="en-US"/>
-        </w:rPr>
-      </w:pPr>
-      <w:proofErr w:type="spellStart"/>
-      <w:r>
-        <w:rPr>
-          <w:rFonts w:ascii="Consolas" w:hAnsi="Consolas"/>
-          <w:sz w:val="18"/>
-          <w:szCs w:val="18"/>
-          <w:lang w:val="en-US"/>
-        </w:rPr>
-        <w:t>sudo</w:t>
-      </w:r>
-      <w:proofErr w:type="spellEnd"/>
-      <w:r>
-        <w:rPr>
-          <w:rFonts w:ascii="Consolas" w:hAnsi="Consolas"/>
-          <w:sz w:val="18"/>
-          <w:szCs w:val="18"/>
-          <w:lang w:val="en-US"/>
-        </w:rPr>
-        <w:t xml:space="preserve"> </w:t>
-      </w:r>
-      <w:proofErr w:type="spellStart"/>
-      <w:r>
-        <w:rPr>
-          <w:rFonts w:ascii="Consolas" w:hAnsi="Consolas"/>
-          <w:sz w:val="18"/>
-          <w:szCs w:val="18"/>
-          <w:lang w:val="en-US"/>
-        </w:rPr>
-        <w:t>usermod</w:t>
-      </w:r>
-      <w:proofErr w:type="spellEnd"/>
-      <w:r>
-        <w:rPr>
-          <w:rFonts w:ascii="Consolas" w:hAnsi="Consolas"/>
-          <w:sz w:val="18"/>
-          <w:szCs w:val="18"/>
-          <w:lang w:val="en-US"/>
-        </w:rPr>
-        <w:t xml:space="preserve"> -</w:t>
-      </w:r>
-      <w:proofErr w:type="spellStart"/>
-      <w:r>
-        <w:rPr>
-          <w:rFonts w:ascii="Consolas" w:hAnsi="Consolas"/>
-          <w:sz w:val="18"/>
-          <w:szCs w:val="18"/>
-          <w:lang w:val="en-US"/>
-        </w:rPr>
-        <w:t>aG</w:t>
-      </w:r>
-      <w:proofErr w:type="spellEnd"/>
-      <w:r>
-        <w:rPr>
-          <w:rFonts w:ascii="Consolas" w:hAnsi="Consolas"/>
-          <w:sz w:val="18"/>
-          <w:szCs w:val="18"/>
-          <w:lang w:val="en-US"/>
-        </w:rPr>
-        <w:t xml:space="preserve"> </w:t>
-      </w:r>
-      <w:r>
-        <w:rPr>
-          <w:rFonts w:ascii="Consolas" w:hAnsi="Consolas"/>
-          <w:sz w:val="18"/>
-          <w:szCs w:val="18"/>
-          <w:lang w:val="en-US"/>
-        </w:rPr>
-        <w:t xml:space="preserve">docker </w:t>
-      </w:r>
-      <w:r>
-        <w:rPr>
-          <w:rFonts w:ascii="Consolas" w:hAnsi="Consolas"/>
-          <w:sz w:val="18"/>
-          <w:szCs w:val="18"/>
-          <w:lang w:val="en-US"/>
-        </w:rPr>
-        <w:t>ubuntu</w:t>
-      </w:r>
+        </w:rPr>
+      </w:pPr>
       <w:r>
         <w:rPr>
           <w:rFonts w:asciiTheme="minorHAnsi" w:hAnsiTheme="minorHAnsi" w:cstheme="minorHAnsi"/>
-          <w:lang w:val="en-US"/>
-        </w:rPr>
-        <w:t xml:space="preserve"> (then, logout and login)</w:t>
-      </w:r>
-    </w:p>
-    <w:p>
-      <w:pPr>
-        <w:pStyle w:val="Heading2"/>
-      </w:pPr>
-      <w:r>
-        <w:t>VS Code</w:t>
-      </w:r>
-    </w:p>
-    <w:p>
-      <w:pPr>
-        <w:pStyle w:val="ListParagraph"/>
+        </w:rPr>
+        <w:t>Durch Import/Export kann d</w:t>
+      </w:r>
+      <w:r>
+        <w:rPr>
+          <w:rFonts w:asciiTheme="minorHAnsi" w:hAnsiTheme="minorHAnsi" w:cstheme="minorHAnsi"/>
+        </w:rPr>
+        <w:t>er überflüssige Platzverbrauch</w:t>
+      </w:r>
+      <w:r>
+        <w:rPr>
+          <w:rFonts w:asciiTheme="minorHAnsi" w:hAnsiTheme="minorHAnsi" w:cstheme="minorHAnsi"/>
+        </w:rPr>
+        <w:t xml:space="preserve"> gelöscht werden</w:t>
+      </w:r>
+    </w:p>
+    <w:p>
+      <w:pPr>
+        <w:pStyle w:val="Listenabsatz"/>
         <w:numPr>
           <w:ilvl w:val="0"/>
           <w:numId w:val="7"/>
         </w:numPr>
-      </w:pPr>
-      <w:r>
-        <w:t>Remote - WSL installieren</w:t>
-      </w:r>
-    </w:p>
-    <w:p>
-      <w:pPr>
-        <w:pStyle w:val="Heading2"/>
-      </w:pPr>
-      <w:r>
-        <w:t>Windows Terminal</w:t>
-      </w:r>
-    </w:p>
-    <w:p>
-      <w:pPr>
-        <w:pStyle w:val="ListParagraph"/>
+        <w:rPr>
+          <w:rFonts w:asciiTheme="minorHAnsi" w:hAnsiTheme="minorHAnsi" w:cstheme="minorHAnsi"/>
+          <w:lang w:val="en-US"/>
+        </w:rPr>
+      </w:pPr>
+      <w:proofErr w:type="spellStart"/>
+      <w:r>
+        <w:rPr>
+          <w:rFonts w:ascii="Consolas" w:hAnsi="Consolas"/>
+          <w:sz w:val="18"/>
+          <w:szCs w:val="18"/>
+          <w:lang w:val="en-US"/>
+        </w:rPr>
+        <w:t>sudo</w:t>
+      </w:r>
+      <w:proofErr w:type="spellEnd"/>
+      <w:r>
+        <w:rPr>
+          <w:rFonts w:ascii="Consolas" w:hAnsi="Consolas"/>
+          <w:sz w:val="18"/>
+          <w:szCs w:val="18"/>
+          <w:lang w:val="en-US"/>
+        </w:rPr>
+        <w:t xml:space="preserve"> </w:t>
+      </w:r>
+      <w:proofErr w:type="spellStart"/>
+      <w:r>
+        <w:rPr>
+          <w:rFonts w:ascii="Consolas" w:hAnsi="Consolas"/>
+          <w:sz w:val="18"/>
+          <w:szCs w:val="18"/>
+          <w:lang w:val="en-US"/>
+        </w:rPr>
+        <w:t>usermod</w:t>
+      </w:r>
+      <w:proofErr w:type="spellEnd"/>
+      <w:r>
+        <w:rPr>
+          <w:rFonts w:ascii="Consolas" w:hAnsi="Consolas"/>
+          <w:sz w:val="18"/>
+          <w:szCs w:val="18"/>
+          <w:lang w:val="en-US"/>
+        </w:rPr>
+        <w:t xml:space="preserve"> -</w:t>
+      </w:r>
+      <w:proofErr w:type="spellStart"/>
+      <w:r>
+        <w:rPr>
+          <w:rFonts w:ascii="Consolas" w:hAnsi="Consolas"/>
+          <w:sz w:val="18"/>
+          <w:szCs w:val="18"/>
+          <w:lang w:val="en-US"/>
+        </w:rPr>
+        <w:t>aG</w:t>
+      </w:r>
+      <w:proofErr w:type="spellEnd"/>
+      <w:r>
+        <w:rPr>
+          <w:rFonts w:ascii="Consolas" w:hAnsi="Consolas"/>
+          <w:sz w:val="18"/>
+          <w:szCs w:val="18"/>
+          <w:lang w:val="en-US"/>
+        </w:rPr>
+        <w:t xml:space="preserve"> </w:t>
+      </w:r>
+      <w:r>
+        <w:rPr>
+          <w:rFonts w:ascii="Consolas" w:hAnsi="Consolas"/>
+          <w:sz w:val="18"/>
+          <w:szCs w:val="18"/>
+          <w:lang w:val="en-US"/>
+        </w:rPr>
+        <w:t xml:space="preserve">docker </w:t>
+      </w:r>
+      <w:r>
+        <w:rPr>
+          <w:rFonts w:ascii="Consolas" w:hAnsi="Consolas"/>
+          <w:sz w:val="18"/>
+          <w:szCs w:val="18"/>
+          <w:lang w:val="en-US"/>
+        </w:rPr>
+        <w:t>ubuntu</w:t>
+      </w:r>
+      <w:r>
+        <w:rPr>
+          <w:rFonts w:asciiTheme="minorHAnsi" w:hAnsiTheme="minorHAnsi" w:cstheme="minorHAnsi"/>
+          <w:lang w:val="en-US"/>
+        </w:rPr>
+        <w:t xml:space="preserve"> (then, logout and login)</w:t>
+      </w:r>
+    </w:p>
+    <w:p>
+      <w:pPr>
+        <w:pStyle w:val="berschrift2"/>
+      </w:pPr>
+      <w:r>
+        <w:t>VS Code</w:t>
+      </w:r>
+    </w:p>
+    <w:p>
+      <w:pPr>
+        <w:pStyle w:val="Listenabsatz"/>
         <w:numPr>
           <w:ilvl w:val="0"/>
           <w:numId w:val="7"/>
         </w:numPr>
       </w:pPr>
       <w:r>
+        <w:t>Remote - WSL installieren</w:t>
+      </w:r>
+    </w:p>
+    <w:p>
+      <w:pPr>
+        <w:pStyle w:val="berschrift2"/>
+      </w:pPr>
+      <w:r>
+        <w:t>Windows Terminal</w:t>
+      </w:r>
+    </w:p>
+    <w:p>
+      <w:pPr>
+        <w:pStyle w:val="Listenabsatz"/>
+        <w:numPr>
+          <w:ilvl w:val="0"/>
+          <w:numId w:val="7"/>
+        </w:numPr>
+      </w:pPr>
+      <w:r>
         <w:t xml:space="preserve">Neue </w:t>
       </w:r>
       <w:proofErr w:type="spellStart"/>
@@ -1008,7 +1024,7 @@
     </w:p>
     <w:p>
       <w:pPr>
-        <w:pStyle w:val="Heading1"/>
+        <w:pStyle w:val="berschrift1"/>
         <w:rPr>
           <w:sz w:val="26"/>
           <w:szCs w:val="26"/>
@@ -1021,7 +1037,7 @@
     </w:p>
     <w:p>
       <w:pPr>
-        <w:pStyle w:val="Heading2"/>
+        <w:pStyle w:val="berschrift2"/>
         <w:rPr>
           <w:lang w:val="en-US"/>
         </w:rPr>
@@ -1079,7 +1095,7 @@
     </w:p>
     <w:p>
       <w:pPr>
-        <w:pStyle w:val="Heading2"/>
+        <w:pStyle w:val="berschrift2"/>
         <w:rPr>
           <w:lang w:val="en-US"/>
         </w:rPr>
@@ -1125,23 +1141,10 @@
         <w:rPr>
           <w:lang w:val="en-US"/>
         </w:rPr>
-        <w:t xml:space="preserve">ou </w:t>
-      </w:r>
+        <w:t xml:space="preserve">ou don’t need to think about </w:t>
+      </w:r>
+      <w:proofErr w:type="spellStart"/>
       <w:proofErr w:type="gramStart"/>
-      <w:r>
-        <w:rPr>
-          <w:lang w:val="en-US"/>
-        </w:rPr>
-        <w:t>don’t</w:t>
-      </w:r>
-      <w:proofErr w:type="gramEnd"/>
-      <w:r>
-        <w:rPr>
-          <w:lang w:val="en-US"/>
-        </w:rPr>
-        <w:t xml:space="preserve"> need to think about </w:t>
-      </w:r>
-      <w:proofErr w:type="spellStart"/>
       <w:r>
         <w:rPr>
           <w:rFonts w:ascii="Consolas" w:hAnsi="Consolas"/>
@@ -1152,10 +1155,11 @@
         <w:t>core.autocrlf</w:t>
       </w:r>
       <w:proofErr w:type="spellEnd"/>
-    </w:p>
-    <w:p>
-      <w:pPr>
-        <w:pStyle w:val="Heading2"/>
+      <w:proofErr w:type="gramEnd"/>
+    </w:p>
+    <w:p>
+      <w:pPr>
+        <w:pStyle w:val="berschrift2"/>
         <w:rPr>
           <w:lang w:val="en-US"/>
         </w:rPr>
@@ -1212,7 +1216,7 @@
           <w:lang w:val="en-US"/>
         </w:rPr>
       </w:pPr>
-      <w:hyperlink r:id="rId6" w:anchor="bash-loses-network-connectivity-once-connected-to-a-vpn" w:history="1">
+      <w:hyperlink r:id="rId7" w:anchor="bash-loses-network-connectivity-once-connected-to-a-vpn" w:history="1">
         <w:r>
           <w:rPr>
             <w:rStyle w:val="Hyperlink"/>
@@ -1228,7 +1232,7 @@
           <w:lang w:val="en-US"/>
         </w:rPr>
       </w:pPr>
-      <w:hyperlink r:id="rId7" w:history="1">
+      <w:hyperlink r:id="rId8" w:history="1">
         <w:r>
           <w:rPr>
             <w:rStyle w:val="Hyperlink"/>
@@ -1240,7 +1244,7 @@
     </w:p>
     <w:p>
       <w:pPr>
-        <w:pStyle w:val="Heading3"/>
+        <w:pStyle w:val="berschrift3"/>
       </w:pPr>
       <w:r>
         <w:t>Solution:</w:t>
@@ -1248,7 +1252,7 @@
     </w:p>
     <w:p>
       <w:pPr>
-        <w:pStyle w:val="ListParagraph"/>
+        <w:pStyle w:val="Listenabsatz"/>
         <w:numPr>
           <w:ilvl w:val="0"/>
           <w:numId w:val="9"/>
@@ -1284,19 +1288,20 @@
     </w:p>
     <w:p>
       <w:pPr>
-        <w:pStyle w:val="ListParagraph"/>
+        <w:pStyle w:val="Listenabsatz"/>
         <w:numPr>
           <w:ilvl w:val="0"/>
           <w:numId w:val="9"/>
         </w:numPr>
       </w:pPr>
       <w:r>
+        <w:lastRenderedPageBreak/>
         <w:t>Windows Settings &gt; Netzwerk und Internet &gt; VPN &gt; VPN-Verbindung hinzufügen</w:t>
       </w:r>
     </w:p>
     <w:p>
       <w:pPr>
-        <w:pStyle w:val="ListParagraph"/>
+        <w:pStyle w:val="Listenabsatz"/>
         <w:numPr>
           <w:ilvl w:val="1"/>
           <w:numId w:val="9"/>
@@ -1308,22 +1313,21 @@
     </w:p>
     <w:p>
       <w:pPr>
-        <w:pStyle w:val="Heading1"/>
-        <w:rPr>
-          <w:lang w:val="en-US"/>
-        </w:rPr>
-      </w:pPr>
-      <w:r>
-        <w:rPr>
-          <w:lang w:val="en-US"/>
-        </w:rPr>
-        <w:lastRenderedPageBreak/>
+        <w:pStyle w:val="berschrift1"/>
+        <w:rPr>
+          <w:lang w:val="en-US"/>
+        </w:rPr>
+      </w:pPr>
+      <w:r>
+        <w:rPr>
+          <w:lang w:val="en-US"/>
+        </w:rPr>
         <w:t>Links</w:t>
       </w:r>
     </w:p>
     <w:p>
       <w:pPr>
-        <w:pStyle w:val="ListParagraph"/>
+        <w:pStyle w:val="Listenabsatz"/>
         <w:numPr>
           <w:ilvl w:val="0"/>
           <w:numId w:val="5"/>
@@ -1334,7 +1338,7 @@
           <w:lang w:val="en-US"/>
         </w:rPr>
       </w:pPr>
-      <w:hyperlink r:id="rId8" w:history="1">
+      <w:hyperlink r:id="rId9" w:history="1">
         <w:r>
           <w:rPr>
             <w:rStyle w:val="Hyperlink"/>
@@ -1348,7 +1352,7 @@
     </w:p>
     <w:p>
       <w:pPr>
-        <w:pStyle w:val="ListParagraph"/>
+        <w:pStyle w:val="Listenabsatz"/>
         <w:numPr>
           <w:ilvl w:val="0"/>
           <w:numId w:val="5"/>
@@ -1359,7 +1363,7 @@
           <w:lang w:val="en-US"/>
         </w:rPr>
       </w:pPr>
-      <w:hyperlink r:id="rId9" w:history="1">
+      <w:hyperlink r:id="rId10" w:history="1">
         <w:r>
           <w:rPr>
             <w:rStyle w:val="Hyperlink"/>
@@ -1373,7 +1377,7 @@
     </w:p>
     <w:p>
       <w:pPr>
-        <w:pStyle w:val="ListParagraph"/>
+        <w:pStyle w:val="Listenabsatz"/>
         <w:numPr>
           <w:ilvl w:val="0"/>
           <w:numId w:val="5"/>
@@ -1387,7 +1391,7 @@
           <w:lang w:val="en-US"/>
         </w:rPr>
       </w:pPr>
-      <w:hyperlink r:id="rId10" w:history="1">
+      <w:hyperlink r:id="rId11" w:history="1">
         <w:r>
           <w:rPr>
             <w:rStyle w:val="Hyperlink"/>
@@ -1401,7 +1405,7 @@
     </w:p>
     <w:p>
       <w:pPr>
-        <w:pStyle w:val="NoSpacing"/>
+        <w:pStyle w:val="KeinLeerraum"/>
         <w:numPr>
           <w:ilvl w:val="0"/>
           <w:numId w:val="5"/>
@@ -1431,7 +1435,7 @@
         </w:rPr>
         <w:t xml:space="preserve"> </w:t>
       </w:r>
-      <w:hyperlink r:id="rId11" w:history="1">
+      <w:hyperlink r:id="rId12" w:history="1">
         <w:r>
           <w:rPr>
             <w:rStyle w:val="Hyperlink"/>
@@ -1445,7 +1449,7 @@
     </w:p>
     <w:p>
       <w:pPr>
-        <w:pStyle w:val="ListParagraph"/>
+        <w:pStyle w:val="Listenabsatz"/>
         <w:numPr>
           <w:ilvl w:val="0"/>
           <w:numId w:val="5"/>
@@ -1456,7 +1460,7 @@
           <w:lang w:val="en-US"/>
         </w:rPr>
       </w:pPr>
-      <w:hyperlink r:id="rId12" w:anchor="58959729" w:history="1">
+      <w:hyperlink r:id="rId13" w:anchor="58959729" w:history="1">
         <w:r>
           <w:rPr>
             <w:rStyle w:val="Hyperlink"/>
@@ -1470,7 +1474,7 @@
     </w:p>
     <w:p>
       <w:pPr>
-        <w:pStyle w:val="ListParagraph"/>
+        <w:pStyle w:val="Listenabsatz"/>
         <w:numPr>
           <w:ilvl w:val="0"/>
           <w:numId w:val="5"/>
@@ -1484,7 +1488,7 @@
           <w:lang w:val="en-US"/>
         </w:rPr>
       </w:pPr>
-      <w:hyperlink r:id="rId13" w:history="1">
+      <w:hyperlink r:id="rId14" w:history="1">
         <w:r>
           <w:rPr>
             <w:rStyle w:val="Hyperlink"/>
@@ -1498,7 +1502,7 @@
     </w:p>
     <w:p>
       <w:pPr>
-        <w:pStyle w:val="ListParagraph"/>
+        <w:pStyle w:val="Listenabsatz"/>
         <w:numPr>
           <w:ilvl w:val="0"/>
           <w:numId w:val="5"/>
@@ -1511,7 +1515,7 @@
           <w:lang w:val="en-US"/>
         </w:rPr>
       </w:pPr>
-      <w:hyperlink r:id="rId14" w:history="1">
+      <w:hyperlink r:id="rId15" w:history="1">
         <w:r>
           <w:rPr>
             <w:rStyle w:val="Hyperlink"/>
@@ -2938,7 +2942,7 @@
     <w:lsdException w:name="Unresolved Mention" w:semiHidden="1" w:unhideWhenUsed="1"/>
     <w:lsdException w:name="Smart Link" w:semiHidden="1" w:unhideWhenUsed="1"/>
   </w:latentStyles>
-  <w:style w:type="paragraph" w:default="1" w:styleId="Normal">
+  <w:style w:type="paragraph" w:default="1" w:styleId="Standard">
     <w:name w:val="Normal"/>
     <w:qFormat/>
     <w:rsid w:val="0079395C"/>
@@ -2950,11 +2954,11 @@
       <w:lang w:eastAsia="de-DE"/>
     </w:rPr>
   </w:style>
-  <w:style w:type="paragraph" w:styleId="Heading1">
+  <w:style w:type="paragraph" w:styleId="berschrift1">
     <w:name w:val="heading 1"/>
-    <w:basedOn w:val="Normal"/>
-    <w:next w:val="Normal"/>
-    <w:link w:val="Heading1Char"/>
+    <w:basedOn w:val="Standard"/>
+    <w:next w:val="Standard"/>
+    <w:link w:val="berschrift1Zchn"/>
     <w:uiPriority w:val="9"/>
     <w:qFormat/>
     <w:rsid w:val="0079395C"/>
@@ -2971,11 +2975,11 @@
       <w:szCs w:val="32"/>
     </w:rPr>
   </w:style>
-  <w:style w:type="paragraph" w:styleId="Heading2">
+  <w:style w:type="paragraph" w:styleId="berschrift2">
     <w:name w:val="heading 2"/>
-    <w:basedOn w:val="Normal"/>
-    <w:next w:val="Normal"/>
-    <w:link w:val="Heading2Char"/>
+    <w:basedOn w:val="Standard"/>
+    <w:next w:val="Standard"/>
+    <w:link w:val="berschrift2Zchn"/>
     <w:uiPriority w:val="9"/>
     <w:unhideWhenUsed/>
     <w:qFormat/>
@@ -2993,11 +2997,11 @@
       <w:szCs w:val="26"/>
     </w:rPr>
   </w:style>
-  <w:style w:type="paragraph" w:styleId="Heading3">
+  <w:style w:type="paragraph" w:styleId="berschrift3">
     <w:name w:val="heading 3"/>
-    <w:basedOn w:val="Normal"/>
-    <w:next w:val="Normal"/>
-    <w:link w:val="Heading3Char"/>
+    <w:basedOn w:val="Standard"/>
+    <w:next w:val="Standard"/>
+    <w:link w:val="berschrift3Zchn"/>
     <w:uiPriority w:val="9"/>
     <w:unhideWhenUsed/>
     <w:qFormat/>
@@ -3015,13 +3019,13 @@
       <w:szCs w:val="24"/>
     </w:rPr>
   </w:style>
-  <w:style w:type="character" w:default="1" w:styleId="DefaultParagraphFont">
+  <w:style w:type="character" w:default="1" w:styleId="Absatz-Standardschriftart">
     <w:name w:val="Default Paragraph Font"/>
     <w:uiPriority w:val="1"/>
     <w:semiHidden/>
     <w:unhideWhenUsed/>
   </w:style>
-  <w:style w:type="table" w:default="1" w:styleId="TableNormal">
+  <w:style w:type="table" w:default="1" w:styleId="NormaleTabelle">
     <w:name w:val="Normal Table"/>
     <w:uiPriority w:val="99"/>
     <w:semiHidden/>
@@ -3036,15 +3040,15 @@
       </w:tblCellMar>
     </w:tblPr>
   </w:style>
-  <w:style w:type="numbering" w:default="1" w:styleId="NoList">
+  <w:style w:type="numbering" w:default="1" w:styleId="KeineListe">
     <w:name w:val="No List"/>
     <w:uiPriority w:val="99"/>
     <w:semiHidden/>
     <w:unhideWhenUsed/>
   </w:style>
-  <w:style w:type="paragraph" w:styleId="ListParagraph">
+  <w:style w:type="paragraph" w:styleId="Listenabsatz">
     <w:name w:val="List Paragraph"/>
-    <w:basedOn w:val="Normal"/>
+    <w:basedOn w:val="Standard"/>
     <w:uiPriority w:val="34"/>
     <w:qFormat/>
     <w:rsid w:val="0079395C"/>
@@ -3052,10 +3056,10 @@
       <w:ind w:left="720"/>
     </w:pPr>
   </w:style>
-  <w:style w:type="character" w:customStyle="1" w:styleId="Heading2Char">
-    <w:name w:val="Heading 2 Char"/>
-    <w:basedOn w:val="DefaultParagraphFont"/>
-    <w:link w:val="Heading2"/>
+  <w:style w:type="character" w:customStyle="1" w:styleId="berschrift2Zchn">
+    <w:name w:val="Überschrift 2 Zchn"/>
+    <w:basedOn w:val="Absatz-Standardschriftart"/>
+    <w:link w:val="berschrift2"/>
     <w:uiPriority w:val="9"/>
     <w:rsid w:val="0079395C"/>
     <w:rPr>
@@ -3066,10 +3070,10 @@
       <w:lang w:eastAsia="de-DE"/>
     </w:rPr>
   </w:style>
-  <w:style w:type="character" w:customStyle="1" w:styleId="Heading1Char">
-    <w:name w:val="Heading 1 Char"/>
-    <w:basedOn w:val="DefaultParagraphFont"/>
-    <w:link w:val="Heading1"/>
+  <w:style w:type="character" w:customStyle="1" w:styleId="berschrift1Zchn">
+    <w:name w:val="Überschrift 1 Zchn"/>
+    <w:basedOn w:val="Absatz-Standardschriftart"/>
+    <w:link w:val="berschrift1"/>
     <w:uiPriority w:val="9"/>
     <w:rsid w:val="0079395C"/>
     <w:rPr>
@@ -3080,7 +3084,7 @@
       <w:lang w:eastAsia="de-DE"/>
     </w:rPr>
   </w:style>
-  <w:style w:type="paragraph" w:styleId="NoSpacing">
+  <w:style w:type="paragraph" w:styleId="KeinLeerraum">
     <w:name w:val="No Spacing"/>
     <w:uiPriority w:val="1"/>
     <w:qFormat/>
@@ -3095,7 +3099,7 @@
   </w:style>
   <w:style w:type="character" w:styleId="Hyperlink">
     <w:name w:val="Hyperlink"/>
-    <w:basedOn w:val="DefaultParagraphFont"/>
+    <w:basedOn w:val="Absatz-Standardschriftart"/>
     <w:uiPriority w:val="99"/>
     <w:unhideWhenUsed/>
     <w:rsid w:val="0079395C"/>
@@ -3104,9 +3108,9 @@
       <w:u w:val="single"/>
     </w:rPr>
   </w:style>
-  <w:style w:type="character" w:styleId="UnresolvedMention">
+  <w:style w:type="character" w:styleId="NichtaufgelsteErwhnung">
     <w:name w:val="Unresolved Mention"/>
-    <w:basedOn w:val="DefaultParagraphFont"/>
+    <w:basedOn w:val="Absatz-Standardschriftart"/>
     <w:uiPriority w:val="99"/>
     <w:semiHidden/>
     <w:unhideWhenUsed/>
@@ -3116,9 +3120,9 @@
       <w:shd w:val="clear" w:color="auto" w:fill="E1DFDD"/>
     </w:rPr>
   </w:style>
-  <w:style w:type="character" w:styleId="FollowedHyperlink">
+  <w:style w:type="character" w:styleId="BesuchterLink">
     <w:name w:val="FollowedHyperlink"/>
-    <w:basedOn w:val="DefaultParagraphFont"/>
+    <w:basedOn w:val="Absatz-Standardschriftart"/>
     <w:uiPriority w:val="99"/>
     <w:semiHidden/>
     <w:unhideWhenUsed/>
@@ -3128,10 +3132,10 @@
       <w:u w:val="single"/>
     </w:rPr>
   </w:style>
-  <w:style w:type="character" w:customStyle="1" w:styleId="Heading3Char">
-    <w:name w:val="Heading 3 Char"/>
-    <w:basedOn w:val="DefaultParagraphFont"/>
-    <w:link w:val="Heading3"/>
+  <w:style w:type="character" w:customStyle="1" w:styleId="berschrift3Zchn">
+    <w:name w:val="Überschrift 3 Zchn"/>
+    <w:basedOn w:val="Absatz-Standardschriftart"/>
+    <w:link w:val="berschrift3"/>
     <w:uiPriority w:val="9"/>
     <w:rsid w:val="00765756"/>
     <w:rPr>
@@ -3144,7 +3148,7 @@
   </w:style>
   <w:style w:type="character" w:customStyle="1" w:styleId="prism-token">
     <w:name w:val="prism-token"/>
-    <w:basedOn w:val="DefaultParagraphFont"/>
+    <w:basedOn w:val="Absatz-Standardschriftart"/>
     <w:rsid w:val="0005570B"/>
   </w:style>
 </w:styles>

</xml_diff>

<commit_message>
fix dotfiles bootstrap command
</commit_message>
<xml_diff>
--- a/Settings/Windows10/WSL2.docx
+++ b/Settings/Windows10/WSL2.docx
@@ -1,6 +1,6 @@
 
 <file path=word/document.xml><?xml version="1.0" encoding="utf-8"?>
-<w:document xmlns:wpc="http://schemas.microsoft.com/office/word/2010/wordprocessingCanvas" xmlns:cx="http://schemas.microsoft.com/office/drawing/2014/chartex" xmlns:cx1="http://schemas.microsoft.com/office/drawing/2015/9/8/chartex" xmlns:cx2="http://schemas.microsoft.com/office/drawing/2015/10/21/chartex" xmlns:cx3="http://schemas.microsoft.com/office/drawing/2016/5/9/chartex" xmlns:cx4="http://schemas.microsoft.com/office/drawing/2016/5/10/chartex" xmlns:cx5="http://schemas.microsoft.com/office/drawing/2016/5/11/chartex" xmlns:cx6="http://schemas.microsoft.com/office/drawing/2016/5/12/chartex" xmlns:cx7="http://schemas.microsoft.com/office/drawing/2016/5/13/chartex" xmlns:cx8="http://schemas.microsoft.com/office/drawing/2016/5/14/chartex" xmlns:mc="http://schemas.openxmlformats.org/markup-compatibility/2006" xmlns:aink="http://schemas.microsoft.com/office/drawing/2016/ink" xmlns:am3d="http://schemas.microsoft.com/office/drawing/2017/model3d" xmlns:o="urn:schemas-microsoft-com:office:office" xmlns:r="http://schemas.openxmlformats.org/officeDocument/2006/relationships" xmlns:m="http://schemas.openxmlformats.org/officeDocument/2006/math" xmlns:v="urn:schemas-microsoft-com:vml" xmlns:wp14="http://schemas.microsoft.com/office/word/2010/wordprocessingDrawing" xmlns:wp="http://schemas.openxmlformats.org/drawingml/2006/wordprocessingDrawing" xmlns:w10="urn:schemas-microsoft-com:office:word" xmlns:w="http://schemas.openxmlformats.org/wordprocessingml/2006/main" xmlns:w14="http://schemas.microsoft.com/office/word/2010/wordml" xmlns:w15="http://schemas.microsoft.com/office/word/2012/wordml" xmlns:w16cex="http://schemas.microsoft.com/office/word/2018/wordml/cex" xmlns:w16cid="http://schemas.microsoft.com/office/word/2016/wordml/cid" xmlns:w16="http://schemas.microsoft.com/office/word/2018/wordml" xmlns:w16se="http://schemas.microsoft.com/office/word/2015/wordml/symex" xmlns:wpg="http://schemas.microsoft.com/office/word/2010/wordprocessingGroup" xmlns:wpi="http://schemas.microsoft.com/office/word/2010/wordprocessingInk" xmlns:wne="http://schemas.microsoft.com/office/word/2006/wordml" xmlns:wps="http://schemas.microsoft.com/office/word/2010/wordprocessingShape" mc:Ignorable="w14 w15 w16se w16cid w16 w16cex wp14">
+<w:document xmlns:wpc="http://schemas.microsoft.com/office/word/2010/wordprocessingCanvas" xmlns:cx="http://schemas.microsoft.com/office/drawing/2014/chartex" xmlns:cx1="http://schemas.microsoft.com/office/drawing/2015/9/8/chartex" xmlns:cx2="http://schemas.microsoft.com/office/drawing/2015/10/21/chartex" xmlns:cx3="http://schemas.microsoft.com/office/drawing/2016/5/9/chartex" xmlns:cx4="http://schemas.microsoft.com/office/drawing/2016/5/10/chartex" xmlns:cx5="http://schemas.microsoft.com/office/drawing/2016/5/11/chartex" xmlns:cx6="http://schemas.microsoft.com/office/drawing/2016/5/12/chartex" xmlns:cx7="http://schemas.microsoft.com/office/drawing/2016/5/13/chartex" xmlns:cx8="http://schemas.microsoft.com/office/drawing/2016/5/14/chartex" xmlns:mc="http://schemas.openxmlformats.org/markup-compatibility/2006" xmlns:aink="http://schemas.microsoft.com/office/drawing/2016/ink" xmlns:am3d="http://schemas.microsoft.com/office/drawing/2017/model3d" xmlns:o="urn:schemas-microsoft-com:office:office" xmlns:r="http://schemas.openxmlformats.org/officeDocument/2006/relationships" xmlns:m="http://schemas.openxmlformats.org/officeDocument/2006/math" xmlns:v="urn:schemas-microsoft-com:vml" xmlns:wp14="http://schemas.microsoft.com/office/word/2010/wordprocessingDrawing" xmlns:wp="http://schemas.openxmlformats.org/drawingml/2006/wordprocessingDrawing" xmlns:w10="urn:schemas-microsoft-com:office:word" xmlns:w="http://schemas.openxmlformats.org/wordprocessingml/2006/main" xmlns:w14="http://schemas.microsoft.com/office/word/2010/wordml" xmlns:w15="http://schemas.microsoft.com/office/word/2012/wordml" xmlns:w16cex="http://schemas.microsoft.com/office/word/2018/wordml/cex" xmlns:w16cid="http://schemas.microsoft.com/office/word/2016/wordml/cid" xmlns:w16="http://schemas.microsoft.com/office/word/2018/wordml" xmlns:w16sdtdh="http://schemas.microsoft.com/office/word/2020/wordml/sdtdatahash" xmlns:w16se="http://schemas.microsoft.com/office/word/2015/wordml/symex" xmlns:wpg="http://schemas.microsoft.com/office/word/2010/wordprocessingGroup" xmlns:wpi="http://schemas.microsoft.com/office/word/2010/wordprocessingInk" xmlns:wne="http://schemas.microsoft.com/office/word/2006/wordml" xmlns:wps="http://schemas.microsoft.com/office/word/2010/wordprocessingShape" mc:Ignorable="w14 w15 w16se w16cid w16 w16cex w16sdtdh wp14">
   <w:body>
     <w:p>
       <w:pPr>
@@ -722,7 +722,25 @@
           <w:szCs w:val="18"/>
           <w:lang w:val="en-US"/>
         </w:rPr>
-        <w:t xml:space="preserve"> &lt;</w:t>
+        <w:t xml:space="preserve"> </w:t>
+      </w:r>
+      <w:r>
+        <w:rPr>
+          <w:rFonts w:ascii="Consolas" w:hAnsi="Consolas"/>
+          <w:sz w:val="18"/>
+          <w:szCs w:val="18"/>
+          <w:lang w:val="en-US"/>
+        </w:rPr>
+        <w:t xml:space="preserve">-k </w:t>
+      </w:r>
+      <w:r>
+        <w:rPr>
+          <w:rFonts w:ascii="Consolas" w:hAnsi="Consolas"/>
+          <w:sz w:val="18"/>
+          <w:szCs w:val="18"/>
+          <w:lang w:val="en-US"/>
+        </w:rPr>
+        <w:t>&lt;</w:t>
       </w:r>
       <w:proofErr w:type="spellStart"/>
       <w:r>
@@ -1009,7 +1027,6 @@
         <w:t xml:space="preserve">Neue </w:t>
       </w:r>
       <w:proofErr w:type="spellStart"/>
-      <w:proofErr w:type="gramStart"/>
       <w:r>
         <w:rPr>
           <w:rFonts w:ascii="Consolas" w:hAnsi="Consolas"/>
@@ -1017,7 +1034,6 @@
         <w:t>settings.json</w:t>
       </w:r>
       <w:proofErr w:type="spellEnd"/>
-      <w:proofErr w:type="gramEnd"/>
       <w:r>
         <w:t xml:space="preserve"> verwenden</w:t>
       </w:r>
@@ -1144,7 +1160,6 @@
         <w:t xml:space="preserve">ou don’t need to think about </w:t>
       </w:r>
       <w:proofErr w:type="spellStart"/>
-      <w:proofErr w:type="gramStart"/>
       <w:r>
         <w:rPr>
           <w:rFonts w:ascii="Consolas" w:hAnsi="Consolas"/>
@@ -1155,7 +1170,6 @@
         <w:t>core.autocrlf</w:t>
       </w:r>
       <w:proofErr w:type="spellEnd"/>
-      <w:proofErr w:type="gramEnd"/>
     </w:p>
     <w:p>
       <w:pPr>
@@ -1548,7 +1562,7 @@
 </file>
 
 <file path=word/numbering.xml><?xml version="1.0" encoding="utf-8"?>
-<w:numbering xmlns:wpc="http://schemas.microsoft.com/office/word/2010/wordprocessingCanvas" xmlns:cx="http://schemas.microsoft.com/office/drawing/2014/chartex" xmlns:cx1="http://schemas.microsoft.com/office/drawing/2015/9/8/chartex" xmlns:cx2="http://schemas.microsoft.com/office/drawing/2015/10/21/chartex" xmlns:cx3="http://schemas.microsoft.com/office/drawing/2016/5/9/chartex" xmlns:cx4="http://schemas.microsoft.com/office/drawing/2016/5/10/chartex" xmlns:cx5="http://schemas.microsoft.com/office/drawing/2016/5/11/chartex" xmlns:cx6="http://schemas.microsoft.com/office/drawing/2016/5/12/chartex" xmlns:cx7="http://schemas.microsoft.com/office/drawing/2016/5/13/chartex" xmlns:cx8="http://schemas.microsoft.com/office/drawing/2016/5/14/chartex" xmlns:mc="http://schemas.openxmlformats.org/markup-compatibility/2006" xmlns:aink="http://schemas.microsoft.com/office/drawing/2016/ink" xmlns:am3d="http://schemas.microsoft.com/office/drawing/2017/model3d" xmlns:o="urn:schemas-microsoft-com:office:office" xmlns:r="http://schemas.openxmlformats.org/officeDocument/2006/relationships" xmlns:m="http://schemas.openxmlformats.org/officeDocument/2006/math" xmlns:v="urn:schemas-microsoft-com:vml" xmlns:wp14="http://schemas.microsoft.com/office/word/2010/wordprocessingDrawing" xmlns:wp="http://schemas.openxmlformats.org/drawingml/2006/wordprocessingDrawing" xmlns:w10="urn:schemas-microsoft-com:office:word" xmlns:w="http://schemas.openxmlformats.org/wordprocessingml/2006/main" xmlns:w14="http://schemas.microsoft.com/office/word/2010/wordml" xmlns:w15="http://schemas.microsoft.com/office/word/2012/wordml" xmlns:w16cex="http://schemas.microsoft.com/office/word/2018/wordml/cex" xmlns:w16cid="http://schemas.microsoft.com/office/word/2016/wordml/cid" xmlns:w16="http://schemas.microsoft.com/office/word/2018/wordml" xmlns:w16se="http://schemas.microsoft.com/office/word/2015/wordml/symex" xmlns:wpg="http://schemas.microsoft.com/office/word/2010/wordprocessingGroup" xmlns:wpi="http://schemas.microsoft.com/office/word/2010/wordprocessingInk" xmlns:wne="http://schemas.microsoft.com/office/word/2006/wordml" xmlns:wps="http://schemas.microsoft.com/office/word/2010/wordprocessingShape" mc:Ignorable="w14 w15 w16se w16cid w16 w16cex wp14">
+<w:numbering xmlns:wpc="http://schemas.microsoft.com/office/word/2010/wordprocessingCanvas" xmlns:cx="http://schemas.microsoft.com/office/drawing/2014/chartex" xmlns:cx1="http://schemas.microsoft.com/office/drawing/2015/9/8/chartex" xmlns:cx2="http://schemas.microsoft.com/office/drawing/2015/10/21/chartex" xmlns:cx3="http://schemas.microsoft.com/office/drawing/2016/5/9/chartex" xmlns:cx4="http://schemas.microsoft.com/office/drawing/2016/5/10/chartex" xmlns:cx5="http://schemas.microsoft.com/office/drawing/2016/5/11/chartex" xmlns:cx6="http://schemas.microsoft.com/office/drawing/2016/5/12/chartex" xmlns:cx7="http://schemas.microsoft.com/office/drawing/2016/5/13/chartex" xmlns:cx8="http://schemas.microsoft.com/office/drawing/2016/5/14/chartex" xmlns:mc="http://schemas.openxmlformats.org/markup-compatibility/2006" xmlns:aink="http://schemas.microsoft.com/office/drawing/2016/ink" xmlns:am3d="http://schemas.microsoft.com/office/drawing/2017/model3d" xmlns:o="urn:schemas-microsoft-com:office:office" xmlns:r="http://schemas.openxmlformats.org/officeDocument/2006/relationships" xmlns:m="http://schemas.openxmlformats.org/officeDocument/2006/math" xmlns:v="urn:schemas-microsoft-com:vml" xmlns:wp14="http://schemas.microsoft.com/office/word/2010/wordprocessingDrawing" xmlns:wp="http://schemas.openxmlformats.org/drawingml/2006/wordprocessingDrawing" xmlns:w10="urn:schemas-microsoft-com:office:word" xmlns:w="http://schemas.openxmlformats.org/wordprocessingml/2006/main" xmlns:w14="http://schemas.microsoft.com/office/word/2010/wordml" xmlns:w15="http://schemas.microsoft.com/office/word/2012/wordml" xmlns:w16cex="http://schemas.microsoft.com/office/word/2018/wordml/cex" xmlns:w16cid="http://schemas.microsoft.com/office/word/2016/wordml/cid" xmlns:w16="http://schemas.microsoft.com/office/word/2018/wordml" xmlns:w16sdtdh="http://schemas.microsoft.com/office/word/2020/wordml/sdtdatahash" xmlns:w16se="http://schemas.microsoft.com/office/word/2015/wordml/symex" xmlns:wpg="http://schemas.microsoft.com/office/word/2010/wordprocessingGroup" xmlns:wpi="http://schemas.microsoft.com/office/word/2010/wordprocessingInk" xmlns:wne="http://schemas.microsoft.com/office/word/2006/wordml" xmlns:wps="http://schemas.microsoft.com/office/word/2010/wordprocessingShape" mc:Ignorable="w14 w15 w16se w16cid w16 w16cex w16sdtdh wp14">
   <w:abstractNum w:abstractNumId="0" w15:restartNumberingAfterBreak="0">
     <w:nsid w:val="1BB94BEB"/>
     <w:multiLevelType w:val="hybridMultilevel"/>
@@ -2548,7 +2562,7 @@
 </file>
 
 <file path=word/styles.xml><?xml version="1.0" encoding="utf-8"?>
-<w:styles xmlns:mc="http://schemas.openxmlformats.org/markup-compatibility/2006" xmlns:r="http://schemas.openxmlformats.org/officeDocument/2006/relationships" xmlns:w="http://schemas.openxmlformats.org/wordprocessingml/2006/main" xmlns:w14="http://schemas.microsoft.com/office/word/2010/wordml" xmlns:w15="http://schemas.microsoft.com/office/word/2012/wordml" xmlns:w16cex="http://schemas.microsoft.com/office/word/2018/wordml/cex" xmlns:w16cid="http://schemas.microsoft.com/office/word/2016/wordml/cid" xmlns:w16="http://schemas.microsoft.com/office/word/2018/wordml" xmlns:w16se="http://schemas.microsoft.com/office/word/2015/wordml/symex" mc:Ignorable="w14 w15 w16se w16cid w16 w16cex">
+<w:styles xmlns:mc="http://schemas.openxmlformats.org/markup-compatibility/2006" xmlns:r="http://schemas.openxmlformats.org/officeDocument/2006/relationships" xmlns:w="http://schemas.openxmlformats.org/wordprocessingml/2006/main" xmlns:w14="http://schemas.microsoft.com/office/word/2010/wordml" xmlns:w15="http://schemas.microsoft.com/office/word/2012/wordml" xmlns:w16cex="http://schemas.microsoft.com/office/word/2018/wordml/cex" xmlns:w16cid="http://schemas.microsoft.com/office/word/2016/wordml/cid" xmlns:w16="http://schemas.microsoft.com/office/word/2018/wordml" xmlns:w16sdtdh="http://schemas.microsoft.com/office/word/2020/wordml/sdtdatahash" xmlns:w16se="http://schemas.microsoft.com/office/word/2015/wordml/symex" mc:Ignorable="w14 w15 w16se w16cid w16 w16cex w16sdtdh">
   <w:docDefaults>
     <w:rPrDefault>
       <w:rPr>

</xml_diff>